<commit_message>
Kapitel 2 von Konzept
g-shit!
Made by trm!èèèè+1++1111111
</commit_message>
<xml_diff>
--- a/doc/HE5-gibb_06_konzeptbericht.docx
+++ b/doc/HE5-gibb_06_konzeptbericht.docx
@@ -646,7 +646,7 @@
         <w:rPr>
           <w:noProof/>
         </w:rPr>
-        <w:instrText xml:space="preserve"> PAGEREF _Toc377969996 \h </w:instrText>
+        <w:instrText xml:space="preserve"> PAGEREF _Toc382313525 \h </w:instrText>
       </w:r>
       <w:r>
         <w:rPr>
@@ -717,7 +717,7 @@
         <w:rPr>
           <w:noProof/>
         </w:rPr>
-        <w:instrText xml:space="preserve"> PAGEREF _Toc377969997 \h </w:instrText>
+        <w:instrText xml:space="preserve"> PAGEREF _Toc382313526 \h </w:instrText>
       </w:r>
       <w:r>
         <w:rPr>
@@ -788,7 +788,7 @@
         <w:rPr>
           <w:noProof/>
         </w:rPr>
-        <w:instrText xml:space="preserve"> PAGEREF _Toc377969998 \h </w:instrText>
+        <w:instrText xml:space="preserve"> PAGEREF _Toc382313527 \h </w:instrText>
       </w:r>
       <w:r>
         <w:rPr>
@@ -859,7 +859,7 @@
         <w:rPr>
           <w:noProof/>
         </w:rPr>
-        <w:instrText xml:space="preserve"> PAGEREF _Toc377969999 \h </w:instrText>
+        <w:instrText xml:space="preserve"> PAGEREF _Toc382313528 \h </w:instrText>
       </w:r>
       <w:r>
         <w:rPr>
@@ -930,7 +930,7 @@
         <w:rPr>
           <w:noProof/>
         </w:rPr>
-        <w:instrText xml:space="preserve"> PAGEREF _Toc377970000 \h </w:instrText>
+        <w:instrText xml:space="preserve"> PAGEREF _Toc382313529 \h </w:instrText>
       </w:r>
       <w:r>
         <w:rPr>
@@ -1001,7 +1001,7 @@
         <w:rPr>
           <w:noProof/>
         </w:rPr>
-        <w:instrText xml:space="preserve"> PAGEREF _Toc377970001 \h </w:instrText>
+        <w:instrText xml:space="preserve"> PAGEREF _Toc382313530 \h </w:instrText>
       </w:r>
       <w:r>
         <w:rPr>
@@ -1072,7 +1072,7 @@
         <w:rPr>
           <w:noProof/>
         </w:rPr>
-        <w:instrText xml:space="preserve"> PAGEREF _Toc377970002 \h </w:instrText>
+        <w:instrText xml:space="preserve"> PAGEREF _Toc382313531 \h </w:instrText>
       </w:r>
       <w:r>
         <w:rPr>
@@ -1146,7 +1146,7 @@
         <w:rPr>
           <w:noProof/>
         </w:rPr>
-        <w:instrText xml:space="preserve"> PAGEREF _Toc377970003 \h </w:instrText>
+        <w:instrText xml:space="preserve"> PAGEREF _Toc382313532 \h </w:instrText>
       </w:r>
       <w:r>
         <w:rPr>
@@ -1220,7 +1220,7 @@
         <w:rPr>
           <w:noProof/>
         </w:rPr>
-        <w:instrText xml:space="preserve"> PAGEREF _Toc377970004 \h </w:instrText>
+        <w:instrText xml:space="preserve"> PAGEREF _Toc382313533 \h </w:instrText>
       </w:r>
       <w:r>
         <w:rPr>
@@ -1294,7 +1294,7 @@
         <w:rPr>
           <w:noProof/>
         </w:rPr>
-        <w:instrText xml:space="preserve"> PAGEREF _Toc377970005 \h </w:instrText>
+        <w:instrText xml:space="preserve"> PAGEREF _Toc382313534 \h </w:instrText>
       </w:r>
       <w:r>
         <w:rPr>
@@ -1368,7 +1368,7 @@
         <w:rPr>
           <w:noProof/>
         </w:rPr>
-        <w:instrText xml:space="preserve"> PAGEREF _Toc377970006 \h </w:instrText>
+        <w:instrText xml:space="preserve"> PAGEREF _Toc382313535 \h </w:instrText>
       </w:r>
       <w:r>
         <w:rPr>
@@ -1442,7 +1442,7 @@
         <w:rPr>
           <w:noProof/>
         </w:rPr>
-        <w:instrText xml:space="preserve"> PAGEREF _Toc377970007 \h </w:instrText>
+        <w:instrText xml:space="preserve"> PAGEREF _Toc382313536 \h </w:instrText>
       </w:r>
       <w:r>
         <w:rPr>
@@ -1516,7 +1516,7 @@
         <w:rPr>
           <w:noProof/>
         </w:rPr>
-        <w:instrText xml:space="preserve"> PAGEREF _Toc377970008 \h </w:instrText>
+        <w:instrText xml:space="preserve"> PAGEREF _Toc382313537 \h </w:instrText>
       </w:r>
       <w:r>
         <w:rPr>
@@ -1590,7 +1590,7 @@
         <w:rPr>
           <w:noProof/>
         </w:rPr>
-        <w:instrText xml:space="preserve"> PAGEREF _Toc377970009 \h </w:instrText>
+        <w:instrText xml:space="preserve"> PAGEREF _Toc382313538 \h </w:instrText>
       </w:r>
       <w:r>
         <w:rPr>
@@ -1664,7 +1664,7 @@
         <w:rPr>
           <w:noProof/>
         </w:rPr>
-        <w:instrText xml:space="preserve"> PAGEREF _Toc377970010 \h </w:instrText>
+        <w:instrText xml:space="preserve"> PAGEREF _Toc382313539 \h </w:instrText>
       </w:r>
       <w:r>
         <w:rPr>
@@ -1735,7 +1735,7 @@
         <w:rPr>
           <w:noProof/>
         </w:rPr>
-        <w:instrText xml:space="preserve"> PAGEREF _Toc377970011 \h </w:instrText>
+        <w:instrText xml:space="preserve"> PAGEREF _Toc382313540 \h </w:instrText>
       </w:r>
       <w:r>
         <w:rPr>
@@ -1806,7 +1806,7 @@
         <w:rPr>
           <w:noProof/>
         </w:rPr>
-        <w:instrText xml:space="preserve"> PAGEREF _Toc377970012 \h </w:instrText>
+        <w:instrText xml:space="preserve"> PAGEREF _Toc382313541 \h </w:instrText>
       </w:r>
       <w:r>
         <w:rPr>
@@ -1877,7 +1877,7 @@
         <w:rPr>
           <w:noProof/>
         </w:rPr>
-        <w:instrText xml:space="preserve"> PAGEREF _Toc377970013 \h </w:instrText>
+        <w:instrText xml:space="preserve"> PAGEREF _Toc382313542 \h </w:instrText>
       </w:r>
       <w:r>
         <w:rPr>
@@ -1948,7 +1948,7 @@
         <w:rPr>
           <w:noProof/>
         </w:rPr>
-        <w:instrText xml:space="preserve"> PAGEREF _Toc377970014 \h </w:instrText>
+        <w:instrText xml:space="preserve"> PAGEREF _Toc382313543 \h </w:instrText>
       </w:r>
       <w:r>
         <w:rPr>
@@ -2020,7 +2020,7 @@
         <w:rPr>
           <w:noProof/>
         </w:rPr>
-        <w:instrText xml:space="preserve"> PAGEREF _Toc377970015 \h </w:instrText>
+        <w:instrText xml:space="preserve"> PAGEREF _Toc382313544 \h </w:instrText>
       </w:r>
       <w:r>
         <w:rPr>
@@ -2093,7 +2093,7 @@
         <w:rPr>
           <w:noProof/>
         </w:rPr>
-        <w:instrText xml:space="preserve"> PAGEREF _Toc377970016 \h </w:instrText>
+        <w:instrText xml:space="preserve"> PAGEREF _Toc382313545 \h </w:instrText>
       </w:r>
       <w:r>
         <w:rPr>
@@ -2178,7 +2178,7 @@
         <w:rPr>
           <w:noProof/>
         </w:rPr>
-        <w:instrText xml:space="preserve"> PAGEREF _Toc377970017 \h </w:instrText>
+        <w:instrText xml:space="preserve"> PAGEREF _Toc382313546 \h </w:instrText>
       </w:r>
       <w:r>
         <w:rPr>
@@ -2221,19 +2221,12 @@
     <w:p>
       <w:pPr>
         <w:pStyle w:val="berschrift1"/>
-        <w:tabs>
-          <w:tab w:val="clear" w:pos="850"/>
-          <w:tab w:val="left" w:pos="432"/>
-        </w:tabs>
-        <w:suppressAutoHyphens/>
-        <w:spacing w:before="0" w:after="283" w:line="240" w:lineRule="auto"/>
-        <w:ind w:left="432" w:hanging="432"/>
       </w:pPr>
       <w:r>
         <w:br w:type="page"/>
       </w:r>
       <w:bookmarkStart w:id="0" w:name="_Toc286322560"/>
-      <w:bookmarkStart w:id="1" w:name="_Toc377969996"/>
+      <w:bookmarkStart w:id="1" w:name="_Toc382313525"/>
       <w:r>
         <w:lastRenderedPageBreak/>
         <w:t>Zusammenfassung</w:t>
@@ -2308,97 +2301,131 @@
         <w:t>ts zu realisierenden Keylogger.</w:t>
       </w:r>
     </w:p>
-    <w:p/>
-    <w:p/>
+    <w:p>
+      <w:pPr>
+        <w:sectPr>
+          <w:headerReference w:type="default" r:id="rId9"/>
+          <w:footerReference w:type="default" r:id="rId10"/>
+          <w:headerReference w:type="first" r:id="rId11"/>
+          <w:footerReference w:type="first" r:id="rId12"/>
+          <w:pgSz w:w="11906" w:h="16838" w:code="9"/>
+          <w:pgMar w:top="1240" w:right="1134" w:bottom="993" w:left="1701" w:header="709" w:footer="669" w:gutter="0"/>
+          <w:cols w:space="708"/>
+          <w:docGrid w:linePitch="360"/>
+        </w:sectPr>
+      </w:pPr>
+    </w:p>
     <w:p>
       <w:pPr>
         <w:pStyle w:val="berschrift1"/>
-        <w:tabs>
-          <w:tab w:val="clear" w:pos="850"/>
-          <w:tab w:val="left" w:pos="432"/>
-        </w:tabs>
-        <w:suppressAutoHyphens/>
-        <w:spacing w:before="0" w:after="283" w:line="240" w:lineRule="auto"/>
-        <w:ind w:left="432" w:hanging="432"/>
-      </w:pPr>
-      <w:bookmarkStart w:id="2" w:name="_Toc286322561"/>
-      <w:bookmarkStart w:id="3" w:name="_Toc377969997"/>
-      <w:r>
+      </w:pPr>
+      <w:bookmarkStart w:id="5" w:name="_Toc286322561"/>
+      <w:bookmarkStart w:id="6" w:name="_Toc382313526"/>
+      <w:r>
+        <w:lastRenderedPageBreak/>
         <w:t>Systemanforderungen</w:t>
       </w:r>
-      <w:bookmarkStart w:id="4" w:name="_GoBack"/>
-      <w:bookmarkEnd w:id="2"/>
-      <w:bookmarkEnd w:id="3"/>
-      <w:bookmarkEnd w:id="4"/>
-    </w:p>
-    <w:p>
-      <w:pPr>
-        <w:pStyle w:val="Textkf6rper"/>
-        <w:tabs>
-          <w:tab w:val="left" w:pos="850"/>
-        </w:tabs>
-        <w:spacing w:after="283" w:line="100" w:lineRule="atLeast"/>
-      </w:pPr>
-      <w:r>
-        <w:t>Dieses Programm wird f</w:t>
-      </w:r>
-      <w:r>
-        <w:t>ü</w:t>
-      </w:r>
-      <w:r>
-        <w:t>r ein Schulprojekt realisiert und wird in der Zukunft nicht mehr ve</w:t>
-      </w:r>
-      <w:r>
-        <w:t>r</w:t>
-      </w:r>
-      <w:r>
-        <w:t>wendet.</w:t>
-      </w:r>
-    </w:p>
-    <w:p>
-      <w:pPr>
-        <w:rPr>
-          <w:color w:val="4F81BD"/>
-        </w:rPr>
-      </w:pPr>
-      <w:r>
-        <w:rPr>
-          <w:color w:val="4F81BD"/>
+      <w:bookmarkEnd w:id="5"/>
+      <w:bookmarkEnd w:id="6"/>
+    </w:p>
+    <w:p>
+      <w:pPr>
+        <w:pStyle w:val="TextCDB"/>
+        <w:rPr>
+          <w:color w:val="FF0000"/>
+        </w:rPr>
+      </w:pPr>
+      <w:r>
+        <w:rPr>
+          <w:color w:val="FF0000"/>
         </w:rPr>
         <w:t xml:space="preserve">In der </w:t>
       </w:r>
-      <w:r>
-        <w:rPr>
-          <w:color w:val="4F81BD"/>
+      <w:proofErr w:type="spellStart"/>
+      <w:r>
+        <w:rPr>
+          <w:color w:val="FF0000"/>
         </w:rPr>
         <w:t>Initialisierung</w:t>
       </w:r>
-      <w:r>
-        <w:rPr>
-          <w:color w:val="4F81BD"/>
-        </w:rPr>
-        <w:t xml:space="preserve"> haben Sie den Problembereich analysiert und die Hauptaufgaben des Systems bestimmt. Diese sollen nun detaillierter beschr</w:t>
-      </w:r>
-      <w:r>
-        <w:rPr>
-          <w:color w:val="4F81BD"/>
-        </w:rPr>
-        <w:t xml:space="preserve">ieben werden. Das Mittel hierzu </w:t>
-      </w:r>
-      <w:r>
-        <w:rPr>
-          <w:color w:val="4F81BD"/>
-        </w:rPr>
-        <w:t>sind Anwen</w:t>
-      </w:r>
-      <w:r>
-        <w:rPr>
-          <w:color w:val="4F81BD"/>
-        </w:rPr>
-        <w:t xml:space="preserve">dungsfälle (englisch: use cases). </w:t>
-      </w:r>
-    </w:p>
-    <w:p/>
+      <w:proofErr w:type="spellEnd"/>
+      <w:r>
+        <w:rPr>
+          <w:color w:val="FF0000"/>
+        </w:rPr>
+        <w:t xml:space="preserve"> </w:t>
+      </w:r>
+      <w:proofErr w:type="spellStart"/>
+      <w:r>
+        <w:rPr>
+          <w:color w:val="FF0000"/>
+        </w:rPr>
+        <w:t>haben</w:t>
+      </w:r>
+      <w:proofErr w:type="spellEnd"/>
+      <w:r>
+        <w:rPr>
+          <w:color w:val="FF0000"/>
+        </w:rPr>
+        <w:t xml:space="preserve"> Sie den Problembereich analysiert und die Hauptaufgaben des Systems bestimmt. </w:t>
+      </w:r>
+      <w:proofErr w:type="gramStart"/>
+      <w:r>
+        <w:rPr>
+          <w:color w:val="FF0000"/>
+        </w:rPr>
+        <w:t>Diese sollen nun detaillierter beschrieben werden.</w:t>
+      </w:r>
+      <w:proofErr w:type="gramEnd"/>
+      <w:r>
+        <w:rPr>
+          <w:color w:val="FF0000"/>
+        </w:rPr>
+        <w:t xml:space="preserve"> Das Mittel hierzu </w:t>
+      </w:r>
+      <w:proofErr w:type="gramStart"/>
+      <w:r>
+        <w:rPr>
+          <w:color w:val="FF0000"/>
+        </w:rPr>
+        <w:t>sind</w:t>
+      </w:r>
+      <w:proofErr w:type="gramEnd"/>
+      <w:r>
+        <w:rPr>
+          <w:color w:val="FF0000"/>
+        </w:rPr>
+        <w:t xml:space="preserve"> Anwendungsfälle (englisch: </w:t>
+      </w:r>
+      <w:proofErr w:type="spellStart"/>
+      <w:r>
+        <w:rPr>
+          <w:color w:val="FF0000"/>
+        </w:rPr>
+        <w:t>use</w:t>
+      </w:r>
+      <w:proofErr w:type="spellEnd"/>
+      <w:r>
+        <w:rPr>
+          <w:color w:val="FF0000"/>
+        </w:rPr>
+        <w:t xml:space="preserve"> </w:t>
+      </w:r>
+      <w:proofErr w:type="spellStart"/>
+      <w:r>
+        <w:rPr>
+          <w:color w:val="FF0000"/>
+        </w:rPr>
+        <w:t>cases</w:t>
+      </w:r>
+      <w:proofErr w:type="spellEnd"/>
+      <w:r>
+        <w:rPr>
+          <w:color w:val="FF0000"/>
+        </w:rPr>
+        <w:t xml:space="preserve">). </w:t>
+      </w:r>
+    </w:p>
     <w:p>
       <w:pPr>
         <w:pStyle w:val="berschrift2"/>
@@ -2411,64 +2438,27 @@
         <w:spacing w:before="0" w:after="0" w:line="240" w:lineRule="auto"/>
         <w:ind w:left="576" w:hanging="576"/>
       </w:pPr>
-      <w:bookmarkStart w:id="5" w:name="_Toc286322562"/>
-      <w:bookmarkStart w:id="6" w:name="_Toc377969998"/>
+      <w:bookmarkStart w:id="7" w:name="_Toc286322562"/>
+      <w:bookmarkStart w:id="8" w:name="_Toc382313527"/>
       <w:r>
         <w:t>Übersicht Anwendungsfälle</w:t>
       </w:r>
-      <w:bookmarkEnd w:id="5"/>
-      <w:bookmarkEnd w:id="6"/>
-    </w:p>
-    <w:p>
-      <w:pPr>
-        <w:rPr>
-          <w:color w:val="4F81BD"/>
-        </w:rPr>
-      </w:pPr>
-      <w:r>
-        <w:rPr>
-          <w:color w:val="4F81BD"/>
-        </w:rPr>
-        <w:t>Zur Use Case Beschreibung gehört ein Use Case Diagramm nach UML. Dieses zeigt alle Akteure und das System selber. Akteure können Benutzer sein. Akteure können aber auch externe Systeme sein, zu welchen Ihr System eine Schnittstelle hat. Aber Achtung: Der Webserver, auf welchem Ihre Web-Site läuft ist kein externes System!</w:t>
-      </w:r>
-    </w:p>
-    <w:p>
-      <w:pPr>
-        <w:rPr>
-          <w:color w:val="4F81BD"/>
-        </w:rPr>
-      </w:pPr>
-    </w:p>
-    <w:p>
-      <w:pPr>
-        <w:rPr>
-          <w:color w:val="4F81BD"/>
-        </w:rPr>
-      </w:pPr>
-      <w:r>
-        <w:rPr>
-          <w:color w:val="4F81BD"/>
-        </w:rPr>
-        <w:t>Beispiele:</w:t>
-      </w:r>
-    </w:p>
-    <w:p>
-      <w:pPr>
-        <w:jc w:val="center"/>
-        <w:rPr>
-          <w:color w:val="4F81BD"/>
-        </w:rPr>
-      </w:pPr>
-      <w:r>
-        <w:rPr>
-          <w:noProof/>
-          <w:color w:val="4F81BD"/>
+      <w:bookmarkEnd w:id="7"/>
+      <w:bookmarkEnd w:id="8"/>
+    </w:p>
+    <w:p>
+      <w:pPr>
+        <w:pStyle w:val="TextCDB"/>
+      </w:pPr>
+      <w:r>
+        <w:rPr>
+          <w:noProof/>
         </w:rPr>
         <w:drawing>
-          <wp:inline distT="0" distB="0" distL="0" distR="0">
-            <wp:extent cx="4018915" cy="3870325"/>
-            <wp:effectExtent l="19050" t="0" r="635" b="0"/>
-            <wp:docPr id="5" name="Bild 1"/>
+          <wp:inline distT="0" distB="0" distL="0" distR="0" wp14:anchorId="2E175060" wp14:editId="4F733C4E">
+            <wp:extent cx="9048584" cy="4040206"/>
+            <wp:effectExtent l="0" t="0" r="0" b="0"/>
+            <wp:docPr id="6" name="Grafik 6" descr="C:\Users\marc.trittibach\Desktop\Use-Case-Diagramm.png"/>
             <wp:cNvGraphicFramePr>
               <a:graphicFrameLocks xmlns:a="http://schemas.openxmlformats.org/drawingml/2006/main" noChangeAspect="1"/>
             </wp:cNvGraphicFramePr>
@@ -2476,13 +2466,19 @@
               <a:graphicData uri="http://schemas.openxmlformats.org/drawingml/2006/picture">
                 <pic:pic xmlns:pic="http://schemas.openxmlformats.org/drawingml/2006/picture">
                   <pic:nvPicPr>
-                    <pic:cNvPr id="0" name="Picture 1"/>
+                    <pic:cNvPr id="0" name="Picture 1" descr="C:\Users\marc.trittibach\Desktop\Use-Case-Diagramm.png"/>
                     <pic:cNvPicPr>
                       <a:picLocks noChangeAspect="1" noChangeArrowheads="1"/>
                     </pic:cNvPicPr>
                   </pic:nvPicPr>
                   <pic:blipFill>
-                    <a:blip r:embed="rId9"/>
+                    <a:blip r:embed="rId13">
+                      <a:extLst>
+                        <a:ext uri="{28A0092B-C50C-407E-A947-70E740481C1C}">
+                          <a14:useLocalDpi xmlns:a14="http://schemas.microsoft.com/office/drawing/2010/main" val="0"/>
+                        </a:ext>
+                      </a:extLst>
+                    </a:blip>
                     <a:srcRect/>
                     <a:stretch>
                       <a:fillRect/>
@@ -2491,17 +2487,14 @@
                   <pic:spPr bwMode="auto">
                     <a:xfrm>
                       <a:off x="0" y="0"/>
-                      <a:ext cx="4018915" cy="3870325"/>
+                      <a:ext cx="9045333" cy="4038755"/>
                     </a:xfrm>
                     <a:prstGeom prst="rect">
                       <a:avLst/>
                     </a:prstGeom>
                     <a:noFill/>
-                    <a:ln w="9525">
+                    <a:ln>
                       <a:noFill/>
-                      <a:miter lim="800000"/>
-                      <a:headEnd/>
-                      <a:tailEnd/>
                     </a:ln>
                   </pic:spPr>
                 </pic:pic>
@@ -2513,260 +2506,12 @@
     </w:p>
     <w:p>
       <w:pPr>
-        <w:jc w:val="center"/>
-        <w:rPr>
-          <w:color w:val="4F81BD"/>
-        </w:rPr>
-      </w:pPr>
-      <w:r>
-        <w:rPr>
-          <w:noProof/>
-          <w:color w:val="4F81BD"/>
-        </w:rPr>
-        <w:lastRenderedPageBreak/>
-        <w:drawing>
-          <wp:inline distT="0" distB="0" distL="0" distR="0">
-            <wp:extent cx="4231640" cy="2349500"/>
-            <wp:effectExtent l="19050" t="0" r="0" b="0"/>
-            <wp:docPr id="2" name="Bild 2"/>
-            <wp:cNvGraphicFramePr>
-              <a:graphicFrameLocks xmlns:a="http://schemas.openxmlformats.org/drawingml/2006/main" noChangeAspect="1"/>
-            </wp:cNvGraphicFramePr>
-            <a:graphic xmlns:a="http://schemas.openxmlformats.org/drawingml/2006/main">
-              <a:graphicData uri="http://schemas.openxmlformats.org/drawingml/2006/picture">
-                <pic:pic xmlns:pic="http://schemas.openxmlformats.org/drawingml/2006/picture">
-                  <pic:nvPicPr>
-                    <pic:cNvPr id="0" name="Picture 2"/>
-                    <pic:cNvPicPr>
-                      <a:picLocks noChangeAspect="1" noChangeArrowheads="1"/>
-                    </pic:cNvPicPr>
-                  </pic:nvPicPr>
-                  <pic:blipFill>
-                    <a:blip r:embed="rId10"/>
-                    <a:srcRect/>
-                    <a:stretch>
-                      <a:fillRect/>
-                    </a:stretch>
-                  </pic:blipFill>
-                  <pic:spPr bwMode="auto">
-                    <a:xfrm>
-                      <a:off x="0" y="0"/>
-                      <a:ext cx="4231640" cy="2349500"/>
-                    </a:xfrm>
-                    <a:prstGeom prst="rect">
-                      <a:avLst/>
-                    </a:prstGeom>
-                    <a:noFill/>
-                    <a:ln w="9525">
-                      <a:noFill/>
-                      <a:miter lim="800000"/>
-                      <a:headEnd/>
-                      <a:tailEnd/>
-                    </a:ln>
-                  </pic:spPr>
-                </pic:pic>
-              </a:graphicData>
-            </a:graphic>
-          </wp:inline>
-        </w:drawing>
-      </w:r>
-    </w:p>
-    <w:p>
-      <w:pPr>
-        <w:rPr>
-          <w:color w:val="4F81BD"/>
-        </w:rPr>
-      </w:pPr>
-    </w:p>
-    <w:p>
-      <w:pPr>
-        <w:rPr>
-          <w:color w:val="4F81BD"/>
-        </w:rPr>
-      </w:pPr>
-      <w:r>
-        <w:rPr>
-          <w:color w:val="4F81BD"/>
-        </w:rPr>
-        <w:t>Faustregel: Jede Hauptaufgabe aus der Voranalyse ergibt einen Use Case. Dabei sollte ein Use Case aber möglichst abgeschlossen sein. Sie müssen dazu die Hauptaufgaben evtl. etwas umformulieren und zusammenfassen/auftrennen.</w:t>
-      </w:r>
-    </w:p>
-    <w:p>
-      <w:pPr>
-        <w:rPr>
-          <w:color w:val="4F81BD"/>
-        </w:rPr>
-      </w:pPr>
-    </w:p>
-    <w:p>
-      <w:pPr>
-        <w:rPr>
-          <w:color w:val="4F81BD"/>
-        </w:rPr>
-      </w:pPr>
-      <w:r>
-        <w:rPr>
-          <w:color w:val="4F81BD"/>
-        </w:rPr>
-        <w:t>Schlechte Beispiele:</w:t>
-      </w:r>
-    </w:p>
-    <w:p>
-      <w:pPr>
-        <w:numPr>
-          <w:ilvl w:val="0"/>
-          <w:numId w:val="18"/>
-        </w:numPr>
-        <w:suppressAutoHyphens/>
         <w:spacing w:line="240" w:lineRule="auto"/>
-        <w:rPr>
-          <w:color w:val="4F81BD"/>
-        </w:rPr>
-      </w:pPr>
-      <w:r>
-        <w:rPr>
-          <w:i/>
-          <w:color w:val="4F81BD"/>
-        </w:rPr>
-        <w:t>Alter angeben</w:t>
-      </w:r>
-      <w:r>
-        <w:rPr>
-          <w:color w:val="4F81BD"/>
-        </w:rPr>
-        <w:t xml:space="preserve"> </w:t>
-      </w:r>
-      <w:r>
-        <w:rPr>
-          <w:color w:val="4F81BD"/>
-        </w:rPr>
-        <w:sym w:font="Wingdings" w:char="F0E8"/>
-      </w:r>
-      <w:r>
-        <w:rPr>
-          <w:color w:val="4F81BD"/>
-        </w:rPr>
-        <w:t xml:space="preserve"> Zu fein. Ist eher ein Schritt innerhalb des Use Cases </w:t>
-      </w:r>
-      <w:r>
-        <w:rPr>
-          <w:i/>
-          <w:color w:val="4F81BD"/>
-        </w:rPr>
-        <w:t>Konto eröffnen</w:t>
-      </w:r>
-    </w:p>
-    <w:p>
-      <w:pPr>
-        <w:numPr>
-          <w:ilvl w:val="0"/>
-          <w:numId w:val="18"/>
-        </w:numPr>
-        <w:suppressAutoHyphens/>
-        <w:spacing w:line="240" w:lineRule="auto"/>
-        <w:rPr>
-          <w:color w:val="4F81BD"/>
-        </w:rPr>
-      </w:pPr>
-      <w:r>
-        <w:rPr>
-          <w:i/>
-          <w:color w:val="4F81BD"/>
-        </w:rPr>
-        <w:t>Budgetplaner verwenden</w:t>
-      </w:r>
-      <w:r>
-        <w:rPr>
-          <w:color w:val="4F81BD"/>
-        </w:rPr>
-        <w:t xml:space="preserve"> </w:t>
-      </w:r>
-      <w:r>
-        <w:rPr>
-          <w:color w:val="4F81BD"/>
-        </w:rPr>
-        <w:sym w:font="Wingdings" w:char="F0E8"/>
-      </w:r>
-      <w:r>
-        <w:rPr>
-          <w:color w:val="4F81BD"/>
-        </w:rPr>
-        <w:t xml:space="preserve"> Unklar. Was ist damit gemeint? Was ist das Ziel dieses Use Cases? Neues Budget erstellen, Ausgabe erfassen, …?</w:t>
-      </w:r>
-    </w:p>
-    <w:p>
-      <w:pPr>
-        <w:rPr>
-          <w:color w:val="4F81BD"/>
-        </w:rPr>
-      </w:pPr>
-    </w:p>
-    <w:p>
-      <w:pPr>
-        <w:rPr>
-          <w:color w:val="4F81BD"/>
-        </w:rPr>
-      </w:pPr>
-      <w:r>
-        <w:rPr>
-          <w:color w:val="4F81BD"/>
-        </w:rPr>
-        <w:t xml:space="preserve">Gute Beispiele: Siehe obige Use Case Diagramme. </w:t>
-      </w:r>
-    </w:p>
-    <w:p>
-      <w:pPr>
-        <w:rPr>
-          <w:color w:val="4F81BD"/>
-        </w:rPr>
-      </w:pPr>
-    </w:p>
-    <w:p>
-      <w:pPr>
-        <w:rPr>
-          <w:color w:val="4F81BD"/>
-        </w:rPr>
-      </w:pPr>
-      <w:r>
-        <w:rPr>
-          <w:color w:val="4F81BD"/>
-        </w:rPr>
-        <w:t>Normalerweise wird man für ein Kleinprojekt zwischen drei und ca. acht Use Cases haben. Diese fliessen direkt in die Planung ein: Jede Iteration wird einen oder zwei Use Cases zum Ziel haben.</w:t>
-      </w:r>
-    </w:p>
-    <w:p>
-      <w:pPr>
-        <w:rPr>
-          <w:color w:val="4F81BD"/>
-        </w:rPr>
-      </w:pPr>
-    </w:p>
-    <w:p>
-      <w:pPr>
-        <w:rPr>
-          <w:color w:val="4F81BD"/>
-        </w:rPr>
-      </w:pPr>
-      <w:r>
-        <w:rPr>
-          <w:color w:val="4F81BD"/>
-        </w:rPr>
-        <w:t>Use Cases dienen auch als Vorlage für die Testfälle. Diese werden Sie dann im Realisi</w:t>
-      </w:r>
-      <w:r>
-        <w:rPr>
-          <w:color w:val="4F81BD"/>
-        </w:rPr>
-        <w:t>e</w:t>
-      </w:r>
-      <w:r>
-        <w:rPr>
-          <w:color w:val="4F81BD"/>
-        </w:rPr>
-        <w:t>rungsbericht beschreiben.</w:t>
-      </w:r>
-    </w:p>
-    <w:p/>
+      </w:pPr>
+      <w:r>
+        <w:br w:type="page"/>
+      </w:r>
+    </w:p>
     <w:p>
       <w:pPr>
         <w:pStyle w:val="berschrift2"/>
@@ -2779,102 +2524,21 @@
         <w:spacing w:before="0" w:after="0" w:line="240" w:lineRule="auto"/>
         <w:ind w:left="576" w:hanging="576"/>
       </w:pPr>
-      <w:bookmarkStart w:id="7" w:name="_Toc286322563"/>
-      <w:bookmarkStart w:id="8" w:name="_Toc377969999"/>
-      <w:r>
-        <w:t>Anwendungsfall XYZ</w:t>
-      </w:r>
-      <w:bookmarkEnd w:id="7"/>
-      <w:bookmarkEnd w:id="8"/>
-    </w:p>
-    <w:p>
-      <w:pPr>
-        <w:rPr>
-          <w:color w:val="4F81BD"/>
-        </w:rPr>
-      </w:pPr>
-      <w:r>
-        <w:rPr>
-          <w:color w:val="4F81BD"/>
-        </w:rPr>
-        <w:t>Zu jedem Use Case folgt nun eine Beschreibung des Ablaufs. Im Zentrum stehen die Akti</w:t>
-      </w:r>
-      <w:r>
-        <w:rPr>
-          <w:color w:val="4F81BD"/>
-        </w:rPr>
-        <w:t>o</w:t>
-      </w:r>
-      <w:r>
-        <w:rPr>
-          <w:color w:val="4F81BD"/>
-        </w:rPr>
-        <w:t>nen der beteiligten Akteure und die Reaktion des Systems auf diese Aktionen. Halten Sie sich für die Beschreibung der Use Cases an die nachfolgende Tabellenvorlage.</w:t>
-      </w:r>
-      <w:r>
-        <w:rPr>
-          <w:color w:val="4F81BD"/>
-        </w:rPr>
-        <w:t xml:space="preserve"> </w:t>
-      </w:r>
-      <w:r>
-        <w:rPr>
-          <w:color w:val="4F81BD"/>
-        </w:rPr>
-        <w:t xml:space="preserve">Nehmen Sie bei der Beschreibung der Anwendungsfälle Bezug auf das Use Case Diagramm und auf die Entitätstypen aus der Voranalyse, respektive aus Abschnitt </w:t>
-      </w:r>
-      <w:r>
-        <w:rPr>
-          <w:color w:val="4F81BD"/>
-        </w:rPr>
-        <w:fldChar w:fldCharType="begin"/>
-      </w:r>
-      <w:r>
-        <w:rPr>
-          <w:color w:val="4F81BD"/>
-        </w:rPr>
-        <w:instrText xml:space="preserve"> REF _Ref286153827 \r \h </w:instrText>
-      </w:r>
-      <w:r>
-        <w:rPr>
-          <w:color w:val="4F81BD"/>
-        </w:rPr>
-      </w:r>
-      <w:r>
-        <w:rPr>
-          <w:color w:val="4F81BD"/>
-        </w:rPr>
-        <w:fldChar w:fldCharType="separate"/>
-      </w:r>
-      <w:r>
-        <w:rPr>
-          <w:color w:val="4F81BD"/>
-        </w:rPr>
-        <w:t>4.1</w:t>
-      </w:r>
-      <w:r>
-        <w:rPr>
-          <w:color w:val="4F81BD"/>
-        </w:rPr>
-        <w:fldChar w:fldCharType="end"/>
-      </w:r>
-      <w:r>
-        <w:rPr>
-          <w:color w:val="4F81BD"/>
-        </w:rPr>
-        <w:t>.</w:t>
-      </w:r>
-    </w:p>
-    <w:p>
-      <w:pPr>
-        <w:rPr>
-          <w:color w:val="4F81BD"/>
-        </w:rPr>
-      </w:pPr>
+      <w:bookmarkStart w:id="9" w:name="_Toc286322563"/>
+      <w:bookmarkStart w:id="10" w:name="_Toc382313528"/>
+      <w:r>
+        <w:lastRenderedPageBreak/>
+        <w:t xml:space="preserve">Anwendungsfall </w:t>
+      </w:r>
+      <w:bookmarkEnd w:id="9"/>
+      <w:bookmarkEnd w:id="10"/>
+      <w:r>
+        <w:t>Client::Tasteneingabe</w:t>
+      </w:r>
     </w:p>
     <w:tbl>
       <w:tblPr>
-        <w:tblW w:w="0" w:type="auto"/>
+        <w:tblW w:w="14850" w:type="dxa"/>
         <w:tblBorders>
           <w:top w:val="single" w:sz="4" w:space="0" w:color="auto"/>
           <w:left w:val="single" w:sz="4" w:space="0" w:color="auto"/>
@@ -2887,28 +2551,36 @@
       </w:tblPr>
       <w:tblGrid>
         <w:gridCol w:w="1990"/>
-        <w:gridCol w:w="7297"/>
+        <w:gridCol w:w="12860"/>
       </w:tblGrid>
       <w:tr>
         <w:tc>
           <w:tcPr>
-            <w:tcW w:w="9777" w:type="dxa"/>
+            <w:tcW w:w="14850" w:type="dxa"/>
             <w:gridSpan w:val="2"/>
             <w:shd w:val="clear" w:color="auto" w:fill="D9D9D9"/>
           </w:tcPr>
           <w:p>
             <w:pPr>
+              <w:pStyle w:val="TextCDB"/>
               <w:rPr>
                 <w:b/>
-                <w:color w:val="4F81BD"/>
+                <w:lang w:val="de-CH"/>
               </w:rPr>
             </w:pPr>
             <w:r>
               <w:rPr>
                 <w:b/>
-                <w:color w:val="4F81BD"/>
-              </w:rPr>
-              <w:t>Anwendungsfall XYZ</w:t>
+                <w:lang w:val="de-CH"/>
+              </w:rPr>
+              <w:t xml:space="preserve">Anwendungsfall </w:t>
+            </w:r>
+            <w:r>
+              <w:rPr>
+                <w:b/>
+                <w:lang w:val="de-CH"/>
+              </w:rPr>
+              <w:t>Client::Tasteneingabe</w:t>
             </w:r>
           </w:p>
         </w:tc>
@@ -2916,18 +2588,19 @@
       <w:tr>
         <w:tc>
           <w:tcPr>
-            <w:tcW w:w="1951" w:type="dxa"/>
+            <w:tcW w:w="1990" w:type="dxa"/>
             <w:shd w:val="clear" w:color="auto" w:fill="auto"/>
           </w:tcPr>
           <w:p>
             <w:pPr>
-              <w:rPr>
-                <w:color w:val="4F81BD"/>
-              </w:rPr>
-            </w:pPr>
-            <w:r>
-              <w:rPr>
-                <w:color w:val="4F81BD"/>
+              <w:pStyle w:val="TextCDB"/>
+              <w:rPr>
+                <w:lang w:val="de-CH"/>
+              </w:rPr>
+            </w:pPr>
+            <w:r>
+              <w:rPr>
+                <w:lang w:val="de-CH"/>
               </w:rPr>
               <w:t>Kurzbeschreibung</w:t>
             </w:r>
@@ -2935,20 +2608,21 @@
         </w:tc>
         <w:tc>
           <w:tcPr>
-            <w:tcW w:w="7826" w:type="dxa"/>
+            <w:tcW w:w="12860" w:type="dxa"/>
             <w:shd w:val="clear" w:color="auto" w:fill="auto"/>
           </w:tcPr>
           <w:p>
             <w:pPr>
-              <w:rPr>
-                <w:color w:val="4F81BD"/>
-              </w:rPr>
-            </w:pPr>
-            <w:r>
-              <w:rPr>
-                <w:color w:val="4F81BD"/>
-              </w:rPr>
-              <w:t>Zweck des Anwendungsfalls in ein, zwei Sätzen</w:t>
+              <w:pStyle w:val="TextCDB"/>
+              <w:rPr>
+                <w:lang w:val="de-CH"/>
+              </w:rPr>
+            </w:pPr>
+            <w:r>
+              <w:rPr>
+                <w:lang w:val="de-CH"/>
+              </w:rPr>
+              <w:t xml:space="preserve">Der Benutzer auf dem Clientcomputer macht eine Eingabe auf der Tastatur. </w:t>
             </w:r>
           </w:p>
         </w:tc>
@@ -2956,18 +2630,19 @@
       <w:tr>
         <w:tc>
           <w:tcPr>
-            <w:tcW w:w="1951" w:type="dxa"/>
+            <w:tcW w:w="1990" w:type="dxa"/>
             <w:shd w:val="clear" w:color="auto" w:fill="auto"/>
           </w:tcPr>
           <w:p>
             <w:pPr>
-              <w:rPr>
-                <w:color w:val="4F81BD"/>
-              </w:rPr>
-            </w:pPr>
-            <w:r>
-              <w:rPr>
-                <w:color w:val="4F81BD"/>
+              <w:pStyle w:val="TextCDB"/>
+              <w:rPr>
+                <w:lang w:val="de-CH"/>
+              </w:rPr>
+            </w:pPr>
+            <w:r>
+              <w:rPr>
+                <w:lang w:val="de-CH"/>
               </w:rPr>
               <w:t>Akteure</w:t>
             </w:r>
@@ -2975,20 +2650,27 @@
         </w:tc>
         <w:tc>
           <w:tcPr>
-            <w:tcW w:w="7826" w:type="dxa"/>
+            <w:tcW w:w="12860" w:type="dxa"/>
             <w:shd w:val="clear" w:color="auto" w:fill="auto"/>
           </w:tcPr>
           <w:p>
             <w:pPr>
-              <w:rPr>
-                <w:color w:val="4F81BD"/>
-              </w:rPr>
-            </w:pPr>
-            <w:r>
-              <w:rPr>
-                <w:color w:val="4F81BD"/>
-              </w:rPr>
-              <w:t>Welche Akteure und externen Systeme sind beteiligt?</w:t>
+              <w:pStyle w:val="TextCDB"/>
+              <w:rPr>
+                <w:lang w:val="de-CH"/>
+              </w:rPr>
+            </w:pPr>
+            <w:r>
+              <w:rPr>
+                <w:lang w:val="de-CH"/>
+              </w:rPr>
+              <w:t xml:space="preserve">Der Benutzer auf dem Computer wo der Keylogger-Client </w:t>
+            </w:r>
+            <w:r>
+              <w:rPr>
+                <w:lang w:val="de-CH"/>
+              </w:rPr>
+              <w:t>ausgeführt wird.</w:t>
             </w:r>
           </w:p>
         </w:tc>
@@ -2996,18 +2678,19 @@
       <w:tr>
         <w:tc>
           <w:tcPr>
-            <w:tcW w:w="1951" w:type="dxa"/>
+            <w:tcW w:w="1990" w:type="dxa"/>
             <w:shd w:val="clear" w:color="auto" w:fill="auto"/>
           </w:tcPr>
           <w:p>
             <w:pPr>
-              <w:rPr>
-                <w:color w:val="4F81BD"/>
-              </w:rPr>
-            </w:pPr>
-            <w:r>
-              <w:rPr>
-                <w:color w:val="4F81BD"/>
+              <w:pStyle w:val="TextCDB"/>
+              <w:rPr>
+                <w:lang w:val="de-CH"/>
+              </w:rPr>
+            </w:pPr>
+            <w:r>
+              <w:rPr>
+                <w:lang w:val="de-CH"/>
               </w:rPr>
               <w:t>Vorbedingungen</w:t>
             </w:r>
@@ -3015,20 +2698,21 @@
         </w:tc>
         <w:tc>
           <w:tcPr>
-            <w:tcW w:w="7826" w:type="dxa"/>
+            <w:tcW w:w="12860" w:type="dxa"/>
             <w:shd w:val="clear" w:color="auto" w:fill="auto"/>
           </w:tcPr>
           <w:p>
             <w:pPr>
-              <w:rPr>
-                <w:color w:val="4F81BD"/>
-              </w:rPr>
-            </w:pPr>
-            <w:r>
-              <w:rPr>
-                <w:color w:val="4F81BD"/>
-              </w:rPr>
-              <w:t>Welche Voraussetzungen müssen erfüllt sein, damit der Anwendungsfall überhaupt ausgeführt werden kann?</w:t>
+              <w:pStyle w:val="TextCDB"/>
+              <w:rPr>
+                <w:lang w:val="de-CH"/>
+              </w:rPr>
+            </w:pPr>
+            <w:r>
+              <w:rPr>
+                <w:lang w:val="de-CH"/>
+              </w:rPr>
+              <w:t xml:space="preserve">Damit dieser Anwendungsfall geschehen kann, muss die der Keylogger-Client auf dem Computer ausgeführt werden. </w:t>
             </w:r>
           </w:p>
         </w:tc>
@@ -3036,18 +2720,19 @@
       <w:tr>
         <w:tc>
           <w:tcPr>
-            <w:tcW w:w="1951" w:type="dxa"/>
+            <w:tcW w:w="1990" w:type="dxa"/>
             <w:shd w:val="clear" w:color="auto" w:fill="auto"/>
           </w:tcPr>
           <w:p>
             <w:pPr>
-              <w:rPr>
-                <w:color w:val="4F81BD"/>
-              </w:rPr>
-            </w:pPr>
-            <w:r>
-              <w:rPr>
-                <w:color w:val="4F81BD"/>
+              <w:pStyle w:val="TextCDB"/>
+              <w:rPr>
+                <w:lang w:val="de-CH"/>
+              </w:rPr>
+            </w:pPr>
+            <w:r>
+              <w:rPr>
+                <w:lang w:val="de-CH"/>
               </w:rPr>
               <w:t>Ablauf</w:t>
             </w:r>
@@ -3055,20 +2740,43 @@
         </w:tc>
         <w:tc>
           <w:tcPr>
-            <w:tcW w:w="7826" w:type="dxa"/>
+            <w:tcW w:w="12860" w:type="dxa"/>
             <w:shd w:val="clear" w:color="auto" w:fill="auto"/>
           </w:tcPr>
           <w:p>
             <w:pPr>
-              <w:rPr>
-                <w:color w:val="4F81BD"/>
-              </w:rPr>
-            </w:pPr>
-            <w:r>
-              <w:rPr>
-                <w:color w:val="4F81BD"/>
-              </w:rPr>
-              <w:t>Einzelne Schritte des Anwendungsfalls</w:t>
+              <w:pStyle w:val="TextCDB"/>
+              <w:numPr>
+                <w:ilvl w:val="0"/>
+                <w:numId w:val="25"/>
+              </w:numPr>
+              <w:rPr>
+                <w:lang w:val="de-CH"/>
+              </w:rPr>
+            </w:pPr>
+            <w:r>
+              <w:rPr>
+                <w:lang w:val="de-CH"/>
+              </w:rPr>
+              <w:t>Der Benutzer befindet sich in einer Applikation auf dem Computer (Windows selbst oder irgendwas sonst)</w:t>
+            </w:r>
+          </w:p>
+          <w:p>
+            <w:pPr>
+              <w:pStyle w:val="TextCDB"/>
+              <w:numPr>
+                <w:ilvl w:val="0"/>
+                <w:numId w:val="25"/>
+              </w:numPr>
+              <w:rPr>
+                <w:lang w:val="de-CH"/>
+              </w:rPr>
+            </w:pPr>
+            <w:r>
+              <w:rPr>
+                <w:lang w:val="de-CH"/>
+              </w:rPr>
+              <w:t>Der Benutzer tätigt in dieser Applikation eine Tasteneingabe</w:t>
             </w:r>
           </w:p>
         </w:tc>
@@ -3076,18 +2784,19 @@
       <w:tr>
         <w:tc>
           <w:tcPr>
-            <w:tcW w:w="1951" w:type="dxa"/>
+            <w:tcW w:w="1990" w:type="dxa"/>
             <w:shd w:val="clear" w:color="auto" w:fill="auto"/>
           </w:tcPr>
           <w:p>
             <w:pPr>
-              <w:rPr>
-                <w:color w:val="4F81BD"/>
-              </w:rPr>
-            </w:pPr>
-            <w:r>
-              <w:rPr>
-                <w:color w:val="4F81BD"/>
+              <w:pStyle w:val="TextCDB"/>
+              <w:rPr>
+                <w:lang w:val="de-CH"/>
+              </w:rPr>
+            </w:pPr>
+            <w:r>
+              <w:rPr>
+                <w:lang w:val="de-CH"/>
               </w:rPr>
               <w:t>Resultat</w:t>
             </w:r>
@@ -3095,20 +2804,39 @@
         </w:tc>
         <w:tc>
           <w:tcPr>
-            <w:tcW w:w="7826" w:type="dxa"/>
+            <w:tcW w:w="12860" w:type="dxa"/>
             <w:shd w:val="clear" w:color="auto" w:fill="auto"/>
           </w:tcPr>
           <w:p>
             <w:pPr>
-              <w:rPr>
-                <w:color w:val="4F81BD"/>
-              </w:rPr>
-            </w:pPr>
-            <w:r>
-              <w:rPr>
-                <w:color w:val="4F81BD"/>
-              </w:rPr>
-              <w:t>Welche Resultate ergeben sich nach Ablauf des Anwendungsfalls?</w:t>
+              <w:pStyle w:val="TextCDB"/>
+              <w:rPr>
+                <w:lang w:val="de-CH"/>
+              </w:rPr>
+            </w:pPr>
+            <w:r>
+              <w:rPr>
+                <w:lang w:val="de-CH"/>
+              </w:rPr>
+              <w:t xml:space="preserve">Die </w:t>
+            </w:r>
+            <w:r>
+              <w:rPr>
+                <w:lang w:val="de-CH"/>
+              </w:rPr>
+              <w:t>eingegebene Taste wird temporär Zwischengespeichert und bei Gelege</w:t>
+            </w:r>
+            <w:r>
+              <w:rPr>
+                <w:lang w:val="de-CH"/>
+              </w:rPr>
+              <w:t>n</w:t>
+            </w:r>
+            <w:r>
+              <w:rPr>
+                <w:lang w:val="de-CH"/>
+              </w:rPr>
+              <w:t>heit an den Server gesendet</w:t>
             </w:r>
           </w:p>
         </w:tc>
@@ -3116,18 +2844,19 @@
       <w:tr>
         <w:tc>
           <w:tcPr>
-            <w:tcW w:w="1951" w:type="dxa"/>
+            <w:tcW w:w="1990" w:type="dxa"/>
             <w:shd w:val="clear" w:color="auto" w:fill="auto"/>
           </w:tcPr>
           <w:p>
             <w:pPr>
-              <w:rPr>
-                <w:color w:val="4F81BD"/>
-              </w:rPr>
-            </w:pPr>
-            <w:r>
-              <w:rPr>
-                <w:color w:val="4F81BD"/>
+              <w:pStyle w:val="TextCDB"/>
+              <w:rPr>
+                <w:lang w:val="de-CH"/>
+              </w:rPr>
+            </w:pPr>
+            <w:r>
+              <w:rPr>
+                <w:lang w:val="de-CH"/>
               </w:rPr>
               <w:t>Ausnahmen</w:t>
             </w:r>
@@ -3135,32 +2864,33 @@
         </w:tc>
         <w:tc>
           <w:tcPr>
-            <w:tcW w:w="7826" w:type="dxa"/>
+            <w:tcW w:w="12860" w:type="dxa"/>
             <w:shd w:val="clear" w:color="auto" w:fill="auto"/>
           </w:tcPr>
           <w:p>
             <w:pPr>
-              <w:rPr>
-                <w:color w:val="4F81BD"/>
-              </w:rPr>
-            </w:pPr>
-            <w:r>
-              <w:rPr>
-                <w:color w:val="4F81BD"/>
-              </w:rPr>
-              <w:t>Welche Ausnahmen (z.B. Fehlersituationen) können im Ablauf des A</w:t>
-            </w:r>
-            <w:r>
-              <w:rPr>
-                <w:color w:val="4F81BD"/>
-              </w:rPr>
-              <w:t>n</w:t>
-            </w:r>
-            <w:r>
-              <w:rPr>
-                <w:color w:val="4F81BD"/>
-              </w:rPr>
-              <w:t>wendungsfalles auftreten?</w:t>
+              <w:pStyle w:val="TextCDB"/>
+              <w:rPr>
+                <w:lang w:val="de-CH"/>
+              </w:rPr>
+            </w:pPr>
+            <w:r>
+              <w:rPr>
+                <w:lang w:val="de-CH"/>
+              </w:rPr>
+              <w:t>Solange der Keylogger auf dem Client ausgeführt wird sollten keine Ausna</w:t>
+            </w:r>
+            <w:r>
+              <w:rPr>
+                <w:lang w:val="de-CH"/>
+              </w:rPr>
+              <w:t>h</w:t>
+            </w:r>
+            <w:r>
+              <w:rPr>
+                <w:lang w:val="de-CH"/>
+              </w:rPr>
+              <w:t xml:space="preserve">men möglich sein. Falls keine Verbindung zum Server existiert werden die Daten temporär abgespeichert und bei Verbindung mit dem Server an den Server gesendet. </w:t>
             </w:r>
           </w:p>
         </w:tc>
@@ -3168,34 +2898,35 @@
     </w:tbl>
     <w:p>
       <w:pPr>
-        <w:rPr>
-          <w:color w:val="4F81BD"/>
-        </w:rPr>
-      </w:pPr>
-    </w:p>
-    <w:p>
-      <w:pPr>
-        <w:rPr>
-          <w:color w:val="4F81BD"/>
-        </w:rPr>
-      </w:pPr>
-      <w:r>
-        <w:rPr>
-          <w:color w:val="4F81BD"/>
-        </w:rPr>
-        <w:t>Beispiel:</w:t>
-      </w:r>
-    </w:p>
-    <w:p>
-      <w:pPr>
-        <w:rPr>
-          <w:color w:val="4F81BD"/>
-        </w:rPr>
-      </w:pPr>
+        <w:pStyle w:val="TextCDB"/>
+        <w:rPr>
+          <w:lang w:val="de-CH"/>
+        </w:rPr>
+      </w:pPr>
+    </w:p>
+    <w:p>
+      <w:pPr>
+        <w:pStyle w:val="berschrift2"/>
+      </w:pPr>
+      <w:r>
+        <w:t xml:space="preserve">Anwendungsfall </w:t>
+      </w:r>
+      <w:r>
+        <w:t>Server</w:t>
+      </w:r>
+      <w:r>
+        <w:t>::</w:t>
+      </w:r>
+      <w:r>
+        <w:t xml:space="preserve"> Tastatureingaben </w:t>
+      </w:r>
+      <w:r>
+        <w:t>Einsehen</w:t>
+      </w:r>
     </w:p>
     <w:tbl>
       <w:tblPr>
-        <w:tblW w:w="0" w:type="auto"/>
+        <w:tblW w:w="14850" w:type="dxa"/>
         <w:tblBorders>
           <w:top w:val="single" w:sz="4" w:space="0" w:color="auto"/>
           <w:left w:val="single" w:sz="4" w:space="0" w:color="auto"/>
@@ -3208,30 +2939,36 @@
       </w:tblPr>
       <w:tblGrid>
         <w:gridCol w:w="1990"/>
-        <w:gridCol w:w="7297"/>
+        <w:gridCol w:w="12860"/>
       </w:tblGrid>
       <w:tr>
         <w:tc>
           <w:tcPr>
-            <w:tcW w:w="9777" w:type="dxa"/>
+            <w:tcW w:w="14850" w:type="dxa"/>
             <w:gridSpan w:val="2"/>
             <w:shd w:val="clear" w:color="auto" w:fill="D9D9D9"/>
           </w:tcPr>
           <w:p>
             <w:pPr>
+              <w:pStyle w:val="TextCDB"/>
               <w:rPr>
                 <w:b/>
-                <w:i/>
-                <w:color w:val="4F81BD"/>
+                <w:lang w:val="de-CH"/>
               </w:rPr>
             </w:pPr>
             <w:r>
               <w:rPr>
                 <w:b/>
-                <w:i/>
-                <w:color w:val="4F81BD"/>
-              </w:rPr>
-              <w:t>Anwendungsfall „Neues Benutzerkonto erstellen“</w:t>
+                <w:lang w:val="de-CH"/>
+              </w:rPr>
+              <w:t xml:space="preserve">Anwendungsfall </w:t>
+            </w:r>
+            <w:r>
+              <w:rPr>
+                <w:b/>
+                <w:lang w:val="de-CH"/>
+              </w:rPr>
+              <w:t>Server:: Tastatureingaben Einsehen</w:t>
             </w:r>
           </w:p>
         </w:tc>
@@ -3239,20 +2976,19 @@
       <w:tr>
         <w:tc>
           <w:tcPr>
-            <w:tcW w:w="1951" w:type="dxa"/>
+            <w:tcW w:w="1990" w:type="dxa"/>
             <w:shd w:val="clear" w:color="auto" w:fill="auto"/>
           </w:tcPr>
           <w:p>
             <w:pPr>
-              <w:rPr>
-                <w:i/>
-                <w:color w:val="4F81BD"/>
-              </w:rPr>
-            </w:pPr>
-            <w:r>
-              <w:rPr>
-                <w:i/>
-                <w:color w:val="4F81BD"/>
+              <w:pStyle w:val="TextCDB"/>
+              <w:rPr>
+                <w:lang w:val="de-CH"/>
+              </w:rPr>
+            </w:pPr>
+            <w:r>
+              <w:rPr>
+                <w:lang w:val="de-CH"/>
               </w:rPr>
               <w:t>Kurzbeschreibung</w:t>
             </w:r>
@@ -3260,37 +2996,21 @@
         </w:tc>
         <w:tc>
           <w:tcPr>
-            <w:tcW w:w="7826" w:type="dxa"/>
+            <w:tcW w:w="12860" w:type="dxa"/>
             <w:shd w:val="clear" w:color="auto" w:fill="auto"/>
           </w:tcPr>
           <w:p>
             <w:pPr>
-              <w:rPr>
-                <w:i/>
-                <w:color w:val="4F81BD"/>
-              </w:rPr>
-            </w:pPr>
-            <w:r>
-              <w:rPr>
-                <w:i/>
-                <w:color w:val="4F81BD"/>
-              </w:rPr>
-              <w:t>Ein Benutzer registriert sich bei der Budgetplaner-Anwendung und e</w:t>
-            </w:r>
-            <w:r>
-              <w:rPr>
-                <w:i/>
-                <w:color w:val="4F81BD"/>
-              </w:rPr>
-              <w:t>r</w:t>
-            </w:r>
-            <w:r>
-              <w:rPr>
-                <w:i/>
-                <w:color w:val="4F81BD"/>
-              </w:rPr>
-              <w:lastRenderedPageBreak/>
-              <w:t>stellt dabei ein neues Benutzerkonto.</w:t>
+              <w:pStyle w:val="TextCDB"/>
+              <w:rPr>
+                <w:lang w:val="de-CH"/>
+              </w:rPr>
+            </w:pPr>
+            <w:r>
+              <w:rPr>
+                <w:lang w:val="de-CH"/>
+              </w:rPr>
+              <w:t>Der Benutzer auf dem Servercomputer liest die an den Server gesendeten und ausgewerteten Daten aus.</w:t>
             </w:r>
           </w:p>
         </w:tc>
@@ -3298,44 +3018,41 @@
       <w:tr>
         <w:tc>
           <w:tcPr>
-            <w:tcW w:w="1951" w:type="dxa"/>
+            <w:tcW w:w="1990" w:type="dxa"/>
             <w:shd w:val="clear" w:color="auto" w:fill="auto"/>
           </w:tcPr>
           <w:p>
             <w:pPr>
-              <w:rPr>
-                <w:i/>
-                <w:color w:val="4F81BD"/>
-              </w:rPr>
-            </w:pPr>
-            <w:r>
-              <w:rPr>
-                <w:i/>
-                <w:color w:val="4F81BD"/>
-              </w:rPr>
-              <w:lastRenderedPageBreak/>
+              <w:pStyle w:val="TextCDB"/>
+              <w:rPr>
+                <w:lang w:val="de-CH"/>
+              </w:rPr>
+            </w:pPr>
+            <w:r>
+              <w:rPr>
+                <w:lang w:val="de-CH"/>
+              </w:rPr>
               <w:t>Akteure</w:t>
             </w:r>
           </w:p>
         </w:tc>
         <w:tc>
           <w:tcPr>
-            <w:tcW w:w="7826" w:type="dxa"/>
+            <w:tcW w:w="12860" w:type="dxa"/>
             <w:shd w:val="clear" w:color="auto" w:fill="auto"/>
           </w:tcPr>
           <w:p>
             <w:pPr>
-              <w:rPr>
-                <w:i/>
-                <w:color w:val="4F81BD"/>
-              </w:rPr>
-            </w:pPr>
-            <w:r>
-              <w:rPr>
-                <w:i/>
-                <w:color w:val="4F81BD"/>
-              </w:rPr>
-              <w:t>Benutzer</w:t>
+              <w:pStyle w:val="TextCDB"/>
+              <w:rPr>
+                <w:lang w:val="de-CH"/>
+              </w:rPr>
+            </w:pPr>
+            <w:r>
+              <w:rPr>
+                <w:lang w:val="de-CH"/>
+              </w:rPr>
+              <w:t>Der Benutzer auf dem Computer wo der Keylogger-Server ausgeführt wird.</w:t>
             </w:r>
           </w:p>
         </w:tc>
@@ -3343,20 +3060,19 @@
       <w:tr>
         <w:tc>
           <w:tcPr>
-            <w:tcW w:w="1951" w:type="dxa"/>
+            <w:tcW w:w="1990" w:type="dxa"/>
             <w:shd w:val="clear" w:color="auto" w:fill="auto"/>
           </w:tcPr>
           <w:p>
             <w:pPr>
-              <w:rPr>
-                <w:i/>
-                <w:color w:val="4F81BD"/>
-              </w:rPr>
-            </w:pPr>
-            <w:r>
-              <w:rPr>
-                <w:i/>
-                <w:color w:val="4F81BD"/>
+              <w:pStyle w:val="TextCDB"/>
+              <w:rPr>
+                <w:lang w:val="de-CH"/>
+              </w:rPr>
+            </w:pPr>
+            <w:r>
+              <w:rPr>
+                <w:lang w:val="de-CH"/>
               </w:rPr>
               <w:t>Vorbedingungen</w:t>
             </w:r>
@@ -3364,22 +3080,21 @@
         </w:tc>
         <w:tc>
           <w:tcPr>
-            <w:tcW w:w="7826" w:type="dxa"/>
+            <w:tcW w:w="12860" w:type="dxa"/>
             <w:shd w:val="clear" w:color="auto" w:fill="auto"/>
           </w:tcPr>
           <w:p>
             <w:pPr>
-              <w:rPr>
-                <w:i/>
-                <w:color w:val="4F81BD"/>
-              </w:rPr>
-            </w:pPr>
-            <w:r>
-              <w:rPr>
-                <w:i/>
-                <w:color w:val="4F81BD"/>
-              </w:rPr>
-              <w:t>Der Benutzer hat noch kein Benutzerkonto.</w:t>
+              <w:pStyle w:val="TextCDB"/>
+              <w:rPr>
+                <w:lang w:val="de-CH"/>
+              </w:rPr>
+            </w:pPr>
+            <w:r>
+              <w:rPr>
+                <w:lang w:val="de-CH"/>
+              </w:rPr>
+              <w:t>Der Server hat bereits Daten erhalten und ausgewertet.</w:t>
             </w:r>
           </w:p>
         </w:tc>
@@ -3387,20 +3102,19 @@
       <w:tr>
         <w:tc>
           <w:tcPr>
-            <w:tcW w:w="1951" w:type="dxa"/>
+            <w:tcW w:w="1990" w:type="dxa"/>
             <w:shd w:val="clear" w:color="auto" w:fill="auto"/>
           </w:tcPr>
           <w:p>
             <w:pPr>
-              <w:rPr>
-                <w:i/>
-                <w:color w:val="4F81BD"/>
-              </w:rPr>
-            </w:pPr>
-            <w:r>
-              <w:rPr>
-                <w:i/>
-                <w:color w:val="4F81BD"/>
+              <w:pStyle w:val="TextCDB"/>
+              <w:rPr>
+                <w:lang w:val="de-CH"/>
+              </w:rPr>
+            </w:pPr>
+            <w:r>
+              <w:rPr>
+                <w:lang w:val="de-CH"/>
               </w:rPr>
               <w:t>Ablauf</w:t>
             </w:r>
@@ -3408,154 +3122,43 @@
         </w:tc>
         <w:tc>
           <w:tcPr>
-            <w:tcW w:w="7826" w:type="dxa"/>
+            <w:tcW w:w="12860" w:type="dxa"/>
             <w:shd w:val="clear" w:color="auto" w:fill="auto"/>
           </w:tcPr>
           <w:p>
             <w:pPr>
+              <w:pStyle w:val="TextCDB"/>
               <w:numPr>
                 <w:ilvl w:val="0"/>
-                <w:numId w:val="19"/>
+                <w:numId w:val="26"/>
               </w:numPr>
-              <w:suppressAutoHyphens/>
-              <w:spacing w:line="240" w:lineRule="auto"/>
-              <w:rPr>
-                <w:i/>
-                <w:color w:val="4F81BD"/>
-              </w:rPr>
-            </w:pPr>
-            <w:r>
-              <w:rPr>
-                <w:i/>
-                <w:color w:val="4F81BD"/>
-              </w:rPr>
-              <w:t>Der Benutzer öffnet im Browser den Startlink der Budgetplaner-Anwendung.</w:t>
-            </w:r>
-          </w:p>
-          <w:p>
-            <w:pPr>
+              <w:rPr>
+                <w:lang w:val="de-CH"/>
+              </w:rPr>
+            </w:pPr>
+            <w:r>
+              <w:rPr>
+                <w:lang w:val="de-CH"/>
+              </w:rPr>
+              <w:t>Der Benutzer navigiert zum Dateipfad, wo die Auswertungsdatei existiert.</w:t>
+            </w:r>
+          </w:p>
+          <w:p>
+            <w:pPr>
+              <w:pStyle w:val="TextCDB"/>
               <w:numPr>
                 <w:ilvl w:val="0"/>
-                <w:numId w:val="19"/>
+                <w:numId w:val="26"/>
               </w:numPr>
-              <w:suppressAutoHyphens/>
-              <w:spacing w:line="240" w:lineRule="auto"/>
-              <w:rPr>
-                <w:i/>
-                <w:color w:val="4F81BD"/>
-              </w:rPr>
-            </w:pPr>
-            <w:r>
-              <w:rPr>
-                <w:i/>
-                <w:color w:val="4F81BD"/>
-              </w:rPr>
-              <w:t>Das System stellt die Startseite dar.</w:t>
-            </w:r>
-          </w:p>
-          <w:p>
-            <w:pPr>
-              <w:numPr>
-                <w:ilvl w:val="0"/>
-                <w:numId w:val="19"/>
-              </w:numPr>
-              <w:suppressAutoHyphens/>
-              <w:spacing w:line="240" w:lineRule="auto"/>
-              <w:rPr>
-                <w:i/>
-                <w:color w:val="4F81BD"/>
-              </w:rPr>
-            </w:pPr>
-            <w:r>
-              <w:rPr>
-                <w:i/>
-                <w:color w:val="4F81BD"/>
-              </w:rPr>
-              <w:t>Der Benutzer wählt auf der Startseite den Link „Registrieren“</w:t>
-            </w:r>
-          </w:p>
-          <w:p>
-            <w:pPr>
-              <w:numPr>
-                <w:ilvl w:val="0"/>
-                <w:numId w:val="19"/>
-              </w:numPr>
-              <w:suppressAutoHyphens/>
-              <w:spacing w:line="240" w:lineRule="auto"/>
-              <w:rPr>
-                <w:i/>
-                <w:color w:val="4F81BD"/>
-              </w:rPr>
-            </w:pPr>
-            <w:r>
-              <w:rPr>
-                <w:i/>
-                <w:color w:val="4F81BD"/>
-              </w:rPr>
-              <w:t>Das System präsentiert die Registrierungsseite.</w:t>
-            </w:r>
-          </w:p>
-          <w:p>
-            <w:pPr>
-              <w:numPr>
-                <w:ilvl w:val="0"/>
-                <w:numId w:val="19"/>
-              </w:numPr>
-              <w:suppressAutoHyphens/>
-              <w:spacing w:line="240" w:lineRule="auto"/>
-              <w:rPr>
-                <w:i/>
-                <w:color w:val="4F81BD"/>
-              </w:rPr>
-            </w:pPr>
-            <w:r>
-              <w:rPr>
-                <w:i/>
-                <w:color w:val="4F81BD"/>
-              </w:rPr>
-              <w:t>Der Benutzer gibt seinen Namen, seine E-Mail-Adresse, seinen Benutzernamen und zweimal das gleiche Passwort ein.</w:t>
-            </w:r>
-          </w:p>
-          <w:p>
-            <w:pPr>
-              <w:numPr>
-                <w:ilvl w:val="0"/>
-                <w:numId w:val="19"/>
-              </w:numPr>
-              <w:suppressAutoHyphens/>
-              <w:spacing w:line="240" w:lineRule="auto"/>
-              <w:rPr>
-                <w:i/>
-                <w:color w:val="4F81BD"/>
-              </w:rPr>
-            </w:pPr>
-            <w:r>
-              <w:rPr>
-                <w:i/>
-                <w:color w:val="4F81BD"/>
-              </w:rPr>
-              <w:t>Das System validiert die Angaben des Benutzers und erstellt ein neues Benutzerkonto. Anschliessend präsentiert  das System die Bestätigungsmeldung auf der Registrierungsseite.</w:t>
-            </w:r>
-          </w:p>
-          <w:p>
-            <w:pPr>
-              <w:numPr>
-                <w:ilvl w:val="0"/>
-                <w:numId w:val="19"/>
-              </w:numPr>
-              <w:suppressAutoHyphens/>
-              <w:spacing w:line="240" w:lineRule="auto"/>
-              <w:rPr>
-                <w:i/>
-                <w:color w:val="4F81BD"/>
-              </w:rPr>
-            </w:pPr>
-            <w:r>
-              <w:rPr>
-                <w:i/>
-                <w:color w:val="4F81BD"/>
-              </w:rPr>
-              <w:t>Der Benutzer kann jetzt zur Startseite zurückkehren oder sich direkt anmelden.</w:t>
+              <w:rPr>
+                <w:lang w:val="de-CH"/>
+              </w:rPr>
+            </w:pPr>
+            <w:r>
+              <w:rPr>
+                <w:lang w:val="de-CH"/>
+              </w:rPr>
+              <w:t>Der Benutzer öffnet die Datei und sieht die Daten an.</w:t>
             </w:r>
           </w:p>
         </w:tc>
@@ -3563,20 +3166,19 @@
       <w:tr>
         <w:tc>
           <w:tcPr>
-            <w:tcW w:w="1951" w:type="dxa"/>
+            <w:tcW w:w="1990" w:type="dxa"/>
             <w:shd w:val="clear" w:color="auto" w:fill="auto"/>
           </w:tcPr>
           <w:p>
             <w:pPr>
-              <w:rPr>
-                <w:i/>
-                <w:color w:val="4F81BD"/>
-              </w:rPr>
-            </w:pPr>
-            <w:r>
-              <w:rPr>
-                <w:i/>
-                <w:color w:val="4F81BD"/>
+              <w:pStyle w:val="TextCDB"/>
+              <w:rPr>
+                <w:lang w:val="de-CH"/>
+              </w:rPr>
+            </w:pPr>
+            <w:r>
+              <w:rPr>
+                <w:lang w:val="de-CH"/>
               </w:rPr>
               <w:t>Resultat</w:t>
             </w:r>
@@ -3584,22 +3186,21 @@
         </w:tc>
         <w:tc>
           <w:tcPr>
-            <w:tcW w:w="7826" w:type="dxa"/>
+            <w:tcW w:w="12860" w:type="dxa"/>
             <w:shd w:val="clear" w:color="auto" w:fill="auto"/>
           </w:tcPr>
           <w:p>
             <w:pPr>
-              <w:rPr>
-                <w:i/>
-                <w:color w:val="4F81BD"/>
-              </w:rPr>
-            </w:pPr>
-            <w:r>
-              <w:rPr>
-                <w:i/>
-                <w:color w:val="4F81BD"/>
-              </w:rPr>
-              <w:t>Ein neues Benutzerkonto-Objekt mit den Angaben des Benutzers ist erstellt und in der Datenbank gespeichert worden.</w:t>
+              <w:pStyle w:val="TextCDB"/>
+              <w:rPr>
+                <w:lang w:val="de-CH"/>
+              </w:rPr>
+            </w:pPr>
+            <w:r>
+              <w:rPr>
+                <w:lang w:val="de-CH"/>
+              </w:rPr>
+              <w:t>Der Benutzer kennt die Tasteneingaben (Welche Taste, welches Programm, welche Zeit, welcher Client)</w:t>
             </w:r>
           </w:p>
         </w:tc>
@@ -3607,20 +3208,19 @@
       <w:tr>
         <w:tc>
           <w:tcPr>
-            <w:tcW w:w="1951" w:type="dxa"/>
+            <w:tcW w:w="1990" w:type="dxa"/>
             <w:shd w:val="clear" w:color="auto" w:fill="auto"/>
           </w:tcPr>
           <w:p>
             <w:pPr>
-              <w:rPr>
-                <w:i/>
-                <w:color w:val="4F81BD"/>
-              </w:rPr>
-            </w:pPr>
-            <w:r>
-              <w:rPr>
-                <w:i/>
-                <w:color w:val="4F81BD"/>
+              <w:pStyle w:val="TextCDB"/>
+              <w:rPr>
+                <w:lang w:val="de-CH"/>
+              </w:rPr>
+            </w:pPr>
+            <w:r>
+              <w:rPr>
+                <w:lang w:val="de-CH"/>
               </w:rPr>
               <w:t>Ausnahmen</w:t>
             </w:r>
@@ -3628,74 +3228,58 @@
         </w:tc>
         <w:tc>
           <w:tcPr>
-            <w:tcW w:w="7826" w:type="dxa"/>
+            <w:tcW w:w="12860" w:type="dxa"/>
             <w:shd w:val="clear" w:color="auto" w:fill="auto"/>
           </w:tcPr>
           <w:p>
             <w:pPr>
-              <w:numPr>
-                <w:ilvl w:val="0"/>
-                <w:numId w:val="20"/>
-              </w:numPr>
-              <w:suppressAutoHyphens/>
-              <w:spacing w:line="240" w:lineRule="auto"/>
-              <w:rPr>
-                <w:i/>
-                <w:color w:val="4F81BD"/>
-              </w:rPr>
-            </w:pPr>
-            <w:r>
-              <w:rPr>
-                <w:i/>
-                <w:color w:val="4F81BD"/>
-              </w:rPr>
-              <w:t>Die Validierung der Benutzerangaben in Schritt 6 schlägt fehl.</w:t>
-            </w:r>
-          </w:p>
-          <w:p>
-            <w:pPr>
-              <w:numPr>
-                <w:ilvl w:val="0"/>
-                <w:numId w:val="20"/>
-              </w:numPr>
-              <w:suppressAutoHyphens/>
-              <w:spacing w:line="240" w:lineRule="auto"/>
-              <w:rPr>
-                <w:i/>
-                <w:color w:val="4F81BD"/>
-              </w:rPr>
-            </w:pPr>
-            <w:r>
-              <w:rPr>
-                <w:i/>
-                <w:color w:val="4F81BD"/>
-              </w:rPr>
-              <w:t>Es besteht bereits ein Benutzer mit diesem Benutzernamen (Schritt 6).</w:t>
-            </w:r>
+              <w:pStyle w:val="TextCDB"/>
+              <w:rPr>
+                <w:lang w:val="de-CH"/>
+              </w:rPr>
+            </w:pPr>
+            <w:r>
+              <w:rPr>
+                <w:lang w:val="de-CH"/>
+              </w:rPr>
+              <w:t xml:space="preserve">Es sind noch keine Daten auf dem Server vorhanden. Ergo: Die Datei ist leer. </w:t>
+            </w:r>
+            <w:bookmarkStart w:id="11" w:name="_GoBack"/>
+            <w:bookmarkEnd w:id="11"/>
           </w:p>
         </w:tc>
       </w:tr>
     </w:tbl>
-    <w:p/>
-    <w:p/>
+    <w:p>
+      <w:pPr>
+        <w:pStyle w:val="TextCDB"/>
+        <w:rPr>
+          <w:lang w:val="de-CH"/>
+        </w:rPr>
+      </w:pPr>
+    </w:p>
+    <w:p>
+      <w:pPr>
+        <w:sectPr>
+          <w:pgSz w:w="16838" w:h="11906" w:orient="landscape" w:code="9"/>
+          <w:pgMar w:top="1701" w:right="1240" w:bottom="1134" w:left="993" w:header="709" w:footer="669" w:gutter="0"/>
+          <w:cols w:space="708"/>
+          <w:docGrid w:linePitch="360"/>
+        </w:sectPr>
+      </w:pPr>
+    </w:p>
     <w:p>
       <w:pPr>
         <w:pStyle w:val="berschrift1"/>
-        <w:tabs>
-          <w:tab w:val="clear" w:pos="850"/>
-          <w:tab w:val="left" w:pos="432"/>
-        </w:tabs>
-        <w:suppressAutoHyphens/>
-        <w:spacing w:before="0" w:after="283" w:line="240" w:lineRule="auto"/>
-        <w:ind w:left="432" w:hanging="432"/>
-      </w:pPr>
-      <w:bookmarkStart w:id="9" w:name="_Toc286322564"/>
-      <w:bookmarkStart w:id="10" w:name="_Toc377970000"/>
-      <w:r>
+      </w:pPr>
+      <w:bookmarkStart w:id="12" w:name="_Toc286322564"/>
+      <w:bookmarkStart w:id="13" w:name="_Toc382313529"/>
+      <w:r>
+        <w:lastRenderedPageBreak/>
         <w:t>Benutzerschnittstelle</w:t>
       </w:r>
-      <w:bookmarkEnd w:id="9"/>
-      <w:bookmarkEnd w:id="10"/>
+      <w:bookmarkEnd w:id="12"/>
+      <w:bookmarkEnd w:id="13"/>
     </w:p>
     <w:p>
       <w:pPr>
@@ -3796,7 +3380,21 @@
           <w:color w:val="4F81BD"/>
         </w:rPr>
         <w:br/>
-        <w:t>Implementieren Sie in einer ersten Iteration die Fenster und Dialoge Ihrer Anwendung, wobei die Elemente noch keine oder nur rudimentäre Funktion haben. Im Falle einer Web-Applikation erstellen Sie die Seiten in HTML. Achtung: Das Design ist auch hier zweitrangig. Sie können allenfalls ein CSS als Design-Vorschlag erstellen. Im Bericht fügen Sie sodann Screenshots des Prototypen ein.</w:t>
+        <w:t xml:space="preserve">Implementieren Sie in einer ersten Iteration die Fenster und Dialoge Ihrer Anwendung, wobei die Elemente noch keine oder nur rudimentäre Funktion haben. Im Falle einer Web-Applikation erstellen Sie die Seiten in HTML. Achtung: Das Design ist auch hier zweitrangig. Sie können allenfalls ein CSS als Design-Vorschlag erstellen. Im Bericht fügen Sie sodann Screenshots </w:t>
+      </w:r>
+      <w:proofErr w:type="gramStart"/>
+      <w:r>
+        <w:rPr>
+          <w:color w:val="4F81BD"/>
+        </w:rPr>
+        <w:t>des</w:t>
+      </w:r>
+      <w:proofErr w:type="gramEnd"/>
+      <w:r>
+        <w:rPr>
+          <w:color w:val="4F81BD"/>
+        </w:rPr>
+        <w:t xml:space="preserve"> Prototypen ein.</w:t>
       </w:r>
     </w:p>
     <w:p/>
@@ -3804,21 +3402,14 @@
     <w:p>
       <w:pPr>
         <w:pStyle w:val="berschrift1"/>
-        <w:tabs>
-          <w:tab w:val="clear" w:pos="850"/>
-          <w:tab w:val="left" w:pos="432"/>
-        </w:tabs>
-        <w:suppressAutoHyphens/>
-        <w:spacing w:before="0" w:after="283" w:line="240" w:lineRule="auto"/>
-        <w:ind w:left="432" w:hanging="432"/>
-      </w:pPr>
-      <w:bookmarkStart w:id="11" w:name="_Toc286322565"/>
-      <w:bookmarkStart w:id="12" w:name="_Toc377970001"/>
+      </w:pPr>
+      <w:bookmarkStart w:id="14" w:name="_Toc286322565"/>
+      <w:bookmarkStart w:id="15" w:name="_Toc382313530"/>
       <w:r>
         <w:t>Systemarchitektur</w:t>
       </w:r>
-      <w:bookmarkEnd w:id="11"/>
-      <w:bookmarkEnd w:id="12"/>
+      <w:bookmarkEnd w:id="14"/>
+      <w:bookmarkEnd w:id="15"/>
     </w:p>
     <w:p>
       <w:pPr>
@@ -3914,15 +3505,15 @@
         <w:spacing w:before="0" w:after="0" w:line="240" w:lineRule="auto"/>
         <w:ind w:left="576" w:hanging="576"/>
       </w:pPr>
-      <w:bookmarkStart w:id="13" w:name="_Ref286153827"/>
-      <w:bookmarkStart w:id="14" w:name="_Toc286322566"/>
-      <w:bookmarkStart w:id="15" w:name="_Toc377970002"/>
+      <w:bookmarkStart w:id="16" w:name="_Ref286153827"/>
+      <w:bookmarkStart w:id="17" w:name="_Toc286322566"/>
+      <w:bookmarkStart w:id="18" w:name="_Toc382313531"/>
       <w:r>
         <w:t>Gliederung der Lösung</w:t>
       </w:r>
-      <w:bookmarkEnd w:id="13"/>
-      <w:bookmarkEnd w:id="14"/>
-      <w:bookmarkEnd w:id="15"/>
+      <w:bookmarkEnd w:id="16"/>
+      <w:bookmarkEnd w:id="17"/>
+      <w:bookmarkEnd w:id="18"/>
     </w:p>
     <w:p>
       <w:pPr>
@@ -3953,15 +3544,70 @@
         <w:rPr>
           <w:color w:val="4F81BD"/>
         </w:rPr>
-        <w:lastRenderedPageBreak/>
-        <w:t>Schichten/Layers.</w:t>
+        <w:t>Schichten/</w:t>
+      </w:r>
+      <w:proofErr w:type="spellStart"/>
+      <w:r>
+        <w:rPr>
+          <w:color w:val="4F81BD"/>
+        </w:rPr>
+        <w:t>Layers</w:t>
+      </w:r>
+      <w:proofErr w:type="spellEnd"/>
+      <w:r>
+        <w:rPr>
+          <w:color w:val="4F81BD"/>
+        </w:rPr>
+        <w:t>.</w:t>
       </w:r>
       <w:r>
         <w:rPr>
           <w:color w:val="4F81BD"/>
         </w:rPr>
         <w:br/>
-        <w:t>Schichten gliedern Ihre Lösung horizontal. Eine Schicht bietet eine Schnittstelle der darüber liegenden Schicht an. Sie verwendet die Schnittstelle der darunterliegenden Schicht. Häufig verwendete Schichten sind Persistenzschicht (DB-Layer), Applikationsschicht (Business-Logic), Präsentationsschicht (GUI, UI), siehe auch Three-Tier-Architektur bei Web-Applikationen.</w:t>
+        <w:t xml:space="preserve">Schichten gliedern Ihre Lösung horizontal. Eine Schicht bietet eine Schnittstelle der darüber liegenden Schicht an. Sie verwendet die Schnittstelle der darunterliegenden Schicht. Häufig verwendete Schichten sind </w:t>
+      </w:r>
+      <w:proofErr w:type="spellStart"/>
+      <w:r>
+        <w:rPr>
+          <w:color w:val="4F81BD"/>
+        </w:rPr>
+        <w:t>Persistenzschicht</w:t>
+      </w:r>
+      <w:proofErr w:type="spellEnd"/>
+      <w:r>
+        <w:rPr>
+          <w:color w:val="4F81BD"/>
+        </w:rPr>
+        <w:t xml:space="preserve"> (DB-Layer), Applikationsschicht (Business-</w:t>
+      </w:r>
+      <w:proofErr w:type="spellStart"/>
+      <w:r>
+        <w:rPr>
+          <w:color w:val="4F81BD"/>
+        </w:rPr>
+        <w:t>Logic</w:t>
+      </w:r>
+      <w:proofErr w:type="spellEnd"/>
+      <w:r>
+        <w:rPr>
+          <w:color w:val="4F81BD"/>
+        </w:rPr>
+        <w:t xml:space="preserve">), Präsentationsschicht (GUI, UI), siehe auch </w:t>
+      </w:r>
+      <w:proofErr w:type="spellStart"/>
+      <w:r>
+        <w:rPr>
+          <w:color w:val="4F81BD"/>
+        </w:rPr>
+        <w:t>Three</w:t>
+      </w:r>
+      <w:proofErr w:type="spellEnd"/>
+      <w:r>
+        <w:rPr>
+          <w:color w:val="4F81BD"/>
+        </w:rPr>
+        <w:t>-Tier-Architektur bei Web-Applikationen.</w:t>
       </w:r>
     </w:p>
     <w:p>
@@ -4013,7 +3659,21 @@
           <w:color w:val="4F81BD"/>
         </w:rPr>
         <w:br/>
-        <w:t>Zu den Entitätstypen kommen jetzt weitere Klassen hinzu. Dies sind beispielsweise Kontroller-Klassen. Sie kapseln die Applikationslogik. Ausserdem kommen hier auch Klassen hinzu, welche Schnittstellen kapseln (GUI, Proxys, Stubs für Web-Services)</w:t>
+        <w:t xml:space="preserve">Zu den Entitätstypen kommen jetzt weitere Klassen hinzu. Dies sind beispielsweise Kontroller-Klassen. Sie kapseln die Applikationslogik. Ausserdem kommen hier auch Klassen hinzu, welche Schnittstellen kapseln (GUI, Proxys, </w:t>
+      </w:r>
+      <w:proofErr w:type="spellStart"/>
+      <w:r>
+        <w:rPr>
+          <w:color w:val="4F81BD"/>
+        </w:rPr>
+        <w:t>Stubs</w:t>
+      </w:r>
+      <w:proofErr w:type="spellEnd"/>
+      <w:r>
+        <w:rPr>
+          <w:color w:val="4F81BD"/>
+        </w:rPr>
+        <w:t xml:space="preserve"> für Web-Services)</w:t>
       </w:r>
     </w:p>
     <w:p>
@@ -4177,9 +3837,8 @@
           <w:noProof/>
           <w:color w:val="4F81BD"/>
         </w:rPr>
-        <w:lastRenderedPageBreak/>
         <w:drawing>
-          <wp:inline distT="0" distB="0" distL="0" distR="0">
+          <wp:inline distT="0" distB="0" distL="0" distR="0" wp14:anchorId="6925547A" wp14:editId="5826B18C">
             <wp:extent cx="3859530" cy="3848735"/>
             <wp:effectExtent l="19050" t="0" r="7620" b="0"/>
             <wp:docPr id="1" name="Bild 3"/>
@@ -4196,7 +3855,7 @@
                     </pic:cNvPicPr>
                   </pic:nvPicPr>
                   <pic:blipFill>
-                    <a:blip r:embed="rId11"/>
+                    <a:blip r:embed="rId14"/>
                     <a:srcRect/>
                     <a:stretch>
                       <a:fillRect/>
@@ -4248,8 +3907,8 @@
           <w:color w:val="4F81BD"/>
         </w:rPr>
       </w:pPr>
-      <w:bookmarkStart w:id="16" w:name="_Toc286322567"/>
-      <w:bookmarkStart w:id="17" w:name="_Toc377970003"/>
+      <w:bookmarkStart w:id="19" w:name="_Toc286322567"/>
+      <w:bookmarkStart w:id="20" w:name="_Toc382313532"/>
       <w:r>
         <w:rPr>
           <w:i/>
@@ -4257,8 +3916,8 @@
         </w:rPr>
         <w:t>Beschreibung der Elemente (Beispiel 1)</w:t>
       </w:r>
-      <w:bookmarkEnd w:id="16"/>
-      <w:bookmarkEnd w:id="17"/>
+      <w:bookmarkEnd w:id="19"/>
+      <w:bookmarkEnd w:id="20"/>
     </w:p>
     <w:p>
       <w:pPr>
@@ -4276,8 +3935,9 @@
           <w:color w:val="4F81BD"/>
         </w:rPr>
       </w:pPr>
-      <w:bookmarkStart w:id="18" w:name="_Toc286322568"/>
-      <w:bookmarkStart w:id="19" w:name="_Toc377970004"/>
+      <w:bookmarkStart w:id="21" w:name="_Toc286322568"/>
+      <w:bookmarkStart w:id="22" w:name="_Toc382313533"/>
+      <w:proofErr w:type="spellStart"/>
       <w:r>
         <w:rPr>
           <w:i/>
@@ -4285,8 +3945,9 @@
         </w:rPr>
         <w:t>AnmeldeForm</w:t>
       </w:r>
-      <w:bookmarkEnd w:id="18"/>
-      <w:bookmarkEnd w:id="19"/>
+      <w:bookmarkEnd w:id="21"/>
+      <w:bookmarkEnd w:id="22"/>
+      <w:proofErr w:type="spellEnd"/>
     </w:p>
     <w:p>
       <w:pPr>
@@ -4327,31 +3988,72 @@
           <w:color w:val="4F81BD"/>
         </w:rPr>
       </w:pPr>
-      <w:bookmarkStart w:id="20" w:name="_Toc286322569"/>
-      <w:bookmarkStart w:id="21" w:name="_Toc377970005"/>
+      <w:bookmarkStart w:id="23" w:name="_Toc286322569"/>
+      <w:bookmarkStart w:id="24" w:name="_Toc382313534"/>
       <w:r>
         <w:rPr>
           <w:i/>
           <w:color w:val="4F81BD"/>
         </w:rPr>
-        <w:t>Klasse KontoControl</w:t>
-      </w:r>
-      <w:bookmarkEnd w:id="20"/>
-      <w:bookmarkEnd w:id="21"/>
-    </w:p>
-    <w:p>
-      <w:pPr>
+        <w:t xml:space="preserve">Klasse </w:t>
+      </w:r>
+      <w:proofErr w:type="spellStart"/>
+      <w:r>
         <w:rPr>
           <w:i/>
           <w:color w:val="4F81BD"/>
         </w:rPr>
-      </w:pPr>
-      <w:r>
+        <w:t>KontoControl</w:t>
+      </w:r>
+      <w:bookmarkEnd w:id="23"/>
+      <w:bookmarkEnd w:id="24"/>
+      <w:proofErr w:type="spellEnd"/>
+    </w:p>
+    <w:p>
+      <w:pPr>
         <w:rPr>
           <w:i/>
           <w:color w:val="4F81BD"/>
         </w:rPr>
-        <w:t>Enthält die Logik zur Verwaltung der Benutzerkontos. Dazu gehört das Anlegen von neuen Kontos, aber auch das eröffnen einer Sitzung zu einem bestehenden Konto.</w:t>
+      </w:pPr>
+      <w:r>
+        <w:rPr>
+          <w:i/>
+          <w:color w:val="4F81BD"/>
+        </w:rPr>
+        <w:t xml:space="preserve">Enthält die Logik zur Verwaltung </w:t>
+      </w:r>
+      <w:proofErr w:type="gramStart"/>
+      <w:r>
+        <w:rPr>
+          <w:i/>
+          <w:color w:val="4F81BD"/>
+        </w:rPr>
+        <w:t>der</w:t>
+      </w:r>
+      <w:proofErr w:type="gramEnd"/>
+      <w:r>
+        <w:rPr>
+          <w:i/>
+          <w:color w:val="4F81BD"/>
+        </w:rPr>
+        <w:t xml:space="preserve"> Benutzerkontos. Dazu gehört das Anlegen </w:t>
+      </w:r>
+      <w:proofErr w:type="gramStart"/>
+      <w:r>
+        <w:rPr>
+          <w:i/>
+          <w:color w:val="4F81BD"/>
+        </w:rPr>
+        <w:t>von neuen Kontos</w:t>
+      </w:r>
+      <w:proofErr w:type="gramEnd"/>
+      <w:r>
+        <w:rPr>
+          <w:i/>
+          <w:color w:val="4F81BD"/>
+        </w:rPr>
+        <w:t>, aber auch das eröffnen einer Sitzung zu einem bestehenden Konto.</w:t>
       </w:r>
     </w:p>
     <w:p>
@@ -4378,8 +4080,8 @@
           <w:color w:val="4F81BD"/>
         </w:rPr>
       </w:pPr>
-      <w:bookmarkStart w:id="22" w:name="_Toc286322570"/>
-      <w:bookmarkStart w:id="23" w:name="_Toc377970006"/>
+      <w:bookmarkStart w:id="25" w:name="_Toc286322570"/>
+      <w:bookmarkStart w:id="26" w:name="_Toc382313535"/>
       <w:r>
         <w:rPr>
           <w:i/>
@@ -4387,8 +4089,8 @@
         </w:rPr>
         <w:t>Klasse Sitzung</w:t>
       </w:r>
-      <w:bookmarkEnd w:id="22"/>
-      <w:bookmarkEnd w:id="23"/>
+      <w:bookmarkEnd w:id="25"/>
+      <w:bookmarkEnd w:id="26"/>
     </w:p>
     <w:p>
       <w:pPr>
@@ -4458,7 +4160,7 @@
           <w:color w:val="4F81BD"/>
         </w:rPr>
         <w:drawing>
-          <wp:inline distT="0" distB="0" distL="0" distR="0">
+          <wp:inline distT="0" distB="0" distL="0" distR="0" wp14:anchorId="5F7630E8" wp14:editId="543F2772">
             <wp:extent cx="3806190" cy="4146550"/>
             <wp:effectExtent l="19050" t="0" r="3810" b="0"/>
             <wp:docPr id="4" name="Bild 4"/>
@@ -4475,7 +4177,7 @@
                     </pic:cNvPicPr>
                   </pic:nvPicPr>
                   <pic:blipFill>
-                    <a:blip r:embed="rId12"/>
+                    <a:blip r:embed="rId15"/>
                     <a:srcRect/>
                     <a:stretch>
                       <a:fillRect/>
@@ -4527,8 +4229,8 @@
           <w:color w:val="4F81BD"/>
         </w:rPr>
       </w:pPr>
-      <w:bookmarkStart w:id="24" w:name="_Toc286322571"/>
-      <w:bookmarkStart w:id="25" w:name="_Toc377970007"/>
+      <w:bookmarkStart w:id="27" w:name="_Toc286322571"/>
+      <w:bookmarkStart w:id="28" w:name="_Toc382313536"/>
       <w:r>
         <w:rPr>
           <w:i/>
@@ -4543,8 +4245,8 @@
         </w:rPr>
         <w:t xml:space="preserve"> (Beispiel 2)</w:t>
       </w:r>
-      <w:bookmarkEnd w:id="24"/>
-      <w:bookmarkEnd w:id="25"/>
+      <w:bookmarkEnd w:id="27"/>
+      <w:bookmarkEnd w:id="28"/>
     </w:p>
     <w:p>
       <w:pPr>
@@ -4562,8 +4264,9 @@
           <w:color w:val="4F81BD"/>
         </w:rPr>
       </w:pPr>
-      <w:bookmarkStart w:id="26" w:name="_Toc286322572"/>
-      <w:bookmarkStart w:id="27" w:name="_Toc377970008"/>
+      <w:bookmarkStart w:id="29" w:name="_Toc286322572"/>
+      <w:bookmarkStart w:id="30" w:name="_Toc382313537"/>
+      <w:proofErr w:type="spellStart"/>
       <w:r>
         <w:rPr>
           <w:i/>
@@ -4571,8 +4274,9 @@
         </w:rPr>
         <w:t>AnmeldeForm</w:t>
       </w:r>
-      <w:bookmarkEnd w:id="26"/>
-      <w:bookmarkEnd w:id="27"/>
+      <w:bookmarkEnd w:id="29"/>
+      <w:bookmarkEnd w:id="30"/>
+      <w:proofErr w:type="spellEnd"/>
     </w:p>
     <w:p>
       <w:pPr>
@@ -4613,31 +4317,72 @@
           <w:color w:val="4F81BD"/>
         </w:rPr>
       </w:pPr>
-      <w:bookmarkStart w:id="28" w:name="_Toc286322573"/>
-      <w:bookmarkStart w:id="29" w:name="_Toc377970009"/>
+      <w:bookmarkStart w:id="31" w:name="_Toc286322573"/>
+      <w:bookmarkStart w:id="32" w:name="_Toc382313538"/>
       <w:r>
         <w:rPr>
           <w:i/>
           <w:color w:val="4F81BD"/>
         </w:rPr>
-        <w:t>Klasse KontoControl</w:t>
-      </w:r>
-      <w:bookmarkEnd w:id="28"/>
-      <w:bookmarkEnd w:id="29"/>
-    </w:p>
-    <w:p>
-      <w:pPr>
+        <w:t xml:space="preserve">Klasse </w:t>
+      </w:r>
+      <w:proofErr w:type="spellStart"/>
+      <w:r>
         <w:rPr>
           <w:i/>
           <w:color w:val="4F81BD"/>
         </w:rPr>
-      </w:pPr>
-      <w:r>
+        <w:t>KontoControl</w:t>
+      </w:r>
+      <w:bookmarkEnd w:id="31"/>
+      <w:bookmarkEnd w:id="32"/>
+      <w:proofErr w:type="spellEnd"/>
+    </w:p>
+    <w:p>
+      <w:pPr>
         <w:rPr>
           <w:i/>
           <w:color w:val="4F81BD"/>
         </w:rPr>
-        <w:t>Enthält die Logik zur Verwaltung der Benutzerkontos. Dazu gehört das Anlegen von neuen Kontos, aber auch das eröffnen einer Sitzung zu einem bestehenden Konto.</w:t>
+      </w:pPr>
+      <w:r>
+        <w:rPr>
+          <w:i/>
+          <w:color w:val="4F81BD"/>
+        </w:rPr>
+        <w:t xml:space="preserve">Enthält die Logik zur Verwaltung </w:t>
+      </w:r>
+      <w:proofErr w:type="gramStart"/>
+      <w:r>
+        <w:rPr>
+          <w:i/>
+          <w:color w:val="4F81BD"/>
+        </w:rPr>
+        <w:t>der</w:t>
+      </w:r>
+      <w:proofErr w:type="gramEnd"/>
+      <w:r>
+        <w:rPr>
+          <w:i/>
+          <w:color w:val="4F81BD"/>
+        </w:rPr>
+        <w:t xml:space="preserve"> Benutzerkontos. Dazu gehört das Anlegen </w:t>
+      </w:r>
+      <w:proofErr w:type="gramStart"/>
+      <w:r>
+        <w:rPr>
+          <w:i/>
+          <w:color w:val="4F81BD"/>
+        </w:rPr>
+        <w:t>von neuen Kontos</w:t>
+      </w:r>
+      <w:proofErr w:type="gramEnd"/>
+      <w:r>
+        <w:rPr>
+          <w:i/>
+          <w:color w:val="4F81BD"/>
+        </w:rPr>
+        <w:t>, aber auch das eröffnen einer Sitzung zu einem bestehenden Konto.</w:t>
       </w:r>
     </w:p>
     <w:p>
@@ -4664,8 +4409,8 @@
           <w:color w:val="4F81BD"/>
         </w:rPr>
       </w:pPr>
-      <w:bookmarkStart w:id="30" w:name="_Toc286322574"/>
-      <w:bookmarkStart w:id="31" w:name="_Toc377970010"/>
+      <w:bookmarkStart w:id="33" w:name="_Toc286322574"/>
+      <w:bookmarkStart w:id="34" w:name="_Toc382313539"/>
       <w:r>
         <w:rPr>
           <w:i/>
@@ -4673,8 +4418,8 @@
         </w:rPr>
         <w:t>Klasse Sitzung</w:t>
       </w:r>
-      <w:bookmarkEnd w:id="30"/>
-      <w:bookmarkEnd w:id="31"/>
+      <w:bookmarkEnd w:id="33"/>
+      <w:bookmarkEnd w:id="34"/>
     </w:p>
     <w:p>
       <w:pPr>
@@ -4719,13 +4464,13 @@
         <w:spacing w:before="0" w:after="0" w:line="240" w:lineRule="auto"/>
         <w:ind w:left="576" w:hanging="576"/>
       </w:pPr>
-      <w:bookmarkStart w:id="32" w:name="_Toc286322575"/>
-      <w:bookmarkStart w:id="33" w:name="_Toc377970011"/>
+      <w:bookmarkStart w:id="35" w:name="_Toc286322575"/>
+      <w:bookmarkStart w:id="36" w:name="_Toc382313540"/>
       <w:r>
         <w:t>Schnittstellen</w:t>
       </w:r>
-      <w:bookmarkEnd w:id="32"/>
-      <w:bookmarkEnd w:id="33"/>
+      <w:bookmarkEnd w:id="35"/>
+      <w:bookmarkEnd w:id="36"/>
     </w:p>
     <w:p>
       <w:pPr>
@@ -4828,21 +4573,14 @@
     <w:p>
       <w:pPr>
         <w:pStyle w:val="berschrift1"/>
-        <w:tabs>
-          <w:tab w:val="clear" w:pos="850"/>
-          <w:tab w:val="left" w:pos="432"/>
-        </w:tabs>
-        <w:suppressAutoHyphens/>
-        <w:spacing w:before="0" w:after="283" w:line="240" w:lineRule="auto"/>
-        <w:ind w:left="432" w:hanging="432"/>
-      </w:pPr>
-      <w:bookmarkStart w:id="34" w:name="_Toc286322576"/>
-      <w:bookmarkStart w:id="35" w:name="_Toc377970012"/>
+      </w:pPr>
+      <w:bookmarkStart w:id="37" w:name="_Toc286322576"/>
+      <w:bookmarkStart w:id="38" w:name="_Toc382313541"/>
       <w:r>
         <w:t>Datenmodell (grob)</w:t>
       </w:r>
-      <w:bookmarkEnd w:id="34"/>
-      <w:bookmarkEnd w:id="35"/>
+      <w:bookmarkEnd w:id="37"/>
+      <w:bookmarkEnd w:id="38"/>
     </w:p>
     <w:p>
       <w:pPr>
@@ -4881,19 +4619,12 @@
     <w:p>
       <w:pPr>
         <w:pStyle w:val="berschrift1"/>
-        <w:tabs>
-          <w:tab w:val="clear" w:pos="850"/>
-          <w:tab w:val="left" w:pos="432"/>
-        </w:tabs>
-        <w:suppressAutoHyphens/>
-        <w:spacing w:before="0" w:after="283" w:line="240" w:lineRule="auto"/>
-        <w:ind w:left="432" w:hanging="432"/>
-      </w:pPr>
-      <w:bookmarkStart w:id="36" w:name="_Toc377970013"/>
+      </w:pPr>
+      <w:bookmarkStart w:id="39" w:name="_Toc382313542"/>
       <w:r>
         <w:t>Qualitätssicherung</w:t>
       </w:r>
-      <w:bookmarkEnd w:id="36"/>
+      <w:bookmarkEnd w:id="39"/>
     </w:p>
     <w:p>
       <w:pPr>
@@ -5065,13 +4796,23 @@
                 <w:lang w:val="de-DE"/>
               </w:rPr>
             </w:pPr>
+            <w:proofErr w:type="spellStart"/>
             <w:r>
               <w:rPr>
                 <w:rFonts w:cs="Arial"/>
                 <w:b/>
                 <w:lang w:val="de-DE"/>
               </w:rPr>
-              <w:t>AFo-Nr.</w:t>
+              <w:t>AFo</w:t>
+            </w:r>
+            <w:proofErr w:type="spellEnd"/>
+            <w:r>
+              <w:rPr>
+                <w:rFonts w:cs="Arial"/>
+                <w:b/>
+                <w:lang w:val="de-DE"/>
+              </w:rPr>
+              <w:t>-Nr.</w:t>
             </w:r>
           </w:p>
         </w:tc>
@@ -5112,7 +4853,29 @@
                 <w:szCs w:val="16"/>
                 <w:lang w:val="de-DE"/>
               </w:rPr>
-              <w:t>(ggf. orientiert an Use Cases)</w:t>
+              <w:t xml:space="preserve">(ggf. orientiert an </w:t>
+            </w:r>
+            <w:proofErr w:type="spellStart"/>
+            <w:r>
+              <w:rPr>
+                <w:rFonts w:cs="Arial"/>
+                <w:b/>
+                <w:sz w:val="16"/>
+                <w:szCs w:val="16"/>
+                <w:lang w:val="de-DE"/>
+              </w:rPr>
+              <w:t>Use</w:t>
+            </w:r>
+            <w:proofErr w:type="spellEnd"/>
+            <w:r>
+              <w:rPr>
+                <w:rFonts w:cs="Arial"/>
+                <w:b/>
+                <w:sz w:val="16"/>
+                <w:szCs w:val="16"/>
+                <w:lang w:val="de-DE"/>
+              </w:rPr>
+              <w:t xml:space="preserve"> Cases)</w:t>
             </w:r>
           </w:p>
         </w:tc>
@@ -5367,16 +5130,8 @@
     <w:p>
       <w:pPr>
         <w:pStyle w:val="berschrift1"/>
-        <w:tabs>
-          <w:tab w:val="clear" w:pos="850"/>
-          <w:tab w:val="clear" w:pos="3403"/>
-          <w:tab w:val="left" w:pos="432"/>
-        </w:tabs>
-        <w:suppressAutoHyphens/>
-        <w:spacing w:before="0" w:after="283" w:line="240" w:lineRule="auto"/>
-        <w:ind w:left="432" w:hanging="432"/>
-      </w:pPr>
-      <w:bookmarkStart w:id="37" w:name="_Toc377970014"/>
+      </w:pPr>
+      <w:bookmarkStart w:id="40" w:name="_Toc382313543"/>
       <w:r>
         <w:t xml:space="preserve">Zusammenfassung </w:t>
       </w:r>
@@ -5389,7 +5144,7 @@
       <w:r>
         <w:t>planung</w:t>
       </w:r>
-      <w:bookmarkEnd w:id="37"/>
+      <w:bookmarkEnd w:id="40"/>
     </w:p>
     <w:p>
       <w:pPr>
@@ -5406,14 +5161,14 @@
           <w:i/>
         </w:rPr>
       </w:pPr>
-      <w:bookmarkStart w:id="38" w:name="_Toc377970015"/>
+      <w:bookmarkStart w:id="41" w:name="_Toc382313544"/>
       <w:r>
         <w:rPr>
           <w:i/>
         </w:rPr>
         <w:t>Abgleich von Planung und tatsächlichem Verlauf der Phase</w:t>
       </w:r>
-      <w:bookmarkEnd w:id="38"/>
+      <w:bookmarkEnd w:id="41"/>
     </w:p>
     <w:p>
       <w:pPr>
@@ -5485,14 +5240,14 @@
           <w:i/>
         </w:rPr>
       </w:pPr>
-      <w:bookmarkStart w:id="39" w:name="_Toc377970016"/>
+      <w:bookmarkStart w:id="42" w:name="_Toc382313545"/>
       <w:r>
         <w:rPr>
           <w:i/>
         </w:rPr>
         <w:t>Risikosituation</w:t>
       </w:r>
-      <w:bookmarkEnd w:id="39"/>
+      <w:bookmarkEnd w:id="42"/>
     </w:p>
     <w:p>
       <w:pPr>
@@ -5571,7 +5326,7 @@
           <w:i/>
         </w:rPr>
       </w:pPr>
-      <w:bookmarkStart w:id="40" w:name="_Toc377970017"/>
+      <w:bookmarkStart w:id="43" w:name="_Toc382313546"/>
       <w:r>
         <w:rPr>
           <w:i/>
@@ -5605,7 +5360,7 @@
         </w:rPr>
         <w:t xml:space="preserve"> Phase</w:t>
       </w:r>
-      <w:bookmarkEnd w:id="40"/>
+      <w:bookmarkEnd w:id="43"/>
     </w:p>
     <w:p>
       <w:pPr>
@@ -5819,6 +5574,7 @@
                 <w:lang w:val="en-US"/>
               </w:rPr>
             </w:pPr>
+            <w:proofErr w:type="spellStart"/>
             <w:r>
               <w:rPr>
                 <w:rFonts w:cs="Arial"/>
@@ -5827,6 +5583,7 @@
               </w:rPr>
               <w:t>Prüfmethode</w:t>
             </w:r>
+            <w:proofErr w:type="spellEnd"/>
             <w:r>
               <w:rPr>
                 <w:rFonts w:cs="Arial"/>
@@ -5842,7 +5599,27 @@
                 <w:szCs w:val="16"/>
                 <w:lang w:val="en-US"/>
               </w:rPr>
-              <w:t xml:space="preserve">(z.B. Review, </w:t>
+              <w:t>(</w:t>
+            </w:r>
+            <w:proofErr w:type="spellStart"/>
+            <w:r>
+              <w:rPr>
+                <w:rFonts w:cs="Arial"/>
+                <w:sz w:val="16"/>
+                <w:szCs w:val="16"/>
+                <w:lang w:val="en-US"/>
+              </w:rPr>
+              <w:t>z.B</w:t>
+            </w:r>
+            <w:proofErr w:type="spellEnd"/>
+            <w:r>
+              <w:rPr>
+                <w:rFonts w:cs="Arial"/>
+                <w:sz w:val="16"/>
+                <w:szCs w:val="16"/>
+                <w:lang w:val="en-US"/>
+              </w:rPr>
+              <w:t xml:space="preserve">. Review, </w:t>
             </w:r>
             <w:r>
               <w:rPr>
@@ -6919,8 +6696,8 @@
                 <w:lang w:val="de-DE"/>
               </w:rPr>
               <w:br/>
-              <w:t>Netzwerk</w:t>
-            </w:r>
+            </w:r>
+            <w:proofErr w:type="spellStart"/>
             <w:r>
               <w:rPr>
                 <w:rFonts w:cs="Arial"/>
@@ -6928,9 +6705,19 @@
                 <w:szCs w:val="16"/>
                 <w:lang w:val="de-DE"/>
               </w:rPr>
+              <w:t>Netzwerk</w:t>
+            </w:r>
+            <w:r>
+              <w:rPr>
+                <w:rFonts w:cs="Arial"/>
+                <w:sz w:val="16"/>
+                <w:szCs w:val="16"/>
+                <w:lang w:val="de-DE"/>
+              </w:rPr>
               <w:softHyphen/>
               <w:t>konfiguration</w:t>
             </w:r>
+            <w:proofErr w:type="spellEnd"/>
           </w:p>
         </w:tc>
         <w:tc>
@@ -7038,6 +6825,7 @@
                 <w:lang w:val="de-DE"/>
               </w:rPr>
             </w:pPr>
+            <w:proofErr w:type="spellStart"/>
             <w:r>
               <w:rPr>
                 <w:rFonts w:cs="Arial"/>
@@ -7051,7 +6839,15 @@
                 <w:lang w:val="de-DE"/>
               </w:rPr>
               <w:softHyphen/>
-              <w:t xml:space="preserve">bericht </w:t>
+              <w:t>bericht</w:t>
+            </w:r>
+            <w:proofErr w:type="spellEnd"/>
+            <w:r>
+              <w:rPr>
+                <w:rFonts w:cs="Arial"/>
+                <w:lang w:val="de-DE"/>
+              </w:rPr>
+              <w:t xml:space="preserve"> </w:t>
             </w:r>
           </w:p>
         </w:tc>
@@ -7647,12 +7443,6 @@
       </w:pPr>
     </w:p>
     <w:sectPr>
-      <w:headerReference w:type="even" r:id="rId13"/>
-      <w:headerReference w:type="default" r:id="rId14"/>
-      <w:footerReference w:type="even" r:id="rId15"/>
-      <w:footerReference w:type="default" r:id="rId16"/>
-      <w:headerReference w:type="first" r:id="rId17"/>
-      <w:footerReference w:type="first" r:id="rId18"/>
       <w:pgSz w:w="11906" w:h="16838" w:code="9"/>
       <w:pgMar w:top="1240" w:right="1134" w:bottom="993" w:left="1701" w:header="709" w:footer="669" w:gutter="0"/>
       <w:cols w:space="708"/>
@@ -7683,19 +7473,9 @@
 
 <file path=word/footer1.xml><?xml version="1.0" encoding="utf-8"?>
 <w:ftr xmlns:wpc="http://schemas.microsoft.com/office/word/2010/wordprocessingCanvas" xmlns:mc="http://schemas.openxmlformats.org/markup-compatibility/2006" xmlns:o="urn:schemas-microsoft-com:office:office" xmlns:r="http://schemas.openxmlformats.org/officeDocument/2006/relationships" xmlns:m="http://schemas.openxmlformats.org/officeDocument/2006/math" xmlns:v="urn:schemas-microsoft-com:vml" xmlns:wp14="http://schemas.microsoft.com/office/word/2010/wordprocessingDrawing" xmlns:wp="http://schemas.openxmlformats.org/drawingml/2006/wordprocessingDrawing" xmlns:w10="urn:schemas-microsoft-com:office:word" xmlns:w="http://schemas.openxmlformats.org/wordprocessingml/2006/main" xmlns:w14="http://schemas.microsoft.com/office/word/2010/wordml" xmlns:wpg="http://schemas.microsoft.com/office/word/2010/wordprocessingGroup" xmlns:wpi="http://schemas.microsoft.com/office/word/2010/wordprocessingInk" xmlns:wne="http://schemas.microsoft.com/office/word/2006/wordml" xmlns:wps="http://schemas.microsoft.com/office/word/2010/wordprocessingShape" mc:Ignorable="w14 wp14">
-  <w:p>
-    <w:pPr>
-      <w:pStyle w:val="Fuzeile"/>
-    </w:pPr>
-  </w:p>
-</w:ftr>
-</file>
-
-<file path=word/footer2.xml><?xml version="1.0" encoding="utf-8"?>
-<w:ftr xmlns:wpc="http://schemas.microsoft.com/office/word/2010/wordprocessingCanvas" xmlns:mc="http://schemas.openxmlformats.org/markup-compatibility/2006" xmlns:o="urn:schemas-microsoft-com:office:office" xmlns:r="http://schemas.openxmlformats.org/officeDocument/2006/relationships" xmlns:m="http://schemas.openxmlformats.org/officeDocument/2006/math" xmlns:v="urn:schemas-microsoft-com:vml" xmlns:wp14="http://schemas.microsoft.com/office/word/2010/wordprocessingDrawing" xmlns:wp="http://schemas.openxmlformats.org/drawingml/2006/wordprocessingDrawing" xmlns:w10="urn:schemas-microsoft-com:office:word" xmlns:w="http://schemas.openxmlformats.org/wordprocessingml/2006/main" xmlns:w14="http://schemas.microsoft.com/office/word/2010/wordml" xmlns:wpg="http://schemas.microsoft.com/office/word/2010/wordprocessingGroup" xmlns:wpi="http://schemas.microsoft.com/office/word/2010/wordprocessingInk" xmlns:wne="http://schemas.microsoft.com/office/word/2006/wordml" xmlns:wps="http://schemas.microsoft.com/office/word/2010/wordprocessingShape" mc:Ignorable="w14 wp14">
   <w:tbl>
     <w:tblPr>
-      <w:tblW w:w="9777" w:type="dxa"/>
+      <w:tblW w:w="14850" w:type="dxa"/>
       <w:tblInd w:w="-37" w:type="dxa"/>
       <w:tblLayout w:type="fixed"/>
       <w:tblCellMar>
@@ -7709,14 +7489,14 @@
       <w:gridCol w:w="3222"/>
       <w:gridCol w:w="3259"/>
       <w:gridCol w:w="3130"/>
-      <w:gridCol w:w="129"/>
+      <w:gridCol w:w="5202"/>
     </w:tblGrid>
     <w:tr>
       <w:trPr>
         <w:gridBefore w:val="1"/>
         <w:gridAfter w:val="1"/>
         <w:wBefore w:w="37" w:type="dxa"/>
-        <w:wAfter w:w="129" w:type="dxa"/>
+        <w:wAfter w:w="5202" w:type="dxa"/>
         <w:cantSplit/>
       </w:trPr>
       <w:tc>
@@ -7798,7 +7578,7 @@
       </w:tc>
       <w:tc>
         <w:tcPr>
-          <w:tcW w:w="3259" w:type="dxa"/>
+          <w:tcW w:w="8332" w:type="dxa"/>
           <w:gridSpan w:val="2"/>
           <w:tcBorders>
             <w:top w:val="single" w:sz="4" w:space="0" w:color="auto"/>
@@ -7847,7 +7627,7 @@
               <w:sz w:val="20"/>
               <w:szCs w:val="20"/>
             </w:rPr>
-            <w:t>3</w:t>
+            <w:t>5</w:t>
           </w:r>
           <w:r>
             <w:rPr>
@@ -7863,29 +7643,15 @@
             </w:rPr>
             <w:t xml:space="preserve"> von </w:t>
           </w:r>
-          <w:r>
-            <w:fldChar w:fldCharType="begin"/>
-          </w:r>
-          <w:r>
-            <w:instrText xml:space="preserve"> NUMPAGES   \* MERGEFORMAT </w:instrText>
-          </w:r>
-          <w:r>
-            <w:fldChar w:fldCharType="separate"/>
-          </w:r>
-          <w:r>
-            <w:rPr>
-              <w:sz w:val="20"/>
-              <w:szCs w:val="20"/>
-            </w:rPr>
-            <w:t>10</w:t>
-          </w:r>
-          <w:r>
-            <w:rPr>
-              <w:sz w:val="20"/>
-              <w:szCs w:val="20"/>
-            </w:rPr>
-            <w:fldChar w:fldCharType="end"/>
-          </w:r>
+          <w:fldSimple w:instr=" NUMPAGES   \* MERGEFORMAT ">
+            <w:r>
+              <w:rPr>
+                <w:sz w:val="20"/>
+                <w:szCs w:val="20"/>
+              </w:rPr>
+              <w:t>10</w:t>
+            </w:r>
+          </w:fldSimple>
           <w:r>
             <w:rPr>
               <w:sz w:val="20"/>
@@ -7905,7 +7671,7 @@
 </w:ftr>
 </file>
 
-<file path=word/footer3.xml><?xml version="1.0" encoding="utf-8"?>
+<file path=word/footer2.xml><?xml version="1.0" encoding="utf-8"?>
 <w:ftr xmlns:wpc="http://schemas.microsoft.com/office/word/2010/wordprocessingCanvas" xmlns:mc="http://schemas.openxmlformats.org/markup-compatibility/2006" xmlns:o="urn:schemas-microsoft-com:office:office" xmlns:r="http://schemas.openxmlformats.org/officeDocument/2006/relationships" xmlns:m="http://schemas.openxmlformats.org/officeDocument/2006/math" xmlns:v="urn:schemas-microsoft-com:vml" xmlns:wp14="http://schemas.microsoft.com/office/word/2010/wordprocessingDrawing" xmlns:wp="http://schemas.openxmlformats.org/drawingml/2006/wordprocessingDrawing" xmlns:w10="urn:schemas-microsoft-com:office:word" xmlns:w="http://schemas.openxmlformats.org/wordprocessingml/2006/main" xmlns:w14="http://schemas.microsoft.com/office/word/2010/wordml" xmlns:wpg="http://schemas.microsoft.com/office/word/2010/wordprocessingGroup" xmlns:wpi="http://schemas.microsoft.com/office/word/2010/wordprocessingInk" xmlns:wne="http://schemas.microsoft.com/office/word/2006/wordml" xmlns:wps="http://schemas.microsoft.com/office/word/2010/wordprocessingShape" mc:Ignorable="w14 wp14">
   <w:tbl>
     <w:tblPr>
@@ -7934,12 +7700,12 @@
           <w:pPr>
             <w:pStyle w:val="zCDBPfadname"/>
           </w:pPr>
-          <w:bookmarkStart w:id="41" w:name="tm_pfad"/>
-          <w:bookmarkStart w:id="42" w:name="tm_dateiname"/>
-          <w:bookmarkStart w:id="43" w:name="_Hlk112468646"/>
+          <w:bookmarkStart w:id="2" w:name="tm_pfad"/>
+          <w:bookmarkStart w:id="3" w:name="tm_dateiname"/>
+          <w:bookmarkStart w:id="4" w:name="_Hlk112468646"/>
           <w:r>
             <w:drawing>
-              <wp:anchor distT="0" distB="0" distL="114300" distR="114300" simplePos="0" relativeHeight="251659264" behindDoc="0" locked="0" layoutInCell="1" allowOverlap="1">
+              <wp:anchor distT="0" distB="0" distL="114300" distR="114300" simplePos="0" relativeHeight="251659264" behindDoc="0" locked="0" layoutInCell="1" allowOverlap="1" wp14:anchorId="4783410C" wp14:editId="11633F28">
                 <wp:simplePos x="0" y="0"/>
                 <wp:positionH relativeFrom="column">
                   <wp:posOffset>4685030</wp:posOffset>
@@ -8006,8 +7772,8 @@
           <w:r>
             <w:fldChar w:fldCharType="end"/>
           </w:r>
-          <w:bookmarkEnd w:id="41"/>
-          <w:bookmarkEnd w:id="42"/>
+          <w:bookmarkEnd w:id="2"/>
+          <w:bookmarkEnd w:id="3"/>
           <w:r>
             <w:t xml:space="preserve">          </w:t>
           </w:r>
@@ -8031,7 +7797,7 @@
         </w:p>
       </w:tc>
     </w:tr>
-    <w:bookmarkEnd w:id="43"/>
+    <w:bookmarkEnd w:id="4"/>
   </w:tbl>
   <w:p>
     <w:pPr>
@@ -8062,19 +7828,9 @@
 
 <file path=word/header1.xml><?xml version="1.0" encoding="utf-8"?>
 <w:hdr xmlns:wpc="http://schemas.microsoft.com/office/word/2010/wordprocessingCanvas" xmlns:mc="http://schemas.openxmlformats.org/markup-compatibility/2006" xmlns:o="urn:schemas-microsoft-com:office:office" xmlns:r="http://schemas.openxmlformats.org/officeDocument/2006/relationships" xmlns:m="http://schemas.openxmlformats.org/officeDocument/2006/math" xmlns:v="urn:schemas-microsoft-com:vml" xmlns:wp14="http://schemas.microsoft.com/office/word/2010/wordprocessingDrawing" xmlns:wp="http://schemas.openxmlformats.org/drawingml/2006/wordprocessingDrawing" xmlns:w10="urn:schemas-microsoft-com:office:word" xmlns:w="http://schemas.openxmlformats.org/wordprocessingml/2006/main" xmlns:w14="http://schemas.microsoft.com/office/word/2010/wordml" xmlns:wpg="http://schemas.microsoft.com/office/word/2010/wordprocessingGroup" xmlns:wpi="http://schemas.microsoft.com/office/word/2010/wordprocessingInk" xmlns:wne="http://schemas.microsoft.com/office/word/2006/wordml" xmlns:wps="http://schemas.microsoft.com/office/word/2010/wordprocessingShape" mc:Ignorable="w14 wp14">
-  <w:p>
-    <w:pPr>
-      <w:pStyle w:val="Kopfzeile"/>
-    </w:pPr>
-  </w:p>
-</w:hdr>
-</file>
-
-<file path=word/header2.xml><?xml version="1.0" encoding="utf-8"?>
-<w:hdr xmlns:wpc="http://schemas.microsoft.com/office/word/2010/wordprocessingCanvas" xmlns:mc="http://schemas.openxmlformats.org/markup-compatibility/2006" xmlns:o="urn:schemas-microsoft-com:office:office" xmlns:r="http://schemas.openxmlformats.org/officeDocument/2006/relationships" xmlns:m="http://schemas.openxmlformats.org/officeDocument/2006/math" xmlns:v="urn:schemas-microsoft-com:vml" xmlns:wp14="http://schemas.microsoft.com/office/word/2010/wordprocessingDrawing" xmlns:wp="http://schemas.openxmlformats.org/drawingml/2006/wordprocessingDrawing" xmlns:w10="urn:schemas-microsoft-com:office:word" xmlns:w="http://schemas.openxmlformats.org/wordprocessingml/2006/main" xmlns:w14="http://schemas.microsoft.com/office/word/2010/wordml" xmlns:wpg="http://schemas.microsoft.com/office/word/2010/wordprocessingGroup" xmlns:wpi="http://schemas.microsoft.com/office/word/2010/wordprocessingInk" xmlns:wne="http://schemas.microsoft.com/office/word/2006/wordml" xmlns:wps="http://schemas.microsoft.com/office/word/2010/wordprocessingShape" mc:Ignorable="w14 wp14">
   <w:tbl>
     <w:tblPr>
-      <w:tblW w:w="0" w:type="auto"/>
+      <w:tblW w:w="14850" w:type="dxa"/>
       <w:tblBorders>
         <w:bottom w:val="single" w:sz="4" w:space="0" w:color="000000"/>
       </w:tblBorders>
@@ -8082,7 +7838,7 @@
     </w:tblPr>
     <w:tblGrid>
       <w:gridCol w:w="4734"/>
-      <w:gridCol w:w="4553"/>
+      <w:gridCol w:w="10116"/>
     </w:tblGrid>
     <w:tr>
       <w:tc>
@@ -8096,7 +7852,7 @@
           </w:pPr>
           <w:r>
             <w:drawing>
-              <wp:anchor distT="0" distB="0" distL="114300" distR="114300" simplePos="0" relativeHeight="251660288" behindDoc="0" locked="0" layoutInCell="1" allowOverlap="1">
+              <wp:anchor distT="0" distB="0" distL="114300" distR="114300" simplePos="0" relativeHeight="251660288" behindDoc="0" locked="0" layoutInCell="1" allowOverlap="1" wp14:anchorId="4AEFE83C" wp14:editId="70AD2C72">
                 <wp:simplePos x="0" y="0"/>
                 <wp:positionH relativeFrom="column">
                   <wp:posOffset>-114787</wp:posOffset>
@@ -8158,7 +7914,7 @@
       </w:tc>
       <w:tc>
         <w:tcPr>
-          <w:tcW w:w="4553" w:type="dxa"/>
+          <w:tcW w:w="10116" w:type="dxa"/>
           <w:shd w:val="clear" w:color="auto" w:fill="auto"/>
         </w:tcPr>
         <w:p>
@@ -8211,7 +7967,7 @@
 </w:hdr>
 </file>
 
-<file path=word/header3.xml><?xml version="1.0" encoding="utf-8"?>
+<file path=word/header2.xml><?xml version="1.0" encoding="utf-8"?>
 <w:hdr xmlns:wpc="http://schemas.microsoft.com/office/word/2010/wordprocessingCanvas" xmlns:mc="http://schemas.openxmlformats.org/markup-compatibility/2006" xmlns:o="urn:schemas-microsoft-com:office:office" xmlns:r="http://schemas.openxmlformats.org/officeDocument/2006/relationships" xmlns:m="http://schemas.openxmlformats.org/officeDocument/2006/math" xmlns:v="urn:schemas-microsoft-com:vml" xmlns:wp14="http://schemas.microsoft.com/office/word/2010/wordprocessingDrawing" xmlns:wp="http://schemas.openxmlformats.org/drawingml/2006/wordprocessingDrawing" xmlns:w10="urn:schemas-microsoft-com:office:word" xmlns:w="http://schemas.openxmlformats.org/wordprocessingml/2006/main" xmlns:w14="http://schemas.microsoft.com/office/word/2010/wordml" xmlns:wpg="http://schemas.microsoft.com/office/word/2010/wordprocessingGroup" xmlns:wpi="http://schemas.microsoft.com/office/word/2010/wordprocessingInk" xmlns:wne="http://schemas.microsoft.com/office/word/2006/wordml" xmlns:wps="http://schemas.microsoft.com/office/word/2010/wordprocessingShape" mc:Ignorable="w14 wp14">
   <w:p>
     <w:pPr>
@@ -8221,6 +7977,7 @@
         <w:szCs w:val="22"/>
       </w:rPr>
     </w:pPr>
+    <w:proofErr w:type="spellStart"/>
     <w:r>
       <w:rPr>
         <w:sz w:val="22"/>
@@ -8228,6 +7985,7 @@
       </w:rPr>
       <w:t>hhh</w:t>
     </w:r>
+    <w:proofErr w:type="spellEnd"/>
     <w:r>
       <w:rPr>
         <w:sz w:val="22"/>
@@ -8235,6 +7993,7 @@
       </w:rPr>
       <w:ptab w:relativeTo="margin" w:alignment="center" w:leader="none"/>
     </w:r>
+    <w:proofErr w:type="spellStart"/>
     <w:r>
       <w:rPr>
         <w:sz w:val="22"/>
@@ -8242,6 +8001,7 @@
       </w:rPr>
       <w:t>hhh</w:t>
     </w:r>
+    <w:proofErr w:type="spellEnd"/>
     <w:r>
       <w:rPr>
         <w:sz w:val="22"/>
@@ -8249,6 +8009,7 @@
       </w:rPr>
       <w:ptab w:relativeTo="margin" w:alignment="right" w:leader="none"/>
     </w:r>
+    <w:proofErr w:type="spellStart"/>
     <w:r>
       <w:rPr>
         <w:sz w:val="22"/>
@@ -8256,6 +8017,7 @@
       </w:rPr>
       <w:t>hhh</w:t>
     </w:r>
+    <w:proofErr w:type="spellEnd"/>
   </w:p>
 </w:hdr>
 </file>
@@ -8864,6 +8626,184 @@
     </w:lvl>
   </w:abstractNum>
   <w:abstractNum w:abstractNumId="5">
+    <w:nsid w:val="2CB25734"/>
+    <w:multiLevelType w:val="hybridMultilevel"/>
+    <w:tmpl w:val="A3E89822"/>
+    <w:lvl w:ilvl="0" w:tplc="0807000F">
+      <w:start w:val="1"/>
+      <w:numFmt w:val="decimal"/>
+      <w:lvlText w:val="%1."/>
+      <w:lvlJc w:val="left"/>
+      <w:pPr>
+        <w:ind w:left="720" w:hanging="360"/>
+      </w:pPr>
+      <w:rPr>
+        <w:rFonts w:hint="default"/>
+      </w:rPr>
+    </w:lvl>
+    <w:lvl w:ilvl="1" w:tplc="08070019" w:tentative="1">
+      <w:start w:val="1"/>
+      <w:numFmt w:val="lowerLetter"/>
+      <w:lvlText w:val="%2."/>
+      <w:lvlJc w:val="left"/>
+      <w:pPr>
+        <w:ind w:left="1440" w:hanging="360"/>
+      </w:pPr>
+    </w:lvl>
+    <w:lvl w:ilvl="2" w:tplc="0807001B" w:tentative="1">
+      <w:start w:val="1"/>
+      <w:numFmt w:val="lowerRoman"/>
+      <w:lvlText w:val="%3."/>
+      <w:lvlJc w:val="right"/>
+      <w:pPr>
+        <w:ind w:left="2160" w:hanging="180"/>
+      </w:pPr>
+    </w:lvl>
+    <w:lvl w:ilvl="3" w:tplc="0807000F" w:tentative="1">
+      <w:start w:val="1"/>
+      <w:numFmt w:val="decimal"/>
+      <w:lvlText w:val="%4."/>
+      <w:lvlJc w:val="left"/>
+      <w:pPr>
+        <w:ind w:left="2880" w:hanging="360"/>
+      </w:pPr>
+    </w:lvl>
+    <w:lvl w:ilvl="4" w:tplc="08070019" w:tentative="1">
+      <w:start w:val="1"/>
+      <w:numFmt w:val="lowerLetter"/>
+      <w:lvlText w:val="%5."/>
+      <w:lvlJc w:val="left"/>
+      <w:pPr>
+        <w:ind w:left="3600" w:hanging="360"/>
+      </w:pPr>
+    </w:lvl>
+    <w:lvl w:ilvl="5" w:tplc="0807001B" w:tentative="1">
+      <w:start w:val="1"/>
+      <w:numFmt w:val="lowerRoman"/>
+      <w:lvlText w:val="%6."/>
+      <w:lvlJc w:val="right"/>
+      <w:pPr>
+        <w:ind w:left="4320" w:hanging="180"/>
+      </w:pPr>
+    </w:lvl>
+    <w:lvl w:ilvl="6" w:tplc="0807000F" w:tentative="1">
+      <w:start w:val="1"/>
+      <w:numFmt w:val="decimal"/>
+      <w:lvlText w:val="%7."/>
+      <w:lvlJc w:val="left"/>
+      <w:pPr>
+        <w:ind w:left="5040" w:hanging="360"/>
+      </w:pPr>
+    </w:lvl>
+    <w:lvl w:ilvl="7" w:tplc="08070019" w:tentative="1">
+      <w:start w:val="1"/>
+      <w:numFmt w:val="lowerLetter"/>
+      <w:lvlText w:val="%8."/>
+      <w:lvlJc w:val="left"/>
+      <w:pPr>
+        <w:ind w:left="5760" w:hanging="360"/>
+      </w:pPr>
+    </w:lvl>
+    <w:lvl w:ilvl="8" w:tplc="0807001B" w:tentative="1">
+      <w:start w:val="1"/>
+      <w:numFmt w:val="lowerRoman"/>
+      <w:lvlText w:val="%9."/>
+      <w:lvlJc w:val="right"/>
+      <w:pPr>
+        <w:ind w:left="6480" w:hanging="180"/>
+      </w:pPr>
+    </w:lvl>
+  </w:abstractNum>
+  <w:abstractNum w:abstractNumId="6">
+    <w:nsid w:val="2CF55E0F"/>
+    <w:multiLevelType w:val="hybridMultilevel"/>
+    <w:tmpl w:val="9BBCF6A8"/>
+    <w:lvl w:ilvl="0" w:tplc="0807000F">
+      <w:start w:val="1"/>
+      <w:numFmt w:val="decimal"/>
+      <w:lvlText w:val="%1."/>
+      <w:lvlJc w:val="left"/>
+      <w:pPr>
+        <w:ind w:left="720" w:hanging="360"/>
+      </w:pPr>
+      <w:rPr>
+        <w:rFonts w:hint="default"/>
+      </w:rPr>
+    </w:lvl>
+    <w:lvl w:ilvl="1" w:tplc="08070019" w:tentative="1">
+      <w:start w:val="1"/>
+      <w:numFmt w:val="lowerLetter"/>
+      <w:lvlText w:val="%2."/>
+      <w:lvlJc w:val="left"/>
+      <w:pPr>
+        <w:ind w:left="1440" w:hanging="360"/>
+      </w:pPr>
+    </w:lvl>
+    <w:lvl w:ilvl="2" w:tplc="0807001B" w:tentative="1">
+      <w:start w:val="1"/>
+      <w:numFmt w:val="lowerRoman"/>
+      <w:lvlText w:val="%3."/>
+      <w:lvlJc w:val="right"/>
+      <w:pPr>
+        <w:ind w:left="2160" w:hanging="180"/>
+      </w:pPr>
+    </w:lvl>
+    <w:lvl w:ilvl="3" w:tplc="0807000F" w:tentative="1">
+      <w:start w:val="1"/>
+      <w:numFmt w:val="decimal"/>
+      <w:lvlText w:val="%4."/>
+      <w:lvlJc w:val="left"/>
+      <w:pPr>
+        <w:ind w:left="2880" w:hanging="360"/>
+      </w:pPr>
+    </w:lvl>
+    <w:lvl w:ilvl="4" w:tplc="08070019" w:tentative="1">
+      <w:start w:val="1"/>
+      <w:numFmt w:val="lowerLetter"/>
+      <w:lvlText w:val="%5."/>
+      <w:lvlJc w:val="left"/>
+      <w:pPr>
+        <w:ind w:left="3600" w:hanging="360"/>
+      </w:pPr>
+    </w:lvl>
+    <w:lvl w:ilvl="5" w:tplc="0807001B" w:tentative="1">
+      <w:start w:val="1"/>
+      <w:numFmt w:val="lowerRoman"/>
+      <w:lvlText w:val="%6."/>
+      <w:lvlJc w:val="right"/>
+      <w:pPr>
+        <w:ind w:left="4320" w:hanging="180"/>
+      </w:pPr>
+    </w:lvl>
+    <w:lvl w:ilvl="6" w:tplc="0807000F" w:tentative="1">
+      <w:start w:val="1"/>
+      <w:numFmt w:val="decimal"/>
+      <w:lvlText w:val="%7."/>
+      <w:lvlJc w:val="left"/>
+      <w:pPr>
+        <w:ind w:left="5040" w:hanging="360"/>
+      </w:pPr>
+    </w:lvl>
+    <w:lvl w:ilvl="7" w:tplc="08070019" w:tentative="1">
+      <w:start w:val="1"/>
+      <w:numFmt w:val="lowerLetter"/>
+      <w:lvlText w:val="%8."/>
+      <w:lvlJc w:val="left"/>
+      <w:pPr>
+        <w:ind w:left="5760" w:hanging="360"/>
+      </w:pPr>
+    </w:lvl>
+    <w:lvl w:ilvl="8" w:tplc="0807001B" w:tentative="1">
+      <w:start w:val="1"/>
+      <w:numFmt w:val="lowerRoman"/>
+      <w:lvlText w:val="%9."/>
+      <w:lvlJc w:val="right"/>
+      <w:pPr>
+        <w:ind w:left="6480" w:hanging="180"/>
+      </w:pPr>
+    </w:lvl>
+  </w:abstractNum>
+  <w:abstractNum w:abstractNumId="7">
     <w:nsid w:val="2E286085"/>
     <w:multiLevelType w:val="hybridMultilevel"/>
     <w:tmpl w:val="2E584CE2"/>
@@ -8949,7 +8889,7 @@
       </w:pPr>
     </w:lvl>
   </w:abstractNum>
-  <w:abstractNum w:abstractNumId="6">
+  <w:abstractNum w:abstractNumId="8">
     <w:nsid w:val="34D62EF0"/>
     <w:multiLevelType w:val="multilevel"/>
     <w:tmpl w:val="66A8BD7C"/>
@@ -9133,7 +9073,7 @@
       </w:rPr>
     </w:lvl>
   </w:abstractNum>
-  <w:abstractNum w:abstractNumId="7">
+  <w:abstractNum w:abstractNumId="9">
     <w:nsid w:val="3A5173DB"/>
     <w:multiLevelType w:val="hybridMultilevel"/>
     <w:tmpl w:val="43D6D626"/>
@@ -9274,7 +9214,7 @@
       </w:rPr>
     </w:lvl>
   </w:abstractNum>
-  <w:abstractNum w:abstractNumId="8">
+  <w:abstractNum w:abstractNumId="10">
     <w:nsid w:val="3AB44EE0"/>
     <w:multiLevelType w:val="hybridMultilevel"/>
     <w:tmpl w:val="E03C104E"/>
@@ -9415,7 +9355,7 @@
       </w:rPr>
     </w:lvl>
   </w:abstractNum>
-  <w:abstractNum w:abstractNumId="9">
+  <w:abstractNum w:abstractNumId="11">
     <w:nsid w:val="41B32C57"/>
     <w:multiLevelType w:val="hybridMultilevel"/>
     <w:tmpl w:val="D7381862"/>
@@ -9536,7 +9476,7 @@
       </w:pPr>
     </w:lvl>
   </w:abstractNum>
-  <w:abstractNum w:abstractNumId="10">
+  <w:abstractNum w:abstractNumId="12">
     <w:nsid w:val="448604D0"/>
     <w:multiLevelType w:val="hybridMultilevel"/>
     <w:tmpl w:val="590CA248"/>
@@ -9623,7 +9563,7 @@
       </w:pPr>
     </w:lvl>
   </w:abstractNum>
-  <w:abstractNum w:abstractNumId="11">
+  <w:abstractNum w:abstractNumId="13">
     <w:nsid w:val="455222B8"/>
     <w:multiLevelType w:val="hybridMultilevel"/>
     <w:tmpl w:val="54A498C4"/>
@@ -9736,7 +9676,7 @@
       </w:rPr>
     </w:lvl>
   </w:abstractNum>
-  <w:abstractNum w:abstractNumId="12">
+  <w:abstractNum w:abstractNumId="14">
     <w:nsid w:val="4DD23966"/>
     <w:multiLevelType w:val="hybridMultilevel"/>
     <w:tmpl w:val="6A047650"/>
@@ -9825,7 +9765,7 @@
       </w:pPr>
     </w:lvl>
   </w:abstractNum>
-  <w:abstractNum w:abstractNumId="13">
+  <w:abstractNum w:abstractNumId="15">
     <w:nsid w:val="4F6F0C3A"/>
     <w:multiLevelType w:val="hybridMultilevel"/>
     <w:tmpl w:val="B622EDF2"/>
@@ -9943,7 +9883,7 @@
       </w:pPr>
     </w:lvl>
   </w:abstractNum>
-  <w:abstractNum w:abstractNumId="14">
+  <w:abstractNum w:abstractNumId="16">
     <w:nsid w:val="564D03DD"/>
     <w:multiLevelType w:val="hybridMultilevel"/>
     <w:tmpl w:val="D7A43002"/>
@@ -10060,7 +10000,7 @@
       </w:rPr>
     </w:lvl>
   </w:abstractNum>
-  <w:abstractNum w:abstractNumId="15">
+  <w:abstractNum w:abstractNumId="17">
     <w:nsid w:val="59637DC6"/>
     <w:multiLevelType w:val="hybridMultilevel"/>
     <w:tmpl w:val="3D566272"/>
@@ -10181,7 +10121,7 @@
       </w:pPr>
     </w:lvl>
   </w:abstractNum>
-  <w:abstractNum w:abstractNumId="16">
+  <w:abstractNum w:abstractNumId="18">
     <w:nsid w:val="5A7929B4"/>
     <w:multiLevelType w:val="hybridMultilevel"/>
     <w:tmpl w:val="186E8034"/>
@@ -10302,7 +10242,7 @@
       </w:pPr>
     </w:lvl>
   </w:abstractNum>
-  <w:abstractNum w:abstractNumId="17">
+  <w:abstractNum w:abstractNumId="19">
     <w:nsid w:val="5C24109F"/>
     <w:multiLevelType w:val="hybridMultilevel"/>
     <w:tmpl w:val="ACE09FFE"/>
@@ -10419,7 +10359,7 @@
       </w:rPr>
     </w:lvl>
   </w:abstractNum>
-  <w:abstractNum w:abstractNumId="18">
+  <w:abstractNum w:abstractNumId="20">
     <w:nsid w:val="5CD655F4"/>
     <w:multiLevelType w:val="hybridMultilevel"/>
     <w:tmpl w:val="08CA6B64"/>
@@ -10540,7 +10480,7 @@
       </w:pPr>
     </w:lvl>
   </w:abstractNum>
-  <w:abstractNum w:abstractNumId="19">
+  <w:abstractNum w:abstractNumId="21">
     <w:nsid w:val="61D61FDD"/>
     <w:multiLevelType w:val="hybridMultilevel"/>
     <w:tmpl w:val="F4588EBA"/>
@@ -10657,7 +10597,7 @@
       </w:rPr>
     </w:lvl>
   </w:abstractNum>
-  <w:abstractNum w:abstractNumId="20">
+  <w:abstractNum w:abstractNumId="22">
     <w:nsid w:val="76B02094"/>
     <w:multiLevelType w:val="hybridMultilevel"/>
     <w:tmpl w:val="08BEAEB0"/>
@@ -10771,7 +10711,7 @@
       </w:rPr>
     </w:lvl>
   </w:abstractNum>
-  <w:abstractNum w:abstractNumId="21">
+  <w:abstractNum w:abstractNumId="23">
     <w:nsid w:val="7C825845"/>
     <w:multiLevelType w:val="hybridMultilevel"/>
     <w:tmpl w:val="2B8E64EA"/>
@@ -10884,7 +10824,7 @@
       </w:rPr>
     </w:lvl>
   </w:abstractNum>
-  <w:abstractNum w:abstractNumId="22">
+  <w:abstractNum w:abstractNumId="24">
     <w:nsid w:val="7F320735"/>
     <w:multiLevelType w:val="multilevel"/>
     <w:tmpl w:val="97E2243C"/>
@@ -11059,76 +10999,82 @@
     </w:lvl>
   </w:abstractNum>
   <w:num w:numId="1">
-    <w:abstractNumId w:val="22"/>
+    <w:abstractNumId w:val="24"/>
   </w:num>
   <w:num w:numId="2">
     <w:abstractNumId w:val="1"/>
   </w:num>
   <w:num w:numId="3">
-    <w:abstractNumId w:val="7"/>
+    <w:abstractNumId w:val="9"/>
   </w:num>
   <w:num w:numId="4">
-    <w:abstractNumId w:val="8"/>
+    <w:abstractNumId w:val="10"/>
   </w:num>
   <w:num w:numId="5">
+    <w:abstractNumId w:val="17"/>
+  </w:num>
+  <w:num w:numId="6">
+    <w:abstractNumId w:val="11"/>
+  </w:num>
+  <w:num w:numId="7">
+    <w:abstractNumId w:val="20"/>
+  </w:num>
+  <w:num w:numId="8">
     <w:abstractNumId w:val="15"/>
   </w:num>
-  <w:num w:numId="6">
-    <w:abstractNumId w:val="9"/>
-  </w:num>
-  <w:num w:numId="7">
+  <w:num w:numId="9">
     <w:abstractNumId w:val="18"/>
-  </w:num>
-  <w:num w:numId="8">
-    <w:abstractNumId w:val="13"/>
-  </w:num>
-  <w:num w:numId="9">
-    <w:abstractNumId w:val="16"/>
   </w:num>
   <w:num w:numId="10">
     <w:abstractNumId w:val="3"/>
   </w:num>
   <w:num w:numId="11">
-    <w:abstractNumId w:val="6"/>
+    <w:abstractNumId w:val="8"/>
   </w:num>
   <w:num w:numId="12">
-    <w:abstractNumId w:val="20"/>
+    <w:abstractNumId w:val="22"/>
   </w:num>
   <w:num w:numId="13">
-    <w:abstractNumId w:val="17"/>
+    <w:abstractNumId w:val="19"/>
   </w:num>
   <w:num w:numId="14">
-    <w:abstractNumId w:val="10"/>
+    <w:abstractNumId w:val="12"/>
   </w:num>
   <w:num w:numId="15">
-    <w:abstractNumId w:val="19"/>
+    <w:abstractNumId w:val="21"/>
   </w:num>
   <w:num w:numId="16">
-    <w:abstractNumId w:val="14"/>
+    <w:abstractNumId w:val="16"/>
   </w:num>
   <w:num w:numId="17">
-    <w:abstractNumId w:val="5"/>
+    <w:abstractNumId w:val="7"/>
   </w:num>
   <w:num w:numId="18">
     <w:abstractNumId w:val="4"/>
   </w:num>
   <w:num w:numId="19">
-    <w:abstractNumId w:val="12"/>
+    <w:abstractNumId w:val="14"/>
   </w:num>
   <w:num w:numId="20">
-    <w:abstractNumId w:val="21"/>
+    <w:abstractNumId w:val="23"/>
   </w:num>
   <w:num w:numId="21">
     <w:abstractNumId w:val="0"/>
   </w:num>
   <w:num w:numId="22">
-    <w:abstractNumId w:val="11"/>
+    <w:abstractNumId w:val="13"/>
   </w:num>
   <w:num w:numId="23">
-    <w:abstractNumId w:val="6"/>
+    <w:abstractNumId w:val="8"/>
   </w:num>
   <w:num w:numId="24">
     <w:abstractNumId w:val="2"/>
+  </w:num>
+  <w:num w:numId="25">
+    <w:abstractNumId w:val="6"/>
+  </w:num>
+  <w:num w:numId="26">
+    <w:abstractNumId w:val="5"/>
   </w:num>
   <w:numIdMacAtCleanup w:val="22"/>
 </w:numbering>
@@ -11302,7 +11248,7 @@
     <w:basedOn w:val="Standard"/>
     <w:next w:val="TextCDB"/>
     <w:qFormat/>
-    <w:rsid w:val="0022295B"/>
+    <w:rsid w:val="00B54B2C"/>
     <w:pPr>
       <w:keepNext/>
       <w:numPr>
@@ -11312,6 +11258,7 @@
         <w:tab w:val="left" w:pos="850"/>
       </w:tabs>
       <w:spacing w:before="120" w:after="120" w:line="288" w:lineRule="auto"/>
+      <w:ind w:left="284" w:hanging="284"/>
       <w:outlineLvl w:val="0"/>
     </w:pPr>
     <w:rPr>
@@ -11877,7 +11824,6 @@
     <w:semiHidden/>
     <w:rsid w:val="00F868F6"/>
     <w:pPr>
-      <w:ind w:left="284"/>
       <w:outlineLvl w:val="2"/>
     </w:pPr>
     <w:rPr>
@@ -13316,7 +13262,7 @@
 </file>
 
 <file path=customXml/itemProps1.xml><?xml version="1.0" encoding="utf-8"?>
-<ds:datastoreItem xmlns:ds="http://schemas.openxmlformats.org/officeDocument/2006/customXml" ds:itemID="{17CD5CD3-A9EA-401D-A59F-A6E158DD23A3}">
+<ds:datastoreItem xmlns:ds="http://schemas.openxmlformats.org/officeDocument/2006/customXml" ds:itemID="{2B519072-CF16-4DDE-A0BA-F8A62F054DFE}">
   <ds:schemaRefs>
     <ds:schemaRef ds:uri="http://schemas.openxmlformats.org/officeDocument/2006/bibliography"/>
   </ds:schemaRefs>

</xml_diff>

<commit_message>
Added descriptions for class diagrams
</commit_message>
<xml_diff>
--- a/doc/HE5-gibb_06_konzeptbericht.docx
+++ b/doc/HE5-gibb_06_konzeptbericht.docx
@@ -115,16 +115,8 @@
               <w:rPr>
                 <w:lang w:val="de-CH"/>
               </w:rPr>
-              <w:t xml:space="preserve">Agash </w:t>
-            </w:r>
-            <w:proofErr w:type="spellStart"/>
-            <w:r>
-              <w:rPr>
-                <w:lang w:val="de-CH"/>
-              </w:rPr>
-              <w:t>Thamotharampillai</w:t>
-            </w:r>
-            <w:proofErr w:type="spellEnd"/>
+              <w:t>Agash Thamotharampillai</w:t>
+            </w:r>
           </w:p>
         </w:tc>
       </w:tr>
@@ -157,49 +149,20 @@
           <w:p>
             <w:pPr>
               <w:pStyle w:val="TextCDB"/>
-              <w:rPr>
-                <w:lang w:val="de-CH"/>
-              </w:rPr>
             </w:pPr>
             <w:r>
-              <w:rPr>
-                <w:lang w:val="de-CH"/>
-              </w:rPr>
-              <w:t xml:space="preserve">Agash </w:t>
+              <w:t xml:space="preserve">Agash Thamotharampillai, Marc </w:t>
             </w:r>
             <w:proofErr w:type="spellStart"/>
             <w:r>
-              <w:rPr>
-                <w:lang w:val="de-CH"/>
-              </w:rPr>
-              <w:t>Thamotharampillai</w:t>
+              <w:t>Trittibach</w:t>
             </w:r>
             <w:proofErr w:type="spellEnd"/>
             <w:r>
-              <w:rPr>
-                <w:lang w:val="de-CH"/>
-              </w:rPr>
-              <w:t xml:space="preserve">, Marc </w:t>
+              <w:t xml:space="preserve">, Jonathan </w:t>
             </w:r>
             <w:proofErr w:type="spellStart"/>
             <w:r>
-              <w:rPr>
-                <w:lang w:val="de-CH"/>
-              </w:rPr>
-              <w:t>Trittibach</w:t>
-            </w:r>
-            <w:proofErr w:type="spellEnd"/>
-            <w:r>
-              <w:rPr>
-                <w:lang w:val="de-CH"/>
-              </w:rPr>
-              <w:t xml:space="preserve">, Jonathan </w:t>
-            </w:r>
-            <w:proofErr w:type="spellStart"/>
-            <w:r>
-              <w:rPr>
-                <w:lang w:val="de-CH"/>
-              </w:rPr>
               <w:t>Camenzind</w:t>
             </w:r>
             <w:proofErr w:type="spellEnd"/>
@@ -2803,12 +2766,10 @@
     <w:p>
       <w:pPr>
         <w:sectPr>
-          <w:headerReference w:type="even" r:id="rId9"/>
-          <w:headerReference w:type="default" r:id="rId10"/>
-          <w:footerReference w:type="even" r:id="rId11"/>
-          <w:footerReference w:type="default" r:id="rId12"/>
-          <w:headerReference w:type="first" r:id="rId13"/>
-          <w:footerReference w:type="first" r:id="rId14"/>
+          <w:headerReference w:type="default" r:id="rId9"/>
+          <w:footerReference w:type="default" r:id="rId10"/>
+          <w:headerReference w:type="first" r:id="rId11"/>
+          <w:footerReference w:type="first" r:id="rId12"/>
           <w:pgSz w:w="11906" w:h="16838" w:code="9"/>
           <w:pgMar w:top="1240" w:right="1134" w:bottom="993" w:left="1701" w:header="709" w:footer="669" w:gutter="0"/>
           <w:cols w:space="708"/>
@@ -2834,25 +2795,43 @@
         <w:pStyle w:val="TextCDB"/>
         <w:rPr>
           <w:color w:val="FF0000"/>
+          <w:lang w:val="de-CH"/>
         </w:rPr>
       </w:pPr>
       <w:r>
         <w:rPr>
           <w:color w:val="FF0000"/>
-        </w:rPr>
-        <w:t xml:space="preserve">In der </w:t>
+          <w:lang w:val="de-CH"/>
+        </w:rPr>
+        <w:t>In der Initialisierung haben Sie den Problembereich analysiert und die Hauptaufgaben des Systems bestimmt. Diese sollen nun detaillierter beschri</w:t>
+      </w:r>
+      <w:r>
+        <w:rPr>
+          <w:color w:val="FF0000"/>
+          <w:lang w:val="de-CH"/>
+        </w:rPr>
+        <w:t>e</w:t>
+      </w:r>
+      <w:r>
+        <w:rPr>
+          <w:color w:val="FF0000"/>
+          <w:lang w:val="de-CH"/>
+        </w:rPr>
+        <w:t xml:space="preserve">ben werden. Das Mittel hierzu sind Anwendungsfälle (englisch: </w:t>
       </w:r>
       <w:proofErr w:type="spellStart"/>
       <w:r>
         <w:rPr>
           <w:color w:val="FF0000"/>
-        </w:rPr>
-        <w:t>Initialisierung</w:t>
+          <w:lang w:val="de-CH"/>
+        </w:rPr>
+        <w:t>use</w:t>
       </w:r>
       <w:proofErr w:type="spellEnd"/>
       <w:r>
         <w:rPr>
           <w:color w:val="FF0000"/>
+          <w:lang w:val="de-CH"/>
         </w:rPr>
         <w:t xml:space="preserve"> </w:t>
       </w:r>
@@ -2860,87 +2839,17 @@
       <w:r>
         <w:rPr>
           <w:color w:val="FF0000"/>
-        </w:rPr>
-        <w:t>haben</w:t>
+          <w:lang w:val="de-CH"/>
+        </w:rPr>
+        <w:t>cases</w:t>
       </w:r>
       <w:proofErr w:type="spellEnd"/>
       <w:r>
         <w:rPr>
           <w:color w:val="FF0000"/>
-        </w:rPr>
-        <w:t xml:space="preserve"> </w:t>
-      </w:r>
-      <w:proofErr w:type="spellStart"/>
-      <w:r>
-        <w:rPr>
-          <w:color w:val="FF0000"/>
-        </w:rPr>
-        <w:t>Sie</w:t>
-      </w:r>
-      <w:proofErr w:type="spellEnd"/>
-      <w:r>
-        <w:rPr>
-          <w:color w:val="FF0000"/>
-        </w:rPr>
-        <w:t xml:space="preserve"> den Problembereich analysiert und die Hauptaufgaben des Systems bestimmt. </w:t>
-      </w:r>
-      <w:proofErr w:type="gramStart"/>
-      <w:r>
-        <w:rPr>
-          <w:color w:val="FF0000"/>
-        </w:rPr>
-        <w:t>Diese sollen nun detaillierter beschrieben werden.</w:t>
-      </w:r>
-      <w:proofErr w:type="gramEnd"/>
-      <w:r>
-        <w:rPr>
-          <w:color w:val="FF0000"/>
-        </w:rPr>
-        <w:t xml:space="preserve"> Das Mittel hierzu </w:t>
-      </w:r>
-      <w:proofErr w:type="spellStart"/>
-      <w:proofErr w:type="gramStart"/>
-      <w:r>
-        <w:rPr>
-          <w:color w:val="FF0000"/>
-        </w:rPr>
-        <w:t>sind</w:t>
-      </w:r>
-      <w:proofErr w:type="spellEnd"/>
-      <w:proofErr w:type="gramEnd"/>
-      <w:r>
-        <w:rPr>
-          <w:color w:val="FF0000"/>
-        </w:rPr>
-        <w:t xml:space="preserve"> </w:t>
-      </w:r>
-      <w:proofErr w:type="spellStart"/>
-      <w:r>
-        <w:rPr>
-          <w:color w:val="FF0000"/>
-        </w:rPr>
-        <w:t>Anwendungsfälle</w:t>
-      </w:r>
-      <w:proofErr w:type="spellEnd"/>
-      <w:r>
-        <w:rPr>
-          <w:color w:val="FF0000"/>
-        </w:rPr>
-        <w:t xml:space="preserve"> (</w:t>
-      </w:r>
-      <w:proofErr w:type="spellStart"/>
-      <w:r>
-        <w:rPr>
-          <w:color w:val="FF0000"/>
-        </w:rPr>
-        <w:t>englisch</w:t>
-      </w:r>
-      <w:proofErr w:type="spellEnd"/>
-      <w:r>
-        <w:rPr>
-          <w:color w:val="FF0000"/>
-        </w:rPr>
-        <w:t xml:space="preserve">: use cases). </w:t>
+          <w:lang w:val="de-CH"/>
+        </w:rPr>
+        <w:t xml:space="preserve">). </w:t>
       </w:r>
     </w:p>
     <w:p>
@@ -2948,12 +2857,10 @@
         <w:pStyle w:val="berschrift2"/>
         <w:tabs>
           <w:tab w:val="clear" w:pos="850"/>
-          <w:tab w:val="clear" w:pos="1134"/>
           <w:tab w:val="num" w:pos="576"/>
         </w:tabs>
         <w:suppressAutoHyphens/>
         <w:spacing w:before="0" w:after="0" w:line="240" w:lineRule="auto"/>
-        <w:ind w:left="576" w:hanging="576"/>
       </w:pPr>
       <w:bookmarkStart w:id="7" w:name="_Toc286322562"/>
       <w:bookmarkStart w:id="8" w:name="_Toc382316352"/>
@@ -2990,7 +2897,7 @@
                     </pic:cNvPicPr>
                   </pic:nvPicPr>
                   <pic:blipFill>
-                    <a:blip r:embed="rId15">
+                    <a:blip r:embed="rId13">
                       <a:extLst>
                         <a:ext uri="{28A0092B-C50C-407E-A947-70E740481C1C}">
                           <a14:useLocalDpi xmlns:a14="http://schemas.microsoft.com/office/drawing/2010/main" val="0"/>
@@ -3035,12 +2942,10 @@
         <w:pStyle w:val="berschrift2"/>
         <w:tabs>
           <w:tab w:val="clear" w:pos="850"/>
-          <w:tab w:val="clear" w:pos="1134"/>
           <w:tab w:val="num" w:pos="576"/>
         </w:tabs>
         <w:suppressAutoHyphens/>
         <w:spacing w:before="0" w:after="0" w:line="240" w:lineRule="auto"/>
-        <w:ind w:left="576" w:hanging="576"/>
       </w:pPr>
       <w:bookmarkStart w:id="9" w:name="_Toc286322563"/>
       <w:bookmarkStart w:id="10" w:name="_Toc382316353"/>
@@ -3755,8 +3660,8 @@
     <w:p>
       <w:pPr>
         <w:sectPr>
-          <w:headerReference w:type="default" r:id="rId16"/>
-          <w:footerReference w:type="default" r:id="rId17"/>
+          <w:headerReference w:type="default" r:id="rId14"/>
+          <w:footerReference w:type="default" r:id="rId15"/>
           <w:pgSz w:w="16838" w:h="11906" w:orient="landscape" w:code="9"/>
           <w:pgMar w:top="1701" w:right="1240" w:bottom="1134" w:left="993" w:header="709" w:footer="669" w:gutter="0"/>
           <w:cols w:space="708"/>
@@ -3768,22 +3673,58 @@
       <w:pPr>
         <w:pStyle w:val="berschrift1"/>
       </w:pPr>
-      <w:bookmarkStart w:id="13" w:name="_Toc286322564"/>
-      <w:bookmarkStart w:id="14" w:name="_Toc382316355"/>
+      <w:bookmarkStart w:id="12" w:name="_Toc286322564"/>
+      <w:bookmarkStart w:id="13" w:name="_Toc382316355"/>
       <w:r>
         <w:lastRenderedPageBreak/>
         <w:t>Benutzerschnittstelle</w:t>
       </w:r>
+      <w:bookmarkEnd w:id="12"/>
       <w:bookmarkEnd w:id="13"/>
+    </w:p>
+    <w:p>
+      <w:pPr>
+        <w:pStyle w:val="berschrift2"/>
+      </w:pPr>
+      <w:bookmarkStart w:id="14" w:name="_Toc382316356"/>
+      <w:r>
+        <w:t>Client</w:t>
+      </w:r>
       <w:bookmarkEnd w:id="14"/>
     </w:p>
     <w:p>
       <w:pPr>
+        <w:pStyle w:val="TextCDB"/>
+        <w:rPr>
+          <w:lang w:val="de-CH"/>
+        </w:rPr>
+      </w:pPr>
+      <w:r>
+        <w:rPr>
+          <w:lang w:val="de-CH"/>
+        </w:rPr>
+        <w:t>Der Client besitzt an sich keine Schnittstelle, über welcher der Benutzer eventuelle Bedie</w:t>
+      </w:r>
+      <w:r>
+        <w:rPr>
+          <w:lang w:val="de-CH"/>
+        </w:rPr>
+        <w:t>n</w:t>
+      </w:r>
+      <w:r>
+        <w:rPr>
+          <w:lang w:val="de-CH"/>
+        </w:rPr>
+        <w:t>elemente steuern könnte. Einzig die Konfiguration des Clients kann man mittels XML-Files verändern.</w:t>
+      </w:r>
+    </w:p>
+    <w:p>
+      <w:pPr>
         <w:pStyle w:val="berschrift2"/>
       </w:pPr>
-      <w:bookmarkStart w:id="15" w:name="_Toc382316356"/>
-      <w:r>
-        <w:t>Client</w:t>
+      <w:bookmarkStart w:id="15" w:name="_Toc382316357"/>
+      <w:r>
+        <w:t>Server</w:t>
       </w:r>
       <w:bookmarkEnd w:id="15"/>
     </w:p>
@@ -3798,90 +3739,54 @@
         <w:rPr>
           <w:lang w:val="de-CH"/>
         </w:rPr>
-        <w:t>Der Client besitzt an sich keine Schnittstelle, über welcher der Benutzer eventuelle Bedie</w:t>
+        <w:t>Der Server bietet, wie auch der Client, keine „richtige“ Schnittstelle. Die Informationen we</w:t>
       </w:r>
       <w:r>
         <w:rPr>
           <w:lang w:val="de-CH"/>
         </w:rPr>
-        <w:t>n</w:t>
+        <w:t>r</w:t>
       </w:r>
       <w:r>
         <w:rPr>
           <w:lang w:val="de-CH"/>
         </w:rPr>
-        <w:t>elemente steuern könnte. Einzig die Konfiguration des Clients kann man mittels XML-Files verändern.</w:t>
-      </w:r>
+        <w:t>den in Files gespeichert, diese sind die Schnittstelle zwischen dem Benutzer und dem Se</w:t>
+      </w:r>
+      <w:r>
+        <w:rPr>
+          <w:lang w:val="de-CH"/>
+        </w:rPr>
+        <w:t>r</w:t>
+      </w:r>
+      <w:r>
+        <w:rPr>
+          <w:lang w:val="de-CH"/>
+        </w:rPr>
+        <w:t>ver. Ebenfalls, lässt sich der Server über XML-Files konfigurieren.</w:t>
+      </w:r>
+    </w:p>
+    <w:p>
+      <w:pPr>
+        <w:pStyle w:val="berschrift1"/>
+      </w:pPr>
+      <w:bookmarkStart w:id="16" w:name="_Toc286322565"/>
+      <w:bookmarkStart w:id="17" w:name="_Toc382316358"/>
+      <w:r>
+        <w:t>Systemarchitektur</w:t>
+      </w:r>
+      <w:bookmarkEnd w:id="16"/>
+      <w:bookmarkEnd w:id="17"/>
     </w:p>
     <w:p>
       <w:pPr>
         <w:pStyle w:val="berschrift2"/>
       </w:pPr>
-      <w:bookmarkStart w:id="16" w:name="_Toc382316357"/>
-      <w:r>
-        <w:t>Server</w:t>
-      </w:r>
-      <w:bookmarkEnd w:id="16"/>
-    </w:p>
-    <w:p>
-      <w:pPr>
-        <w:pStyle w:val="TextCDB"/>
-        <w:rPr>
-          <w:lang w:val="de-CH"/>
-        </w:rPr>
-      </w:pPr>
-      <w:r>
-        <w:rPr>
-          <w:lang w:val="de-CH"/>
-        </w:rPr>
-        <w:t>Der Server bietet, wie auch der Client, keine „richtige“ Schnittstelle. Die Informationen we</w:t>
-      </w:r>
-      <w:r>
-        <w:rPr>
-          <w:lang w:val="de-CH"/>
-        </w:rPr>
-        <w:t>r</w:t>
-      </w:r>
-      <w:r>
-        <w:rPr>
-          <w:lang w:val="de-CH"/>
-        </w:rPr>
-        <w:t>den in Files gespeichert, diese sind die Schnittstelle zwischen dem Benutzer und dem Se</w:t>
-      </w:r>
-      <w:r>
-        <w:rPr>
-          <w:lang w:val="de-CH"/>
-        </w:rPr>
-        <w:t>r</w:t>
-      </w:r>
-      <w:r>
-        <w:rPr>
-          <w:lang w:val="de-CH"/>
-        </w:rPr>
-        <w:t>ver. Ebenfalls, lässt sich der Server über XML-Files konfigurieren.</w:t>
-      </w:r>
-    </w:p>
-    <w:p>
-      <w:pPr>
-        <w:pStyle w:val="berschrift1"/>
-      </w:pPr>
-      <w:bookmarkStart w:id="17" w:name="_Toc286322565"/>
-      <w:bookmarkStart w:id="18" w:name="_Toc382316358"/>
-      <w:r>
-        <w:t>Systemarchitektur</w:t>
-      </w:r>
-      <w:bookmarkEnd w:id="17"/>
+      <w:bookmarkStart w:id="18" w:name="_Toc382316359"/>
+      <w:r>
+        <w:t>Subsysteme</w:t>
+      </w:r>
       <w:bookmarkEnd w:id="18"/>
-    </w:p>
-    <w:p>
-      <w:pPr>
-        <w:pStyle w:val="berschrift2"/>
-      </w:pPr>
-      <w:bookmarkStart w:id="19" w:name="_Toc382316359"/>
-      <w:r>
-        <w:t>Subsysteme</w:t>
-      </w:r>
-      <w:bookmarkEnd w:id="19"/>
     </w:p>
     <w:p>
       <w:pPr>
@@ -3913,7 +3818,7 @@
                     </pic:cNvPicPr>
                   </pic:nvPicPr>
                   <pic:blipFill>
-                    <a:blip r:embed="rId18">
+                    <a:blip r:embed="rId16">
                       <a:extLst>
                         <a:ext uri="{28A0092B-C50C-407E-A947-70E740481C1C}">
                           <a14:useLocalDpi xmlns:a14="http://schemas.microsoft.com/office/drawing/2010/main" val="0"/>
@@ -4031,35 +3936,42 @@
     </w:p>
     <w:p>
       <w:pPr>
+        <w:pStyle w:val="TextCDB"/>
+      </w:pPr>
+      <w:bookmarkStart w:id="19" w:name="_Ref286153827"/>
+      <w:bookmarkStart w:id="20" w:name="_Toc286322566"/>
+      <w:bookmarkStart w:id="21" w:name="_Toc382316360"/>
+      <w:r>
+        <w:br w:type="page"/>
+      </w:r>
+    </w:p>
+    <w:p>
+      <w:pPr>
         <w:pStyle w:val="berschrift2"/>
         <w:tabs>
           <w:tab w:val="clear" w:pos="850"/>
-          <w:tab w:val="clear" w:pos="1134"/>
           <w:tab w:val="num" w:pos="576"/>
         </w:tabs>
         <w:suppressAutoHyphens/>
         <w:spacing w:before="0" w:after="0" w:line="240" w:lineRule="auto"/>
-        <w:ind w:left="576" w:hanging="576"/>
-      </w:pPr>
-      <w:bookmarkStart w:id="20" w:name="_Ref286153827"/>
-      <w:bookmarkStart w:id="21" w:name="_Toc286322566"/>
-      <w:bookmarkStart w:id="22" w:name="_Toc382316360"/>
-      <w:r>
+      </w:pPr>
+      <w:r>
+        <w:lastRenderedPageBreak/>
         <w:t>Gliederung der Lösung</w:t>
       </w:r>
+      <w:bookmarkEnd w:id="19"/>
       <w:bookmarkEnd w:id="20"/>
       <w:bookmarkEnd w:id="21"/>
+    </w:p>
+    <w:p>
+      <w:pPr>
+        <w:pStyle w:val="berschrift3"/>
+      </w:pPr>
+      <w:bookmarkStart w:id="22" w:name="_Toc382316361"/>
+      <w:r>
+        <w:t>Klassendiagramme</w:t>
+      </w:r>
       <w:bookmarkEnd w:id="22"/>
-    </w:p>
-    <w:p>
-      <w:pPr>
-        <w:pStyle w:val="berschrift3"/>
-      </w:pPr>
-      <w:bookmarkStart w:id="23" w:name="_Toc382316361"/>
-      <w:r>
-        <w:t>Klassendiagramme</w:t>
-      </w:r>
-      <w:bookmarkEnd w:id="23"/>
     </w:p>
     <w:p>
       <w:pPr>
@@ -4099,7 +4011,7 @@
                     </pic:cNvPicPr>
                   </pic:nvPicPr>
                   <pic:blipFill>
-                    <a:blip r:embed="rId19">
+                    <a:blip r:embed="rId17">
                       <a:extLst>
                         <a:ext uri="{28A0092B-C50C-407E-A947-70E740481C1C}">
                           <a14:useLocalDpi xmlns:a14="http://schemas.microsoft.com/office/drawing/2010/main" val="0"/>
@@ -4135,6 +4047,179 @@
     </w:p>
     <w:p>
       <w:pPr>
+        <w:pStyle w:val="TextCDB"/>
+        <w:spacing w:before="360"/>
+        <w:rPr>
+          <w:b/>
+          <w:lang w:val="de-CH"/>
+        </w:rPr>
+      </w:pPr>
+      <w:proofErr w:type="spellStart"/>
+      <w:r>
+        <w:rPr>
+          <w:b/>
+          <w:lang w:val="de-CH"/>
+        </w:rPr>
+        <w:t>Application</w:t>
+      </w:r>
+      <w:proofErr w:type="spellEnd"/>
+    </w:p>
+    <w:p>
+      <w:pPr>
+        <w:pStyle w:val="TextCDB"/>
+        <w:rPr>
+          <w:lang w:val="de-CH"/>
+        </w:rPr>
+      </w:pPr>
+      <w:r>
+        <w:rPr>
+          <w:lang w:val="de-CH"/>
+        </w:rPr>
+        <w:t>Die „</w:t>
+      </w:r>
+      <w:proofErr w:type="spellStart"/>
+      <w:r>
+        <w:rPr>
+          <w:lang w:val="de-CH"/>
+        </w:rPr>
+        <w:t>Application</w:t>
+      </w:r>
+      <w:proofErr w:type="spellEnd"/>
+      <w:r>
+        <w:rPr>
+          <w:lang w:val="de-CH"/>
+        </w:rPr>
+        <w:t xml:space="preserve">“ Klasse enthält Informationen über ein bestimmtes Programm z.B. Internet Explorer. Erfasst werden dabei die Bezeichnung des Programms, die Prozess ID und ein </w:t>
+      </w:r>
+      <w:proofErr w:type="spellStart"/>
+      <w:r>
+        <w:rPr>
+          <w:lang w:val="de-CH"/>
+        </w:rPr>
+        <w:t>timestamp</w:t>
+      </w:r>
+      <w:proofErr w:type="spellEnd"/>
+      <w:r>
+        <w:rPr>
+          <w:lang w:val="de-CH"/>
+        </w:rPr>
+        <w:t xml:space="preserve"> wann das Fenster den Fokus bekommen hat.</w:t>
+      </w:r>
+    </w:p>
+    <w:p>
+      <w:pPr>
+        <w:pStyle w:val="TextCDB"/>
+        <w:spacing w:before="240"/>
+        <w:rPr>
+          <w:b/>
+          <w:lang w:val="de-CH"/>
+        </w:rPr>
+      </w:pPr>
+      <w:r>
+        <w:rPr>
+          <w:b/>
+          <w:lang w:val="de-CH"/>
+        </w:rPr>
+        <w:t>Key</w:t>
+      </w:r>
+    </w:p>
+    <w:p>
+      <w:pPr>
+        <w:pStyle w:val="TextCDB"/>
+        <w:rPr>
+          <w:lang w:val="de-CH"/>
+        </w:rPr>
+      </w:pPr>
+      <w:r>
+        <w:rPr>
+          <w:lang w:val="de-CH"/>
+        </w:rPr>
+        <w:t xml:space="preserve">Die „Key“ Klasse enthält die Information über eine Taste welche vom Client gedrückt wurde. Erfasst wird dabei der ASCII Code des Keys, ein </w:t>
+      </w:r>
+      <w:proofErr w:type="spellStart"/>
+      <w:r>
+        <w:rPr>
+          <w:lang w:val="de-CH"/>
+        </w:rPr>
+        <w:t>Timestamp</w:t>
+      </w:r>
+      <w:proofErr w:type="spellEnd"/>
+      <w:r>
+        <w:rPr>
+          <w:lang w:val="de-CH"/>
+        </w:rPr>
+        <w:t xml:space="preserve"> wann die Taste gedrückt wurde und eine Referenz zu einer Applikation in welcher die Taste gedrückt wurde.</w:t>
+      </w:r>
+    </w:p>
+    <w:p>
+      <w:pPr>
+        <w:pStyle w:val="TextCDB"/>
+        <w:spacing w:before="240"/>
+        <w:rPr>
+          <w:b/>
+          <w:lang w:val="de-CH"/>
+        </w:rPr>
+      </w:pPr>
+      <w:proofErr w:type="spellStart"/>
+      <w:r>
+        <w:rPr>
+          <w:b/>
+          <w:lang w:val="de-CH"/>
+        </w:rPr>
+        <w:t>Keystore</w:t>
+      </w:r>
+      <w:proofErr w:type="spellEnd"/>
+    </w:p>
+    <w:p>
+      <w:pPr>
+        <w:pStyle w:val="TextCDB"/>
+        <w:rPr>
+          <w:lang w:val="de-CH"/>
+        </w:rPr>
+      </w:pPr>
+      <w:r>
+        <w:rPr>
+          <w:lang w:val="de-CH"/>
+        </w:rPr>
+        <w:t>Der „</w:t>
+      </w:r>
+      <w:proofErr w:type="spellStart"/>
+      <w:r>
+        <w:rPr>
+          <w:lang w:val="de-CH"/>
+        </w:rPr>
+        <w:t>Keystore</w:t>
+      </w:r>
+      <w:proofErr w:type="spellEnd"/>
+      <w:r>
+        <w:rPr>
+          <w:lang w:val="de-CH"/>
+        </w:rPr>
+        <w:t>“ stellt den Zwischenspeicher dar, welcher die Keys enthält bevor diese über das Netzwerk zum Server gesendet werden.</w:t>
+      </w:r>
+      <w:r>
+        <w:rPr>
+          <w:lang w:val="de-CH"/>
+        </w:rPr>
+        <w:t xml:space="preserve"> Zusätzlich wird als ID die MAC Adresse des Clients mitgesendet.</w:t>
+      </w:r>
+    </w:p>
+    <w:p>
+      <w:pPr>
+        <w:pStyle w:val="TextCDB"/>
+        <w:rPr>
+          <w:lang w:val="de-CH"/>
+        </w:rPr>
+      </w:pPr>
+      <w:r>
+        <w:rPr>
+          <w:lang w:val="de-CH"/>
+        </w:rPr>
+        <w:br w:type="page"/>
+      </w:r>
+    </w:p>
+    <w:p>
+      <w:pPr>
         <w:pStyle w:val="berschrift4"/>
       </w:pPr>
       <w:r>
@@ -4172,7 +4257,7 @@
                     </pic:cNvPicPr>
                   </pic:nvPicPr>
                   <pic:blipFill>
-                    <a:blip r:embed="rId20">
+                    <a:blip r:embed="rId18">
                       <a:extLst>
                         <a:ext uri="{28A0092B-C50C-407E-A947-70E740481C1C}">
                           <a14:useLocalDpi xmlns:a14="http://schemas.microsoft.com/office/drawing/2010/main" val="0"/>
@@ -4208,6 +4293,79 @@
     </w:p>
     <w:p>
       <w:pPr>
+        <w:pStyle w:val="TextCDB"/>
+        <w:spacing w:before="360"/>
+        <w:rPr>
+          <w:lang w:val="de-CH"/>
+        </w:rPr>
+      </w:pPr>
+      <w:r>
+        <w:rPr>
+          <w:b/>
+          <w:lang w:val="de-CH"/>
+        </w:rPr>
+        <w:t>Communicator</w:t>
+      </w:r>
+    </w:p>
+    <w:p>
+      <w:pPr>
+        <w:pStyle w:val="TextCDB"/>
+        <w:rPr>
+          <w:lang w:val="de-CH"/>
+        </w:rPr>
+      </w:pPr>
+      <w:r>
+        <w:rPr>
+          <w:lang w:val="de-CH"/>
+        </w:rPr>
+        <w:t>Die Klasse „Communicator“ stellt eine Verbindung zu einem spezifischen Client dar. Dabei wird die MAC Adresse, die Startzeit der Verbindung und die Anzahl erhaltener Pakete g</w:t>
+      </w:r>
+      <w:r>
+        <w:rPr>
+          <w:lang w:val="de-CH"/>
+        </w:rPr>
+        <w:t>e</w:t>
+      </w:r>
+      <w:r>
+        <w:rPr>
+          <w:lang w:val="de-CH"/>
+        </w:rPr>
+        <w:t>speichert.</w:t>
+      </w:r>
+    </w:p>
+    <w:p>
+      <w:pPr>
+        <w:pStyle w:val="TextCDB"/>
+        <w:spacing w:before="240"/>
+        <w:rPr>
+          <w:b/>
+          <w:lang w:val="de-CH"/>
+        </w:rPr>
+      </w:pPr>
+      <w:r>
+        <w:rPr>
+          <w:b/>
+          <w:lang w:val="de-CH"/>
+        </w:rPr>
+        <w:t>Analyzer</w:t>
+      </w:r>
+    </w:p>
+    <w:p>
+      <w:pPr>
+        <w:pStyle w:val="TextCDB"/>
+        <w:rPr>
+          <w:lang w:val="de-CH"/>
+        </w:rPr>
+      </w:pPr>
+      <w:r>
+        <w:rPr>
+          <w:lang w:val="de-CH"/>
+        </w:rPr>
+        <w:t>Der Analyzer hat die Aufgabe, die von den Clients erhaltenen Informationen zu analysieren und auszuwerten.</w:t>
+      </w:r>
+    </w:p>
+    <w:p>
+      <w:pPr>
         <w:rPr>
           <w:color w:val="4F81BD"/>
         </w:rPr>
@@ -4528,7 +4686,6 @@
           <w:noProof/>
           <w:color w:val="4F81BD"/>
         </w:rPr>
-        <w:lastRenderedPageBreak/>
         <w:drawing>
           <wp:inline distT="0" distB="0" distL="0" distR="0" wp14:anchorId="6925547A" wp14:editId="5826B18C">
             <wp:extent cx="3859530" cy="3848735"/>
@@ -4547,7 +4704,7 @@
                     </pic:cNvPicPr>
                   </pic:nvPicPr>
                   <pic:blipFill>
-                    <a:blip r:embed="rId21"/>
+                    <a:blip r:embed="rId19"/>
                     <a:srcRect/>
                     <a:stretch>
                       <a:fillRect/>
@@ -4588,19 +4745,17 @@
         <w:pStyle w:val="berschrift2"/>
         <w:tabs>
           <w:tab w:val="clear" w:pos="850"/>
-          <w:tab w:val="clear" w:pos="1134"/>
           <w:tab w:val="num" w:pos="576"/>
         </w:tabs>
         <w:suppressAutoHyphens/>
         <w:spacing w:before="0" w:after="0" w:line="240" w:lineRule="auto"/>
-        <w:ind w:left="576" w:hanging="576"/>
         <w:rPr>
           <w:i/>
           <w:color w:val="4F81BD"/>
         </w:rPr>
       </w:pPr>
-      <w:bookmarkStart w:id="24" w:name="_Toc286322567"/>
-      <w:bookmarkStart w:id="25" w:name="_Toc382316362"/>
+      <w:bookmarkStart w:id="23" w:name="_Toc286322567"/>
+      <w:bookmarkStart w:id="24" w:name="_Toc382316362"/>
       <w:r>
         <w:rPr>
           <w:i/>
@@ -4608,27 +4763,25 @@
         </w:rPr>
         <w:t>Beschreibung der Elemente (Beispiel 1)</w:t>
       </w:r>
+      <w:bookmarkEnd w:id="23"/>
       <w:bookmarkEnd w:id="24"/>
-      <w:bookmarkEnd w:id="25"/>
     </w:p>
     <w:p>
       <w:pPr>
         <w:pStyle w:val="berschrift3"/>
         <w:tabs>
           <w:tab w:val="clear" w:pos="850"/>
-          <w:tab w:val="clear" w:pos="1374"/>
           <w:tab w:val="num" w:pos="720"/>
         </w:tabs>
         <w:suppressAutoHyphens/>
         <w:spacing w:before="0" w:after="0" w:line="240" w:lineRule="auto"/>
-        <w:ind w:left="720" w:hanging="720"/>
         <w:rPr>
           <w:i/>
           <w:color w:val="4F81BD"/>
         </w:rPr>
       </w:pPr>
-      <w:bookmarkStart w:id="26" w:name="_Toc286322568"/>
-      <w:bookmarkStart w:id="27" w:name="_Toc382316363"/>
+      <w:bookmarkStart w:id="25" w:name="_Toc286322568"/>
+      <w:bookmarkStart w:id="26" w:name="_Toc382316363"/>
       <w:proofErr w:type="spellStart"/>
       <w:r>
         <w:rPr>
@@ -4637,8 +4790,8 @@
         </w:rPr>
         <w:t>AnmeldeForm</w:t>
       </w:r>
+      <w:bookmarkEnd w:id="25"/>
       <w:bookmarkEnd w:id="26"/>
-      <w:bookmarkEnd w:id="27"/>
       <w:proofErr w:type="spellEnd"/>
     </w:p>
     <w:p>
@@ -4669,19 +4822,17 @@
         <w:pStyle w:val="berschrift3"/>
         <w:tabs>
           <w:tab w:val="clear" w:pos="850"/>
-          <w:tab w:val="clear" w:pos="1374"/>
           <w:tab w:val="num" w:pos="720"/>
         </w:tabs>
         <w:suppressAutoHyphens/>
         <w:spacing w:before="0" w:after="0" w:line="240" w:lineRule="auto"/>
-        <w:ind w:left="720" w:hanging="720"/>
         <w:rPr>
           <w:i/>
           <w:color w:val="4F81BD"/>
         </w:rPr>
       </w:pPr>
-      <w:bookmarkStart w:id="28" w:name="_Toc286322569"/>
-      <w:bookmarkStart w:id="29" w:name="_Toc382316364"/>
+      <w:bookmarkStart w:id="27" w:name="_Toc286322569"/>
+      <w:bookmarkStart w:id="28" w:name="_Toc382316364"/>
       <w:r>
         <w:rPr>
           <w:i/>
@@ -4697,8 +4848,8 @@
         </w:rPr>
         <w:t>KontoControl</w:t>
       </w:r>
+      <w:bookmarkEnd w:id="27"/>
       <w:bookmarkEnd w:id="28"/>
-      <w:bookmarkEnd w:id="29"/>
       <w:proofErr w:type="spellEnd"/>
     </w:p>
     <w:p>
@@ -4761,19 +4912,17 @@
         <w:pStyle w:val="berschrift3"/>
         <w:tabs>
           <w:tab w:val="clear" w:pos="850"/>
-          <w:tab w:val="clear" w:pos="1374"/>
           <w:tab w:val="num" w:pos="720"/>
         </w:tabs>
         <w:suppressAutoHyphens/>
         <w:spacing w:before="0" w:after="0" w:line="240" w:lineRule="auto"/>
-        <w:ind w:left="720" w:hanging="720"/>
         <w:rPr>
           <w:i/>
           <w:color w:val="4F81BD"/>
         </w:rPr>
       </w:pPr>
-      <w:bookmarkStart w:id="30" w:name="_Toc286322570"/>
-      <w:bookmarkStart w:id="31" w:name="_Toc382316365"/>
+      <w:bookmarkStart w:id="29" w:name="_Toc286322570"/>
+      <w:bookmarkStart w:id="30" w:name="_Toc382316365"/>
       <w:r>
         <w:rPr>
           <w:i/>
@@ -4781,8 +4930,8 @@
         </w:rPr>
         <w:t>Klasse Sitzung</w:t>
       </w:r>
+      <w:bookmarkEnd w:id="29"/>
       <w:bookmarkEnd w:id="30"/>
-      <w:bookmarkEnd w:id="31"/>
     </w:p>
     <w:p>
       <w:pPr>
@@ -4869,7 +5018,7 @@
                     </pic:cNvPicPr>
                   </pic:nvPicPr>
                   <pic:blipFill>
-                    <a:blip r:embed="rId22"/>
+                    <a:blip r:embed="rId20"/>
                     <a:srcRect/>
                     <a:stretch>
                       <a:fillRect/>
@@ -4910,19 +5059,17 @@
         <w:pStyle w:val="berschrift2"/>
         <w:tabs>
           <w:tab w:val="clear" w:pos="850"/>
-          <w:tab w:val="clear" w:pos="1134"/>
           <w:tab w:val="num" w:pos="576"/>
         </w:tabs>
         <w:suppressAutoHyphens/>
         <w:spacing w:before="0" w:after="0" w:line="240" w:lineRule="auto"/>
-        <w:ind w:left="576" w:hanging="576"/>
         <w:rPr>
           <w:i/>
           <w:color w:val="4F81BD"/>
         </w:rPr>
       </w:pPr>
-      <w:bookmarkStart w:id="32" w:name="_Toc286322571"/>
-      <w:bookmarkStart w:id="33" w:name="_Toc382316366"/>
+      <w:bookmarkStart w:id="31" w:name="_Toc286322571"/>
+      <w:bookmarkStart w:id="32" w:name="_Toc382316366"/>
       <w:r>
         <w:rPr>
           <w:i/>
@@ -4937,27 +5084,25 @@
         </w:rPr>
         <w:t xml:space="preserve"> (Beispiel 2)</w:t>
       </w:r>
+      <w:bookmarkEnd w:id="31"/>
       <w:bookmarkEnd w:id="32"/>
-      <w:bookmarkEnd w:id="33"/>
     </w:p>
     <w:p>
       <w:pPr>
         <w:pStyle w:val="berschrift3"/>
         <w:tabs>
           <w:tab w:val="clear" w:pos="850"/>
-          <w:tab w:val="clear" w:pos="1374"/>
           <w:tab w:val="num" w:pos="720"/>
         </w:tabs>
         <w:suppressAutoHyphens/>
         <w:spacing w:before="0" w:after="0" w:line="240" w:lineRule="auto"/>
-        <w:ind w:left="720" w:hanging="720"/>
         <w:rPr>
           <w:i/>
           <w:color w:val="4F81BD"/>
         </w:rPr>
       </w:pPr>
-      <w:bookmarkStart w:id="34" w:name="_Toc286322572"/>
-      <w:bookmarkStart w:id="35" w:name="_Toc382316367"/>
+      <w:bookmarkStart w:id="33" w:name="_Toc286322572"/>
+      <w:bookmarkStart w:id="34" w:name="_Toc382316367"/>
       <w:proofErr w:type="spellStart"/>
       <w:r>
         <w:rPr>
@@ -4966,8 +5111,8 @@
         </w:rPr>
         <w:t>AnmeldeForm</w:t>
       </w:r>
+      <w:bookmarkEnd w:id="33"/>
       <w:bookmarkEnd w:id="34"/>
-      <w:bookmarkEnd w:id="35"/>
       <w:proofErr w:type="spellEnd"/>
     </w:p>
     <w:p>
@@ -4998,19 +5143,17 @@
         <w:pStyle w:val="berschrift3"/>
         <w:tabs>
           <w:tab w:val="clear" w:pos="850"/>
-          <w:tab w:val="clear" w:pos="1374"/>
           <w:tab w:val="num" w:pos="720"/>
         </w:tabs>
         <w:suppressAutoHyphens/>
         <w:spacing w:before="0" w:after="0" w:line="240" w:lineRule="auto"/>
-        <w:ind w:left="720" w:hanging="720"/>
         <w:rPr>
           <w:i/>
           <w:color w:val="4F81BD"/>
         </w:rPr>
       </w:pPr>
-      <w:bookmarkStart w:id="36" w:name="_Toc286322573"/>
-      <w:bookmarkStart w:id="37" w:name="_Toc382316368"/>
+      <w:bookmarkStart w:id="35" w:name="_Toc286322573"/>
+      <w:bookmarkStart w:id="36" w:name="_Toc382316368"/>
       <w:r>
         <w:rPr>
           <w:i/>
@@ -5026,8 +5169,8 @@
         </w:rPr>
         <w:t>KontoControl</w:t>
       </w:r>
+      <w:bookmarkEnd w:id="35"/>
       <w:bookmarkEnd w:id="36"/>
-      <w:bookmarkEnd w:id="37"/>
       <w:proofErr w:type="spellEnd"/>
     </w:p>
     <w:p>
@@ -5090,19 +5233,17 @@
         <w:pStyle w:val="berschrift3"/>
         <w:tabs>
           <w:tab w:val="clear" w:pos="850"/>
-          <w:tab w:val="clear" w:pos="1374"/>
           <w:tab w:val="num" w:pos="720"/>
         </w:tabs>
         <w:suppressAutoHyphens/>
         <w:spacing w:before="0" w:after="0" w:line="240" w:lineRule="auto"/>
-        <w:ind w:left="720" w:hanging="720"/>
         <w:rPr>
           <w:i/>
           <w:color w:val="4F81BD"/>
         </w:rPr>
       </w:pPr>
-      <w:bookmarkStart w:id="38" w:name="_Toc286322574"/>
-      <w:bookmarkStart w:id="39" w:name="_Toc382316369"/>
+      <w:bookmarkStart w:id="37" w:name="_Toc286322574"/>
+      <w:bookmarkStart w:id="38" w:name="_Toc382316369"/>
       <w:r>
         <w:rPr>
           <w:i/>
@@ -5110,51 +5251,52 @@
         </w:rPr>
         <w:t>Klasse Sitzung</w:t>
       </w:r>
+      <w:bookmarkEnd w:id="37"/>
       <w:bookmarkEnd w:id="38"/>
+    </w:p>
+    <w:p>
+      <w:pPr>
+        <w:rPr>
+          <w:i/>
+          <w:color w:val="4F81BD"/>
+        </w:rPr>
+      </w:pPr>
+      <w:r>
+        <w:rPr>
+          <w:i/>
+          <w:color w:val="4F81BD"/>
+        </w:rPr>
+        <w:t>Kapselt alle Informationen zu einer Sitzung. Eine Sitzung entsteht, wenn sich der Benutzer anmeldet.</w:t>
+      </w:r>
+    </w:p>
+    <w:p>
+      <w:pPr>
+        <w:rPr>
+          <w:i/>
+          <w:color w:val="4F81BD"/>
+        </w:rPr>
+      </w:pPr>
+    </w:p>
+    <w:p>
+      <w:pPr>
+        <w:rPr>
+          <w:color w:val="4F81BD"/>
+        </w:rPr>
+      </w:pPr>
+    </w:p>
+    <w:p>
+      <w:bookmarkStart w:id="39" w:name="_GoBack"/>
       <w:bookmarkEnd w:id="39"/>
     </w:p>
-    <w:p>
-      <w:pPr>
-        <w:rPr>
-          <w:i/>
-          <w:color w:val="4F81BD"/>
-        </w:rPr>
-      </w:pPr>
-      <w:r>
-        <w:rPr>
-          <w:i/>
-          <w:color w:val="4F81BD"/>
-        </w:rPr>
-        <w:t>Kapselt alle Informationen zu einer Sitzung. Eine Sitzung entsteht, wenn sich der Benutzer anmeldet.</w:t>
-      </w:r>
-    </w:p>
-    <w:p>
-      <w:pPr>
-        <w:rPr>
-          <w:i/>
-          <w:color w:val="4F81BD"/>
-        </w:rPr>
-      </w:pPr>
-    </w:p>
-    <w:p>
-      <w:pPr>
-        <w:rPr>
-          <w:color w:val="4F81BD"/>
-        </w:rPr>
-      </w:pPr>
-    </w:p>
-    <w:p/>
     <w:p>
       <w:pPr>
         <w:pStyle w:val="berschrift2"/>
         <w:tabs>
           <w:tab w:val="clear" w:pos="850"/>
-          <w:tab w:val="clear" w:pos="1134"/>
           <w:tab w:val="num" w:pos="576"/>
         </w:tabs>
         <w:suppressAutoHyphens/>
         <w:spacing w:before="0" w:after="0" w:line="240" w:lineRule="auto"/>
-        <w:ind w:left="576" w:hanging="576"/>
       </w:pPr>
       <w:bookmarkStart w:id="40" w:name="_Toc286322575"/>
       <w:bookmarkStart w:id="41" w:name="_Toc382316370"/>
@@ -5843,12 +5985,10 @@
         <w:pStyle w:val="berschrift2"/>
         <w:tabs>
           <w:tab w:val="clear" w:pos="850"/>
-          <w:tab w:val="clear" w:pos="1134"/>
           <w:tab w:val="num" w:pos="576"/>
         </w:tabs>
         <w:suppressAutoHyphens/>
         <w:spacing w:before="0" w:after="0" w:line="240" w:lineRule="auto"/>
-        <w:ind w:left="576" w:hanging="576"/>
         <w:rPr>
           <w:i/>
         </w:rPr>
@@ -5922,12 +6062,10 @@
         <w:pStyle w:val="berschrift2"/>
         <w:tabs>
           <w:tab w:val="clear" w:pos="850"/>
-          <w:tab w:val="clear" w:pos="1134"/>
           <w:tab w:val="num" w:pos="576"/>
         </w:tabs>
         <w:suppressAutoHyphens/>
         <w:spacing w:before="0" w:after="0" w:line="240" w:lineRule="auto"/>
-        <w:ind w:left="576" w:hanging="576"/>
         <w:rPr>
           <w:i/>
         </w:rPr>
@@ -6008,12 +6146,10 @@
         <w:pStyle w:val="berschrift2"/>
         <w:tabs>
           <w:tab w:val="clear" w:pos="850"/>
-          <w:tab w:val="clear" w:pos="1134"/>
           <w:tab w:val="num" w:pos="576"/>
         </w:tabs>
         <w:suppressAutoHyphens/>
         <w:spacing w:before="0" w:after="0" w:line="240" w:lineRule="auto"/>
-        <w:ind w:left="576" w:hanging="576"/>
         <w:rPr>
           <w:i/>
         </w:rPr>
@@ -8135,8 +8271,8 @@
       </w:pPr>
     </w:p>
     <w:sectPr>
-      <w:headerReference w:type="default" r:id="rId23"/>
-      <w:footerReference w:type="default" r:id="rId24"/>
+      <w:headerReference w:type="default" r:id="rId21"/>
+      <w:footerReference w:type="default" r:id="rId22"/>
       <w:pgSz w:w="11906" w:h="16838" w:code="9"/>
       <w:pgMar w:top="1240" w:right="1134" w:bottom="993" w:left="1701" w:header="709" w:footer="669" w:gutter="0"/>
       <w:cols w:space="708"/>
@@ -8166,16 +8302,6 @@
 </file>
 
 <file path=word/footer1.xml><?xml version="1.0" encoding="utf-8"?>
-<w:ftr xmlns:wpc="http://schemas.microsoft.com/office/word/2010/wordprocessingCanvas" xmlns:mc="http://schemas.openxmlformats.org/markup-compatibility/2006" xmlns:o="urn:schemas-microsoft-com:office:office" xmlns:r="http://schemas.openxmlformats.org/officeDocument/2006/relationships" xmlns:m="http://schemas.openxmlformats.org/officeDocument/2006/math" xmlns:v="urn:schemas-microsoft-com:vml" xmlns:wp14="http://schemas.microsoft.com/office/word/2010/wordprocessingDrawing" xmlns:wp="http://schemas.openxmlformats.org/drawingml/2006/wordprocessingDrawing" xmlns:w10="urn:schemas-microsoft-com:office:word" xmlns:w="http://schemas.openxmlformats.org/wordprocessingml/2006/main" xmlns:w14="http://schemas.microsoft.com/office/word/2010/wordml" xmlns:wpg="http://schemas.microsoft.com/office/word/2010/wordprocessingGroup" xmlns:wpi="http://schemas.microsoft.com/office/word/2010/wordprocessingInk" xmlns:wne="http://schemas.microsoft.com/office/word/2006/wordml" xmlns:wps="http://schemas.microsoft.com/office/word/2010/wordprocessingShape" mc:Ignorable="w14 wp14">
-  <w:p>
-    <w:pPr>
-      <w:pStyle w:val="Fuzeile"/>
-    </w:pPr>
-  </w:p>
-</w:ftr>
-</file>
-
-<file path=word/footer2.xml><?xml version="1.0" encoding="utf-8"?>
 <w:ftr xmlns:wpc="http://schemas.microsoft.com/office/word/2010/wordprocessingCanvas" xmlns:mc="http://schemas.openxmlformats.org/markup-compatibility/2006" xmlns:o="urn:schemas-microsoft-com:office:office" xmlns:r="http://schemas.openxmlformats.org/officeDocument/2006/relationships" xmlns:m="http://schemas.openxmlformats.org/officeDocument/2006/math" xmlns:v="urn:schemas-microsoft-com:vml" xmlns:wp14="http://schemas.microsoft.com/office/word/2010/wordprocessingDrawing" xmlns:wp="http://schemas.openxmlformats.org/drawingml/2006/wordprocessingDrawing" xmlns:w10="urn:schemas-microsoft-com:office:word" xmlns:w="http://schemas.openxmlformats.org/wordprocessingml/2006/main" xmlns:w14="http://schemas.microsoft.com/office/word/2010/wordml" xmlns:wpg="http://schemas.microsoft.com/office/word/2010/wordprocessingGroup" xmlns:wpi="http://schemas.microsoft.com/office/word/2010/wordprocessingInk" xmlns:wne="http://schemas.microsoft.com/office/word/2006/wordml" xmlns:wps="http://schemas.microsoft.com/office/word/2010/wordprocessingShape" mc:Ignorable="w14 wp14">
   <w:tbl>
     <w:tblPr>
@@ -8274,7 +8400,6 @@
           </w:r>
           <w:r>
             <w:rPr>
-              <w:color w:val="548DD4"/>
               <w:sz w:val="20"/>
               <w:szCs w:val="20"/>
             </w:rPr>
@@ -8282,7 +8407,6 @@
           </w:r>
           <w:r>
             <w:rPr>
-              <w:color w:val="548DD4"/>
               <w:sz w:val="20"/>
               <w:szCs w:val="20"/>
             </w:rPr>
@@ -8290,7 +8414,6 @@
           </w:r>
           <w:r>
             <w:rPr>
-              <w:color w:val="548DD4"/>
               <w:sz w:val="20"/>
               <w:szCs w:val="20"/>
             </w:rPr>
@@ -8298,15 +8421,13 @@
           </w:r>
           <w:r>
             <w:rPr>
-              <w:color w:val="548DD4"/>
               <w:sz w:val="20"/>
               <w:szCs w:val="20"/>
             </w:rPr>
-            <w:t>11.03.2014</w:t>
+            <w:t>13.03.2014</w:t>
           </w:r>
           <w:r>
             <w:rPr>
-              <w:color w:val="548DD4"/>
               <w:sz w:val="20"/>
               <w:szCs w:val="20"/>
             </w:rPr>
@@ -8380,15 +8501,29 @@
             </w:rPr>
             <w:t xml:space="preserve"> von </w:t>
           </w:r>
-          <w:fldSimple w:instr=" NUMPAGES   \* MERGEFORMAT ">
-            <w:r>
-              <w:rPr>
-                <w:sz w:val="20"/>
-                <w:szCs w:val="20"/>
-              </w:rPr>
-              <w:t>11</w:t>
-            </w:r>
-          </w:fldSimple>
+          <w:r>
+            <w:fldChar w:fldCharType="begin"/>
+          </w:r>
+          <w:r>
+            <w:instrText xml:space="preserve"> NUMPAGES   \* MERGEFORMAT </w:instrText>
+          </w:r>
+          <w:r>
+            <w:fldChar w:fldCharType="separate"/>
+          </w:r>
+          <w:r>
+            <w:rPr>
+              <w:sz w:val="20"/>
+              <w:szCs w:val="20"/>
+            </w:rPr>
+            <w:t>11</w:t>
+          </w:r>
+          <w:r>
+            <w:rPr>
+              <w:sz w:val="20"/>
+              <w:szCs w:val="20"/>
+            </w:rPr>
+            <w:fldChar w:fldCharType="end"/>
+          </w:r>
           <w:r>
             <w:rPr>
               <w:sz w:val="20"/>
@@ -8408,7 +8543,7 @@
 </w:ftr>
 </file>
 
-<file path=word/footer3.xml><?xml version="1.0" encoding="utf-8"?>
+<file path=word/footer2.xml><?xml version="1.0" encoding="utf-8"?>
 <w:ftr xmlns:wpc="http://schemas.microsoft.com/office/word/2010/wordprocessingCanvas" xmlns:mc="http://schemas.openxmlformats.org/markup-compatibility/2006" xmlns:o="urn:schemas-microsoft-com:office:office" xmlns:r="http://schemas.openxmlformats.org/officeDocument/2006/relationships" xmlns:m="http://schemas.openxmlformats.org/officeDocument/2006/math" xmlns:v="urn:schemas-microsoft-com:vml" xmlns:wp14="http://schemas.microsoft.com/office/word/2010/wordprocessingDrawing" xmlns:wp="http://schemas.openxmlformats.org/drawingml/2006/wordprocessingDrawing" xmlns:w10="urn:schemas-microsoft-com:office:word" xmlns:w="http://schemas.openxmlformats.org/wordprocessingml/2006/main" xmlns:w14="http://schemas.microsoft.com/office/word/2010/wordml" xmlns:wpg="http://schemas.microsoft.com/office/word/2010/wordprocessingGroup" xmlns:wpi="http://schemas.microsoft.com/office/word/2010/wordprocessingInk" xmlns:wne="http://schemas.microsoft.com/office/word/2006/wordml" xmlns:wps="http://schemas.microsoft.com/office/word/2010/wordprocessingShape" mc:Ignorable="w14 wp14">
   <w:tbl>
     <w:tblPr>
@@ -8544,7 +8679,7 @@
 </w:ftr>
 </file>
 
-<file path=word/footer4.xml><?xml version="1.0" encoding="utf-8"?>
+<file path=word/footer3.xml><?xml version="1.0" encoding="utf-8"?>
 <w:ftr xmlns:wpc="http://schemas.microsoft.com/office/word/2010/wordprocessingCanvas" xmlns:mc="http://schemas.openxmlformats.org/markup-compatibility/2006" xmlns:o="urn:schemas-microsoft-com:office:office" xmlns:r="http://schemas.openxmlformats.org/officeDocument/2006/relationships" xmlns:m="http://schemas.openxmlformats.org/officeDocument/2006/math" xmlns:v="urn:schemas-microsoft-com:vml" xmlns:wp14="http://schemas.microsoft.com/office/word/2010/wordprocessingDrawing" xmlns:wp="http://schemas.openxmlformats.org/drawingml/2006/wordprocessingDrawing" xmlns:w10="urn:schemas-microsoft-com:office:word" xmlns:w="http://schemas.openxmlformats.org/wordprocessingml/2006/main" xmlns:w14="http://schemas.microsoft.com/office/word/2010/wordml" xmlns:wpg="http://schemas.microsoft.com/office/word/2010/wordprocessingGroup" xmlns:wpi="http://schemas.microsoft.com/office/word/2010/wordprocessingInk" xmlns:wne="http://schemas.microsoft.com/office/word/2006/wordml" xmlns:wps="http://schemas.microsoft.com/office/word/2010/wordprocessingShape" mc:Ignorable="w14 wp14">
   <w:tbl>
     <w:tblPr>
@@ -8628,7 +8763,6 @@
         <w:p>
           <w:pPr>
             <w:pStyle w:val="Fuzeile"/>
-            <w:jc w:val="center"/>
             <w:rPr>
               <w:sz w:val="20"/>
               <w:szCs w:val="20"/>
@@ -8643,7 +8777,6 @@
           </w:r>
           <w:r>
             <w:rPr>
-              <w:color w:val="548DD4"/>
               <w:sz w:val="20"/>
               <w:szCs w:val="20"/>
             </w:rPr>
@@ -8651,7 +8784,6 @@
           </w:r>
           <w:r>
             <w:rPr>
-              <w:color w:val="548DD4"/>
               <w:sz w:val="20"/>
               <w:szCs w:val="20"/>
             </w:rPr>
@@ -8659,7 +8791,6 @@
           </w:r>
           <w:r>
             <w:rPr>
-              <w:color w:val="548DD4"/>
               <w:sz w:val="20"/>
               <w:szCs w:val="20"/>
             </w:rPr>
@@ -8667,15 +8798,13 @@
           </w:r>
           <w:r>
             <w:rPr>
-              <w:color w:val="548DD4"/>
               <w:sz w:val="20"/>
               <w:szCs w:val="20"/>
             </w:rPr>
-            <w:t>11.03.2014</w:t>
+            <w:t>13.03.2014</w:t>
           </w:r>
           <w:r>
             <w:rPr>
-              <w:color w:val="548DD4"/>
               <w:sz w:val="20"/>
               <w:szCs w:val="20"/>
             </w:rPr>
@@ -8733,7 +8862,7 @@
               <w:sz w:val="20"/>
               <w:szCs w:val="20"/>
             </w:rPr>
-            <w:t>4</w:t>
+            <w:t>5</w:t>
           </w:r>
           <w:r>
             <w:rPr>
@@ -8749,15 +8878,29 @@
             </w:rPr>
             <w:t xml:space="preserve"> von </w:t>
           </w:r>
-          <w:fldSimple w:instr=" NUMPAGES   \* MERGEFORMAT ">
-            <w:r>
-              <w:rPr>
-                <w:sz w:val="20"/>
-                <w:szCs w:val="20"/>
-              </w:rPr>
-              <w:t>11</w:t>
-            </w:r>
-          </w:fldSimple>
+          <w:r>
+            <w:fldChar w:fldCharType="begin"/>
+          </w:r>
+          <w:r>
+            <w:instrText xml:space="preserve"> NUMPAGES   \* MERGEFORMAT </w:instrText>
+          </w:r>
+          <w:r>
+            <w:fldChar w:fldCharType="separate"/>
+          </w:r>
+          <w:r>
+            <w:rPr>
+              <w:sz w:val="20"/>
+              <w:szCs w:val="20"/>
+            </w:rPr>
+            <w:t>11</w:t>
+          </w:r>
+          <w:r>
+            <w:rPr>
+              <w:sz w:val="20"/>
+              <w:szCs w:val="20"/>
+            </w:rPr>
+            <w:fldChar w:fldCharType="end"/>
+          </w:r>
           <w:r>
             <w:rPr>
               <w:sz w:val="20"/>
@@ -8777,7 +8920,7 @@
 </w:ftr>
 </file>
 
-<file path=word/footer5.xml><?xml version="1.0" encoding="utf-8"?>
+<file path=word/footer4.xml><?xml version="1.0" encoding="utf-8"?>
 <w:ftr xmlns:wpc="http://schemas.microsoft.com/office/word/2010/wordprocessingCanvas" xmlns:mc="http://schemas.openxmlformats.org/markup-compatibility/2006" xmlns:o="urn:schemas-microsoft-com:office:office" xmlns:r="http://schemas.openxmlformats.org/officeDocument/2006/relationships" xmlns:m="http://schemas.openxmlformats.org/officeDocument/2006/math" xmlns:v="urn:schemas-microsoft-com:vml" xmlns:wp14="http://schemas.microsoft.com/office/word/2010/wordprocessingDrawing" xmlns:wp="http://schemas.openxmlformats.org/drawingml/2006/wordprocessingDrawing" xmlns:w10="urn:schemas-microsoft-com:office:word" xmlns:w="http://schemas.openxmlformats.org/wordprocessingml/2006/main" xmlns:w14="http://schemas.microsoft.com/office/word/2010/wordml" xmlns:wpg="http://schemas.microsoft.com/office/word/2010/wordprocessingGroup" xmlns:wpi="http://schemas.microsoft.com/office/word/2010/wordprocessingInk" xmlns:wne="http://schemas.microsoft.com/office/word/2006/wordml" xmlns:wps="http://schemas.microsoft.com/office/word/2010/wordprocessingShape" mc:Ignorable="w14 wp14">
   <w:tbl>
     <w:tblPr>
@@ -8876,7 +9019,6 @@
           </w:r>
           <w:r>
             <w:rPr>
-              <w:color w:val="548DD4"/>
               <w:sz w:val="20"/>
               <w:szCs w:val="20"/>
             </w:rPr>
@@ -8884,7 +9026,6 @@
           </w:r>
           <w:r>
             <w:rPr>
-              <w:color w:val="548DD4"/>
               <w:sz w:val="20"/>
               <w:szCs w:val="20"/>
             </w:rPr>
@@ -8892,7 +9033,6 @@
           </w:r>
           <w:r>
             <w:rPr>
-              <w:color w:val="548DD4"/>
               <w:sz w:val="20"/>
               <w:szCs w:val="20"/>
             </w:rPr>
@@ -8900,15 +9040,13 @@
           </w:r>
           <w:r>
             <w:rPr>
-              <w:color w:val="548DD4"/>
               <w:sz w:val="20"/>
               <w:szCs w:val="20"/>
             </w:rPr>
-            <w:t>11.03.2014</w:t>
+            <w:t>13.03.2014</w:t>
           </w:r>
           <w:r>
             <w:rPr>
-              <w:color w:val="548DD4"/>
               <w:sz w:val="20"/>
               <w:szCs w:val="20"/>
             </w:rPr>
@@ -8982,15 +9120,29 @@
             </w:rPr>
             <w:t xml:space="preserve"> von </w:t>
           </w:r>
-          <w:fldSimple w:instr=" NUMPAGES   \* MERGEFORMAT ">
-            <w:r>
-              <w:rPr>
-                <w:sz w:val="20"/>
-                <w:szCs w:val="20"/>
-              </w:rPr>
-              <w:t>11</w:t>
-            </w:r>
-          </w:fldSimple>
+          <w:r>
+            <w:fldChar w:fldCharType="begin"/>
+          </w:r>
+          <w:r>
+            <w:instrText xml:space="preserve"> NUMPAGES   \* MERGEFORMAT </w:instrText>
+          </w:r>
+          <w:r>
+            <w:fldChar w:fldCharType="separate"/>
+          </w:r>
+          <w:r>
+            <w:rPr>
+              <w:sz w:val="20"/>
+              <w:szCs w:val="20"/>
+            </w:rPr>
+            <w:t>12</w:t>
+          </w:r>
+          <w:r>
+            <w:rPr>
+              <w:sz w:val="20"/>
+              <w:szCs w:val="20"/>
+            </w:rPr>
+            <w:fldChar w:fldCharType="end"/>
+          </w:r>
           <w:r>
             <w:rPr>
               <w:sz w:val="20"/>
@@ -9030,16 +9182,6 @@
 </file>
 
 <file path=word/header1.xml><?xml version="1.0" encoding="utf-8"?>
-<w:hdr xmlns:wpc="http://schemas.microsoft.com/office/word/2010/wordprocessingCanvas" xmlns:mc="http://schemas.openxmlformats.org/markup-compatibility/2006" xmlns:o="urn:schemas-microsoft-com:office:office" xmlns:r="http://schemas.openxmlformats.org/officeDocument/2006/relationships" xmlns:m="http://schemas.openxmlformats.org/officeDocument/2006/math" xmlns:v="urn:schemas-microsoft-com:vml" xmlns:wp14="http://schemas.microsoft.com/office/word/2010/wordprocessingDrawing" xmlns:wp="http://schemas.openxmlformats.org/drawingml/2006/wordprocessingDrawing" xmlns:w10="urn:schemas-microsoft-com:office:word" xmlns:w="http://schemas.openxmlformats.org/wordprocessingml/2006/main" xmlns:w14="http://schemas.microsoft.com/office/word/2010/wordml" xmlns:wpg="http://schemas.microsoft.com/office/word/2010/wordprocessingGroup" xmlns:wpi="http://schemas.microsoft.com/office/word/2010/wordprocessingInk" xmlns:wne="http://schemas.microsoft.com/office/word/2006/wordml" xmlns:wps="http://schemas.microsoft.com/office/word/2010/wordprocessingShape" mc:Ignorable="w14 wp14">
-  <w:p>
-    <w:pPr>
-      <w:pStyle w:val="Kopfzeile"/>
-    </w:pPr>
-  </w:p>
-</w:hdr>
-</file>
-
-<file path=word/header2.xml><?xml version="1.0" encoding="utf-8"?>
 <w:hdr xmlns:wpc="http://schemas.microsoft.com/office/word/2010/wordprocessingCanvas" xmlns:mc="http://schemas.openxmlformats.org/markup-compatibility/2006" xmlns:o="urn:schemas-microsoft-com:office:office" xmlns:r="http://schemas.openxmlformats.org/officeDocument/2006/relationships" xmlns:m="http://schemas.openxmlformats.org/officeDocument/2006/math" xmlns:v="urn:schemas-microsoft-com:vml" xmlns:wp14="http://schemas.microsoft.com/office/word/2010/wordprocessingDrawing" xmlns:wp="http://schemas.openxmlformats.org/drawingml/2006/wordprocessingDrawing" xmlns:w10="urn:schemas-microsoft-com:office:word" xmlns:w="http://schemas.openxmlformats.org/wordprocessingml/2006/main" xmlns:w14="http://schemas.microsoft.com/office/word/2010/wordml" xmlns:wpg="http://schemas.microsoft.com/office/word/2010/wordprocessingGroup" xmlns:wpi="http://schemas.microsoft.com/office/word/2010/wordprocessingInk" xmlns:wne="http://schemas.microsoft.com/office/word/2006/wordml" xmlns:wps="http://schemas.microsoft.com/office/word/2010/wordprocessingShape" mc:Ignorable="w14 wp14">
   <w:tbl>
     <w:tblPr>
@@ -9135,14 +9277,12 @@
             <w:pStyle w:val="Kopfzeile"/>
             <w:jc w:val="right"/>
             <w:rPr>
-              <w:color w:val="548DD4"/>
               <w:sz w:val="16"/>
               <w:szCs w:val="16"/>
             </w:rPr>
           </w:pPr>
           <w:r>
             <w:rPr>
-              <w:color w:val="548DD4"/>
               <w:sz w:val="16"/>
               <w:szCs w:val="16"/>
             </w:rPr>
@@ -9180,7 +9320,7 @@
 </w:hdr>
 </file>
 
-<file path=word/header3.xml><?xml version="1.0" encoding="utf-8"?>
+<file path=word/header2.xml><?xml version="1.0" encoding="utf-8"?>
 <w:hdr xmlns:wpc="http://schemas.microsoft.com/office/word/2010/wordprocessingCanvas" xmlns:mc="http://schemas.openxmlformats.org/markup-compatibility/2006" xmlns:o="urn:schemas-microsoft-com:office:office" xmlns:r="http://schemas.openxmlformats.org/officeDocument/2006/relationships" xmlns:m="http://schemas.openxmlformats.org/officeDocument/2006/math" xmlns:v="urn:schemas-microsoft-com:vml" xmlns:wp14="http://schemas.microsoft.com/office/word/2010/wordprocessingDrawing" xmlns:wp="http://schemas.openxmlformats.org/drawingml/2006/wordprocessingDrawing" xmlns:w10="urn:schemas-microsoft-com:office:word" xmlns:w="http://schemas.openxmlformats.org/wordprocessingml/2006/main" xmlns:w14="http://schemas.microsoft.com/office/word/2010/wordml" xmlns:wpg="http://schemas.microsoft.com/office/word/2010/wordprocessingGroup" xmlns:wpi="http://schemas.microsoft.com/office/word/2010/wordprocessingInk" xmlns:wne="http://schemas.microsoft.com/office/word/2006/wordml" xmlns:wps="http://schemas.microsoft.com/office/word/2010/wordprocessingShape" mc:Ignorable="w14 wp14">
   <w:p>
     <w:pPr>
@@ -9235,7 +9375,7 @@
 </w:hdr>
 </file>
 
-<file path=word/header4.xml><?xml version="1.0" encoding="utf-8"?>
+<file path=word/header3.xml><?xml version="1.0" encoding="utf-8"?>
 <w:hdr xmlns:wpc="http://schemas.microsoft.com/office/word/2010/wordprocessingCanvas" xmlns:mc="http://schemas.openxmlformats.org/markup-compatibility/2006" xmlns:o="urn:schemas-microsoft-com:office:office" xmlns:r="http://schemas.openxmlformats.org/officeDocument/2006/relationships" xmlns:m="http://schemas.openxmlformats.org/officeDocument/2006/math" xmlns:v="urn:schemas-microsoft-com:vml" xmlns:wp14="http://schemas.microsoft.com/office/word/2010/wordprocessingDrawing" xmlns:wp="http://schemas.openxmlformats.org/drawingml/2006/wordprocessingDrawing" xmlns:w10="urn:schemas-microsoft-com:office:word" xmlns:w="http://schemas.openxmlformats.org/wordprocessingml/2006/main" xmlns:w14="http://schemas.microsoft.com/office/word/2010/wordml" xmlns:wpg="http://schemas.microsoft.com/office/word/2010/wordprocessingGroup" xmlns:wpi="http://schemas.microsoft.com/office/word/2010/wordprocessingInk" xmlns:wne="http://schemas.microsoft.com/office/word/2006/wordml" xmlns:wps="http://schemas.microsoft.com/office/word/2010/wordprocessingShape" mc:Ignorable="w14 wp14">
   <w:tbl>
     <w:tblPr>
@@ -9331,21 +9471,17 @@
             <w:pStyle w:val="Kopfzeile"/>
             <w:jc w:val="right"/>
             <w:rPr>
-              <w:color w:val="548DD4"/>
               <w:sz w:val="16"/>
               <w:szCs w:val="16"/>
             </w:rPr>
           </w:pPr>
           <w:r>
             <w:rPr>
-              <w:color w:val="548DD4"/>
               <w:sz w:val="16"/>
               <w:szCs w:val="16"/>
             </w:rPr>
             <w:t>Keylogger</w:t>
           </w:r>
-          <w:bookmarkStart w:id="12" w:name="_GoBack"/>
-          <w:bookmarkEnd w:id="12"/>
         </w:p>
         <w:p>
           <w:pPr>
@@ -9371,7 +9507,7 @@
 </w:hdr>
 </file>
 
-<file path=word/header5.xml><?xml version="1.0" encoding="utf-8"?>
+<file path=word/header4.xml><?xml version="1.0" encoding="utf-8"?>
 <w:hdr xmlns:wpc="http://schemas.microsoft.com/office/word/2010/wordprocessingCanvas" xmlns:mc="http://schemas.openxmlformats.org/markup-compatibility/2006" xmlns:o="urn:schemas-microsoft-com:office:office" xmlns:r="http://schemas.openxmlformats.org/officeDocument/2006/relationships" xmlns:m="http://schemas.openxmlformats.org/officeDocument/2006/math" xmlns:v="urn:schemas-microsoft-com:vml" xmlns:wp14="http://schemas.microsoft.com/office/word/2010/wordprocessingDrawing" xmlns:wp="http://schemas.openxmlformats.org/drawingml/2006/wordprocessingDrawing" xmlns:w10="urn:schemas-microsoft-com:office:word" xmlns:w="http://schemas.openxmlformats.org/wordprocessingml/2006/main" xmlns:w14="http://schemas.microsoft.com/office/word/2010/wordml" xmlns:wpg="http://schemas.microsoft.com/office/word/2010/wordprocessingGroup" xmlns:wpi="http://schemas.microsoft.com/office/word/2010/wordprocessingInk" xmlns:wne="http://schemas.microsoft.com/office/word/2006/wordml" xmlns:wps="http://schemas.microsoft.com/office/word/2010/wordprocessingShape" mc:Ignorable="w14 wp14">
   <w:tbl>
     <w:tblPr>
@@ -9467,14 +9603,12 @@
             <w:pStyle w:val="Kopfzeile"/>
             <w:jc w:val="right"/>
             <w:rPr>
-              <w:color w:val="548DD4"/>
               <w:sz w:val="16"/>
               <w:szCs w:val="16"/>
             </w:rPr>
           </w:pPr>
           <w:r>
             <w:rPr>
-              <w:color w:val="548DD4"/>
               <w:sz w:val="16"/>
               <w:szCs w:val="16"/>
             </w:rPr>
@@ -9508,6 +9642,101 @@
 <file path=word/numbering.xml><?xml version="1.0" encoding="utf-8"?>
 <w:numbering xmlns:wpc="http://schemas.microsoft.com/office/word/2010/wordprocessingCanvas" xmlns:mc="http://schemas.openxmlformats.org/markup-compatibility/2006" xmlns:o="urn:schemas-microsoft-com:office:office" xmlns:r="http://schemas.openxmlformats.org/officeDocument/2006/relationships" xmlns:m="http://schemas.openxmlformats.org/officeDocument/2006/math" xmlns:v="urn:schemas-microsoft-com:vml" xmlns:wp14="http://schemas.microsoft.com/office/word/2010/wordprocessingDrawing" xmlns:wp="http://schemas.openxmlformats.org/drawingml/2006/wordprocessingDrawing" xmlns:w10="urn:schemas-microsoft-com:office:word" xmlns:w="http://schemas.openxmlformats.org/wordprocessingml/2006/main" xmlns:w14="http://schemas.microsoft.com/office/word/2010/wordml" xmlns:wpg="http://schemas.microsoft.com/office/word/2010/wordprocessingGroup" xmlns:wpi="http://schemas.microsoft.com/office/word/2010/wordprocessingInk" xmlns:wne="http://schemas.microsoft.com/office/word/2006/wordml" xmlns:wps="http://schemas.microsoft.com/office/word/2010/wordprocessingShape" mc:Ignorable="w14 wp14">
   <w:abstractNum w:abstractNumId="0">
+    <w:nsid w:val="039A482F"/>
+    <w:multiLevelType w:val="multilevel"/>
+    <w:tmpl w:val="08070025"/>
+    <w:lvl w:ilvl="0">
+      <w:start w:val="1"/>
+      <w:numFmt w:val="decimal"/>
+      <w:pStyle w:val="berschrift1"/>
+      <w:lvlText w:val="%1"/>
+      <w:lvlJc w:val="left"/>
+      <w:pPr>
+        <w:ind w:left="432" w:hanging="432"/>
+      </w:pPr>
+    </w:lvl>
+    <w:lvl w:ilvl="1">
+      <w:start w:val="1"/>
+      <w:numFmt w:val="decimal"/>
+      <w:pStyle w:val="berschrift2"/>
+      <w:lvlText w:val="%1.%2"/>
+      <w:lvlJc w:val="left"/>
+      <w:pPr>
+        <w:ind w:left="576" w:hanging="576"/>
+      </w:pPr>
+    </w:lvl>
+    <w:lvl w:ilvl="2">
+      <w:start w:val="1"/>
+      <w:numFmt w:val="decimal"/>
+      <w:pStyle w:val="berschrift3"/>
+      <w:lvlText w:val="%1.%2.%3"/>
+      <w:lvlJc w:val="left"/>
+      <w:pPr>
+        <w:ind w:left="720" w:hanging="720"/>
+      </w:pPr>
+    </w:lvl>
+    <w:lvl w:ilvl="3">
+      <w:start w:val="1"/>
+      <w:numFmt w:val="decimal"/>
+      <w:pStyle w:val="berschrift4"/>
+      <w:lvlText w:val="%1.%2.%3.%4"/>
+      <w:lvlJc w:val="left"/>
+      <w:pPr>
+        <w:ind w:left="864" w:hanging="864"/>
+      </w:pPr>
+    </w:lvl>
+    <w:lvl w:ilvl="4">
+      <w:start w:val="1"/>
+      <w:numFmt w:val="decimal"/>
+      <w:pStyle w:val="berschrift5"/>
+      <w:lvlText w:val="%1.%2.%3.%4.%5"/>
+      <w:lvlJc w:val="left"/>
+      <w:pPr>
+        <w:ind w:left="1008" w:hanging="1008"/>
+      </w:pPr>
+    </w:lvl>
+    <w:lvl w:ilvl="5">
+      <w:start w:val="1"/>
+      <w:numFmt w:val="decimal"/>
+      <w:pStyle w:val="berschrift6"/>
+      <w:lvlText w:val="%1.%2.%3.%4.%5.%6"/>
+      <w:lvlJc w:val="left"/>
+      <w:pPr>
+        <w:ind w:left="1152" w:hanging="1152"/>
+      </w:pPr>
+    </w:lvl>
+    <w:lvl w:ilvl="6">
+      <w:start w:val="1"/>
+      <w:numFmt w:val="decimal"/>
+      <w:pStyle w:val="berschrift7"/>
+      <w:lvlText w:val="%1.%2.%3.%4.%5.%6.%7"/>
+      <w:lvlJc w:val="left"/>
+      <w:pPr>
+        <w:ind w:left="1296" w:hanging="1296"/>
+      </w:pPr>
+    </w:lvl>
+    <w:lvl w:ilvl="7">
+      <w:start w:val="1"/>
+      <w:numFmt w:val="decimal"/>
+      <w:pStyle w:val="berschrift8"/>
+      <w:lvlText w:val="%1.%2.%3.%4.%5.%6.%7.%8"/>
+      <w:lvlJc w:val="left"/>
+      <w:pPr>
+        <w:ind w:left="1440" w:hanging="1440"/>
+      </w:pPr>
+    </w:lvl>
+    <w:lvl w:ilvl="8">
+      <w:start w:val="1"/>
+      <w:numFmt w:val="decimal"/>
+      <w:pStyle w:val="berschrift9"/>
+      <w:lvlText w:val="%1.%2.%3.%4.%5.%6.%7.%8.%9"/>
+      <w:lvlJc w:val="left"/>
+      <w:pPr>
+        <w:ind w:left="1584" w:hanging="1584"/>
+      </w:pPr>
+    </w:lvl>
+  </w:abstractNum>
+  <w:abstractNum w:abstractNumId="1">
     <w:nsid w:val="0D7E5C87"/>
     <w:multiLevelType w:val="hybridMultilevel"/>
     <w:tmpl w:val="FA6CA400"/>
@@ -9620,7 +9849,7 @@
       </w:rPr>
     </w:lvl>
   </w:abstractNum>
-  <w:abstractNum w:abstractNumId="1">
+  <w:abstractNum w:abstractNumId="2">
     <w:nsid w:val="0EF039B9"/>
     <w:multiLevelType w:val="hybridMultilevel"/>
     <w:tmpl w:val="5582F628"/>
@@ -9761,7 +9990,7 @@
       </w:rPr>
     </w:lvl>
   </w:abstractNum>
-  <w:abstractNum w:abstractNumId="2">
+  <w:abstractNum w:abstractNumId="3">
     <w:nsid w:val="0F3B7234"/>
     <w:multiLevelType w:val="hybridMultilevel"/>
     <w:tmpl w:val="F6605CBA"/>
@@ -9874,7 +10103,7 @@
       </w:rPr>
     </w:lvl>
   </w:abstractNum>
-  <w:abstractNum w:abstractNumId="3">
+  <w:abstractNum w:abstractNumId="4">
     <w:nsid w:val="13C35B83"/>
     <w:multiLevelType w:val="hybridMultilevel"/>
     <w:tmpl w:val="B8008768"/>
@@ -9995,7 +10224,7 @@
       </w:pPr>
     </w:lvl>
   </w:abstractNum>
-  <w:abstractNum w:abstractNumId="4">
+  <w:abstractNum w:abstractNumId="5">
     <w:nsid w:val="175A173A"/>
     <w:multiLevelType w:val="hybridMultilevel"/>
     <w:tmpl w:val="65E20928"/>
@@ -10108,7 +10337,7 @@
       </w:rPr>
     </w:lvl>
   </w:abstractNum>
-  <w:abstractNum w:abstractNumId="5">
+  <w:abstractNum w:abstractNumId="6">
     <w:nsid w:val="2CB25734"/>
     <w:multiLevelType w:val="hybridMultilevel"/>
     <w:tmpl w:val="A3E89822"/>
@@ -10197,7 +10426,7 @@
       </w:pPr>
     </w:lvl>
   </w:abstractNum>
-  <w:abstractNum w:abstractNumId="6">
+  <w:abstractNum w:abstractNumId="7">
     <w:nsid w:val="2CF55E0F"/>
     <w:multiLevelType w:val="hybridMultilevel"/>
     <w:tmpl w:val="9BBCF6A8"/>
@@ -10286,7 +10515,7 @@
       </w:pPr>
     </w:lvl>
   </w:abstractNum>
-  <w:abstractNum w:abstractNumId="7">
+  <w:abstractNum w:abstractNumId="8">
     <w:nsid w:val="2E286085"/>
     <w:multiLevelType w:val="hybridMultilevel"/>
     <w:tmpl w:val="2E584CE2"/>
@@ -10372,14 +10601,13 @@
       </w:pPr>
     </w:lvl>
   </w:abstractNum>
-  <w:abstractNum w:abstractNumId="8">
+  <w:abstractNum w:abstractNumId="9">
     <w:nsid w:val="34D62EF0"/>
     <w:multiLevelType w:val="multilevel"/>
-    <w:tmpl w:val="66A8BD7C"/>
+    <w:tmpl w:val="0FCC67CA"/>
     <w:lvl w:ilvl="0">
       <w:start w:val="1"/>
       <w:numFmt w:val="decimal"/>
-      <w:pStyle w:val="berschrift1"/>
       <w:lvlText w:val="%1"/>
       <w:lvlJc w:val="left"/>
       <w:pPr>
@@ -10556,7 +10784,7 @@
       </w:rPr>
     </w:lvl>
   </w:abstractNum>
-  <w:abstractNum w:abstractNumId="9">
+  <w:abstractNum w:abstractNumId="10">
     <w:nsid w:val="3A5173DB"/>
     <w:multiLevelType w:val="hybridMultilevel"/>
     <w:tmpl w:val="43D6D626"/>
@@ -10697,7 +10925,7 @@
       </w:rPr>
     </w:lvl>
   </w:abstractNum>
-  <w:abstractNum w:abstractNumId="10">
+  <w:abstractNum w:abstractNumId="11">
     <w:nsid w:val="3AB44EE0"/>
     <w:multiLevelType w:val="hybridMultilevel"/>
     <w:tmpl w:val="E03C104E"/>
@@ -10838,7 +11066,7 @@
       </w:rPr>
     </w:lvl>
   </w:abstractNum>
-  <w:abstractNum w:abstractNumId="11">
+  <w:abstractNum w:abstractNumId="12">
     <w:nsid w:val="41B32C57"/>
     <w:multiLevelType w:val="hybridMultilevel"/>
     <w:tmpl w:val="D7381862"/>
@@ -10959,7 +11187,7 @@
       </w:pPr>
     </w:lvl>
   </w:abstractNum>
-  <w:abstractNum w:abstractNumId="12">
+  <w:abstractNum w:abstractNumId="13">
     <w:nsid w:val="448604D0"/>
     <w:multiLevelType w:val="hybridMultilevel"/>
     <w:tmpl w:val="590CA248"/>
@@ -11046,7 +11274,7 @@
       </w:pPr>
     </w:lvl>
   </w:abstractNum>
-  <w:abstractNum w:abstractNumId="13">
+  <w:abstractNum w:abstractNumId="14">
     <w:nsid w:val="455222B8"/>
     <w:multiLevelType w:val="hybridMultilevel"/>
     <w:tmpl w:val="54A498C4"/>
@@ -11159,7 +11387,7 @@
       </w:rPr>
     </w:lvl>
   </w:abstractNum>
-  <w:abstractNum w:abstractNumId="14">
+  <w:abstractNum w:abstractNumId="15">
     <w:nsid w:val="4DD23966"/>
     <w:multiLevelType w:val="hybridMultilevel"/>
     <w:tmpl w:val="6A047650"/>
@@ -11248,7 +11476,7 @@
       </w:pPr>
     </w:lvl>
   </w:abstractNum>
-  <w:abstractNum w:abstractNumId="15">
+  <w:abstractNum w:abstractNumId="16">
     <w:nsid w:val="4F6F0C3A"/>
     <w:multiLevelType w:val="hybridMultilevel"/>
     <w:tmpl w:val="B622EDF2"/>
@@ -11366,7 +11594,7 @@
       </w:pPr>
     </w:lvl>
   </w:abstractNum>
-  <w:abstractNum w:abstractNumId="16">
+  <w:abstractNum w:abstractNumId="17">
     <w:nsid w:val="564D03DD"/>
     <w:multiLevelType w:val="hybridMultilevel"/>
     <w:tmpl w:val="D7A43002"/>
@@ -11483,7 +11711,7 @@
       </w:rPr>
     </w:lvl>
   </w:abstractNum>
-  <w:abstractNum w:abstractNumId="17">
+  <w:abstractNum w:abstractNumId="18">
     <w:nsid w:val="59637DC6"/>
     <w:multiLevelType w:val="hybridMultilevel"/>
     <w:tmpl w:val="3D566272"/>
@@ -11604,7 +11832,7 @@
       </w:pPr>
     </w:lvl>
   </w:abstractNum>
-  <w:abstractNum w:abstractNumId="18">
+  <w:abstractNum w:abstractNumId="19">
     <w:nsid w:val="5A7929B4"/>
     <w:multiLevelType w:val="hybridMultilevel"/>
     <w:tmpl w:val="186E8034"/>
@@ -11725,7 +11953,7 @@
       </w:pPr>
     </w:lvl>
   </w:abstractNum>
-  <w:abstractNum w:abstractNumId="19">
+  <w:abstractNum w:abstractNumId="20">
     <w:nsid w:val="5C24109F"/>
     <w:multiLevelType w:val="hybridMultilevel"/>
     <w:tmpl w:val="ACE09FFE"/>
@@ -11842,7 +12070,7 @@
       </w:rPr>
     </w:lvl>
   </w:abstractNum>
-  <w:abstractNum w:abstractNumId="20">
+  <w:abstractNum w:abstractNumId="21">
     <w:nsid w:val="5CD655F4"/>
     <w:multiLevelType w:val="hybridMultilevel"/>
     <w:tmpl w:val="08CA6B64"/>
@@ -11963,7 +12191,7 @@
       </w:pPr>
     </w:lvl>
   </w:abstractNum>
-  <w:abstractNum w:abstractNumId="21">
+  <w:abstractNum w:abstractNumId="22">
     <w:nsid w:val="61D61FDD"/>
     <w:multiLevelType w:val="hybridMultilevel"/>
     <w:tmpl w:val="F4588EBA"/>
@@ -12080,7 +12308,7 @@
       </w:rPr>
     </w:lvl>
   </w:abstractNum>
-  <w:abstractNum w:abstractNumId="22">
+  <w:abstractNum w:abstractNumId="23">
     <w:nsid w:val="76B02094"/>
     <w:multiLevelType w:val="hybridMultilevel"/>
     <w:tmpl w:val="08BEAEB0"/>
@@ -12194,7 +12422,7 @@
       </w:rPr>
     </w:lvl>
   </w:abstractNum>
-  <w:abstractNum w:abstractNumId="23">
+  <w:abstractNum w:abstractNumId="24">
     <w:nsid w:val="7C825845"/>
     <w:multiLevelType w:val="hybridMultilevel"/>
     <w:tmpl w:val="2B8E64EA"/>
@@ -12307,7 +12535,7 @@
       </w:rPr>
     </w:lvl>
   </w:abstractNum>
-  <w:abstractNum w:abstractNumId="24">
+  <w:abstractNum w:abstractNumId="25">
     <w:nsid w:val="7F320735"/>
     <w:multiLevelType w:val="multilevel"/>
     <w:tmpl w:val="97E2243C"/>
@@ -12482,82 +12710,85 @@
     </w:lvl>
   </w:abstractNum>
   <w:num w:numId="1">
+    <w:abstractNumId w:val="25"/>
+  </w:num>
+  <w:num w:numId="2">
+    <w:abstractNumId w:val="2"/>
+  </w:num>
+  <w:num w:numId="3">
+    <w:abstractNumId w:val="10"/>
+  </w:num>
+  <w:num w:numId="4">
+    <w:abstractNumId w:val="11"/>
+  </w:num>
+  <w:num w:numId="5">
+    <w:abstractNumId w:val="18"/>
+  </w:num>
+  <w:num w:numId="6">
+    <w:abstractNumId w:val="12"/>
+  </w:num>
+  <w:num w:numId="7">
+    <w:abstractNumId w:val="21"/>
+  </w:num>
+  <w:num w:numId="8">
+    <w:abstractNumId w:val="16"/>
+  </w:num>
+  <w:num w:numId="9">
+    <w:abstractNumId w:val="19"/>
+  </w:num>
+  <w:num w:numId="10">
+    <w:abstractNumId w:val="4"/>
+  </w:num>
+  <w:num w:numId="11">
+    <w:abstractNumId w:val="9"/>
+  </w:num>
+  <w:num w:numId="12">
+    <w:abstractNumId w:val="23"/>
+  </w:num>
+  <w:num w:numId="13">
+    <w:abstractNumId w:val="20"/>
+  </w:num>
+  <w:num w:numId="14">
+    <w:abstractNumId w:val="13"/>
+  </w:num>
+  <w:num w:numId="15">
+    <w:abstractNumId w:val="22"/>
+  </w:num>
+  <w:num w:numId="16">
+    <w:abstractNumId w:val="17"/>
+  </w:num>
+  <w:num w:numId="17">
+    <w:abstractNumId w:val="8"/>
+  </w:num>
+  <w:num w:numId="18">
+    <w:abstractNumId w:val="5"/>
+  </w:num>
+  <w:num w:numId="19">
+    <w:abstractNumId w:val="15"/>
+  </w:num>
+  <w:num w:numId="20">
     <w:abstractNumId w:val="24"/>
   </w:num>
-  <w:num w:numId="2">
+  <w:num w:numId="21">
     <w:abstractNumId w:val="1"/>
   </w:num>
-  <w:num w:numId="3">
+  <w:num w:numId="22">
+    <w:abstractNumId w:val="14"/>
+  </w:num>
+  <w:num w:numId="23">
     <w:abstractNumId w:val="9"/>
   </w:num>
-  <w:num w:numId="4">
-    <w:abstractNumId w:val="10"/>
-  </w:num>
-  <w:num w:numId="5">
-    <w:abstractNumId w:val="17"/>
-  </w:num>
-  <w:num w:numId="6">
-    <w:abstractNumId w:val="11"/>
-  </w:num>
-  <w:num w:numId="7">
-    <w:abstractNumId w:val="20"/>
-  </w:num>
-  <w:num w:numId="8">
-    <w:abstractNumId w:val="15"/>
-  </w:num>
-  <w:num w:numId="9">
-    <w:abstractNumId w:val="18"/>
-  </w:num>
-  <w:num w:numId="10">
+  <w:num w:numId="24">
     <w:abstractNumId w:val="3"/>
   </w:num>
-  <w:num w:numId="11">
-    <w:abstractNumId w:val="8"/>
-  </w:num>
-  <w:num w:numId="12">
-    <w:abstractNumId w:val="22"/>
-  </w:num>
-  <w:num w:numId="13">
-    <w:abstractNumId w:val="19"/>
-  </w:num>
-  <w:num w:numId="14">
-    <w:abstractNumId w:val="12"/>
-  </w:num>
-  <w:num w:numId="15">
-    <w:abstractNumId w:val="21"/>
-  </w:num>
-  <w:num w:numId="16">
-    <w:abstractNumId w:val="16"/>
-  </w:num>
-  <w:num w:numId="17">
+  <w:num w:numId="25">
     <w:abstractNumId w:val="7"/>
   </w:num>
-  <w:num w:numId="18">
-    <w:abstractNumId w:val="4"/>
-  </w:num>
-  <w:num w:numId="19">
-    <w:abstractNumId w:val="14"/>
-  </w:num>
-  <w:num w:numId="20">
-    <w:abstractNumId w:val="23"/>
-  </w:num>
-  <w:num w:numId="21">
-    <w:abstractNumId w:val="0"/>
-  </w:num>
-  <w:num w:numId="22">
-    <w:abstractNumId w:val="13"/>
-  </w:num>
-  <w:num w:numId="23">
-    <w:abstractNumId w:val="8"/>
-  </w:num>
-  <w:num w:numId="24">
-    <w:abstractNumId w:val="2"/>
-  </w:num>
-  <w:num w:numId="25">
+  <w:num w:numId="26">
     <w:abstractNumId w:val="6"/>
   </w:num>
-  <w:num w:numId="26">
-    <w:abstractNumId w:val="5"/>
+  <w:num w:numId="27">
+    <w:abstractNumId w:val="0"/>
   </w:num>
   <w:numIdMacAtCleanup w:val="22"/>
 </w:numbering>
@@ -12735,13 +12966,12 @@
     <w:pPr>
       <w:keepNext/>
       <w:numPr>
-        <w:numId w:val="11"/>
+        <w:numId w:val="27"/>
       </w:numPr>
       <w:tabs>
         <w:tab w:val="left" w:pos="850"/>
       </w:tabs>
       <w:spacing w:before="120" w:after="120" w:line="288" w:lineRule="auto"/>
-      <w:ind w:left="284" w:hanging="284"/>
       <w:outlineLvl w:val="0"/>
     </w:pPr>
     <w:rPr>
@@ -12800,7 +13030,7 @@
     <w:rsid w:val="000F6299"/>
     <w:pPr>
       <w:numPr>
-        <w:numId w:val="0"/>
+        <w:ilvl w:val="3"/>
       </w:numPr>
       <w:outlineLvl w:val="3"/>
     </w:pPr>
@@ -14745,7 +14975,7 @@
 </file>
 
 <file path=customXml/itemProps1.xml><?xml version="1.0" encoding="utf-8"?>
-<ds:datastoreItem xmlns:ds="http://schemas.openxmlformats.org/officeDocument/2006/customXml" ds:itemID="{3647890F-BB18-4BC9-9DB9-8B3820A6FFB7}">
+<ds:datastoreItem xmlns:ds="http://schemas.openxmlformats.org/officeDocument/2006/customXml" ds:itemID="{31EB5B61-9366-405F-8049-6BDCD1330ACB}">
   <ds:schemaRefs>
     <ds:schemaRef ds:uri="http://schemas.openxmlformats.org/officeDocument/2006/bibliography"/>
   </ds:schemaRefs>

</xml_diff>